<commit_message>
Fixed layout view error where coaches, schduels and schduelsmember pages were't displaying. Updated documentation
</commit_message>
<xml_diff>
--- a/Documentation.docx
+++ b/Documentation.docx
@@ -251,15 +251,7 @@
         <w:t>“</w:t>
       </w:r>
       <w:r>
-        <w:t>InvalidOperationException: No service for type '</w:t>
-      </w:r>
-      <w:proofErr w:type="gramStart"/>
-      <w:r>
-        <w:t>Microsoft.AspNetCore.Identity.UserManager</w:t>
-      </w:r>
-      <w:proofErr w:type="gramEnd"/>
-      <w:r>
-        <w:t>`1[Microsoft.AspNetCore.Identity.IdentityUser]' has been registered.”</w:t>
+        <w:t>InvalidOperationException: No service for type 'Microsoft.AspNetCore.Identity.UserManager`1[Microsoft.AspNetCore.Identity.IdentityUser]' has been registered.”</w:t>
       </w:r>
     </w:p>
     <w:p>
@@ -399,7 +391,6 @@
         </w:rPr>
         <w:t xml:space="preserve">Created Coaches, Schedules and </w:t>
       </w:r>
-      <w:proofErr w:type="spellStart"/>
       <w:r>
         <w:rPr>
           <w:rFonts w:ascii="Times New Roman" w:hAnsi="Times New Roman" w:cs="Times New Roman"/>
@@ -414,16 +405,7 @@
           <w:sz w:val="24"/>
           <w:szCs w:val="24"/>
         </w:rPr>
-        <w:t>chedulesmembers</w:t>
-      </w:r>
-      <w:proofErr w:type="spellEnd"/>
-      <w:r>
-        <w:rPr>
-          <w:rFonts w:ascii="Times New Roman" w:hAnsi="Times New Roman" w:cs="Times New Roman"/>
-          <w:sz w:val="24"/>
-          <w:szCs w:val="24"/>
-        </w:rPr>
-        <w:t xml:space="preserve"> </w:t>
+        <w:t xml:space="preserve">chedulesmembers </w:t>
       </w:r>
       <w:r>
         <w:rPr>
@@ -472,25 +454,7 @@
           <w:sz w:val="24"/>
           <w:szCs w:val="24"/>
         </w:rPr>
-        <w:t xml:space="preserve">More than one </w:t>
-      </w:r>
-      <w:proofErr w:type="spellStart"/>
-      <w:r>
-        <w:rPr>
-          <w:rFonts w:ascii="Times New Roman" w:hAnsi="Times New Roman" w:cs="Times New Roman"/>
-          <w:sz w:val="24"/>
-          <w:szCs w:val="24"/>
-        </w:rPr>
-        <w:t>DbContext</w:t>
-      </w:r>
-      <w:proofErr w:type="spellEnd"/>
-      <w:r>
-        <w:rPr>
-          <w:rFonts w:ascii="Times New Roman" w:hAnsi="Times New Roman" w:cs="Times New Roman"/>
-          <w:sz w:val="24"/>
-          <w:szCs w:val="24"/>
-        </w:rPr>
-        <w:t xml:space="preserve"> was found. Specify which one to use</w:t>
+        <w:t>More than one DbContext was found. Specify which one to use</w:t>
       </w:r>
       <w:r>
         <w:rPr>
@@ -531,36 +495,8 @@
           <w:sz w:val="24"/>
           <w:szCs w:val="24"/>
         </w:rPr>
-        <w:t xml:space="preserve">no </w:t>
-      </w:r>
-      <w:proofErr w:type="spellStart"/>
-      <w:r>
-        <w:rPr>
-          <w:rFonts w:ascii="Times New Roman" w:hAnsi="Times New Roman" w:cs="Times New Roman"/>
-          <w:sz w:val="24"/>
-          <w:szCs w:val="24"/>
-        </w:rPr>
-        <w:t>parameterless</w:t>
-      </w:r>
-      <w:proofErr w:type="spellEnd"/>
-      <w:r>
-        <w:rPr>
-          <w:rFonts w:ascii="Times New Roman" w:hAnsi="Times New Roman" w:cs="Times New Roman"/>
-          <w:sz w:val="24"/>
-          <w:szCs w:val="24"/>
-        </w:rPr>
-        <w:t xml:space="preserve"> constructor defined for type </w:t>
-      </w:r>
-      <w:proofErr w:type="spellStart"/>
-      <w:r>
-        <w:rPr>
-          <w:rFonts w:ascii="Times New Roman" w:hAnsi="Times New Roman" w:cs="Times New Roman"/>
-          <w:sz w:val="24"/>
-          <w:szCs w:val="24"/>
-        </w:rPr>
-        <w:t>dbcontext</w:t>
-      </w:r>
-      <w:proofErr w:type="spellEnd"/>
+        <w:t>no parameterless constructor defined for type dbcontext</w:t>
+      </w:r>
       <w:r>
         <w:rPr>
           <w:rFonts w:ascii="Times New Roman" w:hAnsi="Times New Roman" w:cs="Times New Roman"/>
@@ -592,52 +528,105 @@
           <w:sz w:val="24"/>
           <w:szCs w:val="24"/>
         </w:rPr>
-        <w:t xml:space="preserve">After fixing the errors, I was able to scaffold Coaches, Schedules and </w:t>
-      </w:r>
-      <w:proofErr w:type="spellStart"/>
-      <w:r>
-        <w:rPr>
-          <w:rFonts w:ascii="Times New Roman" w:hAnsi="Times New Roman" w:cs="Times New Roman"/>
-          <w:sz w:val="24"/>
-          <w:szCs w:val="24"/>
-        </w:rPr>
-        <w:t>Schedulesmembers</w:t>
-      </w:r>
-      <w:proofErr w:type="spellEnd"/>
-      <w:r>
-        <w:rPr>
-          <w:rFonts w:ascii="Times New Roman" w:hAnsi="Times New Roman" w:cs="Times New Roman"/>
-          <w:sz w:val="24"/>
-          <w:szCs w:val="24"/>
-        </w:rPr>
-        <w:t xml:space="preserve"> and apply migration.</w:t>
-      </w:r>
-    </w:p>
-    <w:p>
-      <w:pPr>
-        <w:rPr>
-          <w:rFonts w:ascii="Times New Roman" w:hAnsi="Times New Roman" w:cs="Times New Roman"/>
-          <w:sz w:val="24"/>
-          <w:szCs w:val="24"/>
-        </w:rPr>
-      </w:pPr>
-    </w:p>
-    <w:p>
-      <w:pPr>
-        <w:rPr>
-          <w:rFonts w:ascii="Times New Roman" w:hAnsi="Times New Roman" w:cs="Times New Roman"/>
-          <w:sz w:val="24"/>
-          <w:szCs w:val="24"/>
-        </w:rPr>
-      </w:pPr>
-      <w:r>
-        <w:rPr>
-          <w:rFonts w:ascii="Times New Roman" w:hAnsi="Times New Roman" w:cs="Times New Roman"/>
-          <w:b/>
-          <w:bCs/>
-          <w:sz w:val="24"/>
-          <w:szCs w:val="24"/>
-        </w:rPr>
+        <w:t>After fixing the errors, I was able to scaffold Coaches, Schedules and Schedulesmembers and apply migration.</w:t>
+      </w:r>
+    </w:p>
+    <w:p>
+      <w:pPr>
+        <w:rPr>
+          <w:rFonts w:ascii="Times New Roman" w:hAnsi="Times New Roman" w:cs="Times New Roman"/>
+          <w:b/>
+          <w:bCs/>
+          <w:sz w:val="24"/>
+          <w:szCs w:val="24"/>
+        </w:rPr>
+      </w:pPr>
+      <w:r>
+        <w:rPr>
+          <w:rFonts w:ascii="Times New Roman" w:hAnsi="Times New Roman" w:cs="Times New Roman"/>
+          <w:sz w:val="24"/>
+          <w:szCs w:val="24"/>
+        </w:rPr>
+        <w:t xml:space="preserve">29/09 – </w:t>
+      </w:r>
+      <w:r>
+        <w:rPr>
+          <w:rFonts w:ascii="Times New Roman" w:hAnsi="Times New Roman" w:cs="Times New Roman"/>
+          <w:b/>
+          <w:bCs/>
+          <w:sz w:val="24"/>
+          <w:szCs w:val="24"/>
+        </w:rPr>
+        <w:t>Tuesday</w:t>
+      </w:r>
+    </w:p>
+    <w:p>
+      <w:pPr>
+        <w:rPr>
+          <w:rFonts w:ascii="Times New Roman" w:hAnsi="Times New Roman" w:cs="Times New Roman"/>
+          <w:sz w:val="24"/>
+          <w:szCs w:val="24"/>
+        </w:rPr>
+      </w:pPr>
+      <w:r>
+        <w:rPr>
+          <w:rFonts w:ascii="Times New Roman" w:hAnsi="Times New Roman" w:cs="Times New Roman"/>
+          <w:sz w:val="24"/>
+          <w:szCs w:val="24"/>
+        </w:rPr>
+        <w:t>Fixed error where “</w:t>
+      </w:r>
+      <w:r>
+        <w:rPr>
+          <w:rFonts w:ascii="Times New Roman" w:hAnsi="Times New Roman" w:cs="Times New Roman"/>
+          <w:sz w:val="24"/>
+          <w:szCs w:val="24"/>
+        </w:rPr>
+        <w:t>The layout view '~/Pages/Shared/_Layout.cshtml' could not be located.</w:t>
+      </w:r>
+      <w:r>
+        <w:rPr>
+          <w:rFonts w:ascii="Times New Roman" w:hAnsi="Times New Roman" w:cs="Times New Roman"/>
+          <w:sz w:val="24"/>
+          <w:szCs w:val="24"/>
+        </w:rPr>
+        <w:t>”</w:t>
+      </w:r>
+      <w:r>
+        <w:rPr>
+          <w:rFonts w:ascii="Times New Roman" w:hAnsi="Times New Roman" w:cs="Times New Roman"/>
+          <w:sz w:val="24"/>
+          <w:szCs w:val="24"/>
+        </w:rPr>
+        <w:t xml:space="preserve"> for Coaches, Schedules and Schedulesmembers. Now able to disaply Coaches, Schedules and Schedulesmembers pages.</w:t>
+      </w:r>
+    </w:p>
+    <w:p>
+      <w:pPr>
+        <w:rPr>
+          <w:rFonts w:ascii="Times New Roman" w:hAnsi="Times New Roman" w:cs="Times New Roman"/>
+          <w:sz w:val="24"/>
+          <w:szCs w:val="24"/>
+        </w:rPr>
+      </w:pPr>
+    </w:p>
+    <w:p>
+      <w:pPr>
+        <w:rPr>
+          <w:rFonts w:ascii="Times New Roman" w:hAnsi="Times New Roman" w:cs="Times New Roman"/>
+          <w:sz w:val="24"/>
+          <w:szCs w:val="24"/>
+        </w:rPr>
+      </w:pPr>
+      <w:r>
+        <w:rPr>
+          <w:rFonts w:ascii="Times New Roman" w:hAnsi="Times New Roman" w:cs="Times New Roman"/>
+          <w:b/>
+          <w:bCs/>
+          <w:sz w:val="24"/>
+          <w:szCs w:val="24"/>
+        </w:rPr>
+        <w:lastRenderedPageBreak/>
         <w:t>Resources:</w:t>
       </w:r>
     </w:p>

</xml_diff>

<commit_message>
Allowed user to sign up with member or coach role.
Signed-off-by: Minxuan Lin <James.lin1314520@outlook.com>
</commit_message>
<xml_diff>
--- a/Documentation.docx
+++ b/Documentation.docx
@@ -544,10 +544,20 @@
       <w:r>
         <w:rPr>
           <w:rFonts w:ascii="Times New Roman" w:hAnsi="Times New Roman" w:cs="Times New Roman"/>
-          <w:sz w:val="24"/>
-          <w:szCs w:val="24"/>
-        </w:rPr>
-        <w:t xml:space="preserve">29/09 – </w:t>
+          <w:b/>
+          <w:bCs/>
+          <w:sz w:val="24"/>
+          <w:szCs w:val="24"/>
+        </w:rPr>
+        <w:t>29/09 –</w:t>
+      </w:r>
+      <w:r>
+        <w:rPr>
+          <w:rFonts w:ascii="Times New Roman" w:hAnsi="Times New Roman" w:cs="Times New Roman"/>
+          <w:sz w:val="24"/>
+          <w:szCs w:val="24"/>
+        </w:rPr>
+        <w:t xml:space="preserve"> </w:t>
       </w:r>
       <w:r>
         <w:rPr>
@@ -574,46 +584,48 @@
           <w:sz w:val="24"/>
           <w:szCs w:val="24"/>
         </w:rPr>
-        <w:t>Fixed error where “</w:t>
-      </w:r>
-      <w:r>
-        <w:rPr>
-          <w:rFonts w:ascii="Times New Roman" w:hAnsi="Times New Roman" w:cs="Times New Roman"/>
-          <w:sz w:val="24"/>
-          <w:szCs w:val="24"/>
-        </w:rPr>
-        <w:t>The layout view '~/Pages/Shared/_Layout.cshtml' could not be located.</w:t>
-      </w:r>
-      <w:r>
-        <w:rPr>
-          <w:rFonts w:ascii="Times New Roman" w:hAnsi="Times New Roman" w:cs="Times New Roman"/>
-          <w:sz w:val="24"/>
-          <w:szCs w:val="24"/>
-        </w:rPr>
-        <w:t>”</w:t>
-      </w:r>
-      <w:r>
-        <w:rPr>
-          <w:rFonts w:ascii="Times New Roman" w:hAnsi="Times New Roman" w:cs="Times New Roman"/>
-          <w:sz w:val="24"/>
-          <w:szCs w:val="24"/>
-        </w:rPr>
-        <w:t xml:space="preserve"> for Coaches, Schedules and Schedulesmembers. Now able to disaply Coaches, Schedules and Schedulesmembers pages.</w:t>
-      </w:r>
-    </w:p>
-    <w:p>
-      <w:pPr>
-        <w:rPr>
-          <w:rFonts w:ascii="Times New Roman" w:hAnsi="Times New Roman" w:cs="Times New Roman"/>
-          <w:sz w:val="24"/>
-          <w:szCs w:val="24"/>
-        </w:rPr>
-      </w:pPr>
-    </w:p>
-    <w:p>
-      <w:pPr>
-        <w:rPr>
-          <w:rFonts w:ascii="Times New Roman" w:hAnsi="Times New Roman" w:cs="Times New Roman"/>
+        <w:t>Fixed error where “The layout view '~/Pages/Shared/_Layout.cshtml' could not be located.”</w:t>
+      </w:r>
+      <w:r>
+        <w:rPr>
+          <w:rFonts w:ascii="Times New Roman" w:hAnsi="Times New Roman" w:cs="Times New Roman"/>
+          <w:sz w:val="24"/>
+          <w:szCs w:val="24"/>
+        </w:rPr>
+        <w:t xml:space="preserve"> for Coaches, Schedules and Schedulesmembers. Now able to displ</w:t>
+      </w:r>
+      <w:r>
+        <w:rPr>
+          <w:rFonts w:ascii="Times New Roman" w:hAnsi="Times New Roman" w:cs="Times New Roman"/>
+          <w:sz w:val="24"/>
+          <w:szCs w:val="24"/>
+        </w:rPr>
+        <w:t>a</w:t>
+      </w:r>
+      <w:r>
+        <w:rPr>
+          <w:rFonts w:ascii="Times New Roman" w:hAnsi="Times New Roman" w:cs="Times New Roman"/>
+          <w:sz w:val="24"/>
+          <w:szCs w:val="24"/>
+        </w:rPr>
+        <w:t>y Coaches, Schedules and Schedulesmembers pages.</w:t>
+      </w:r>
+    </w:p>
+    <w:p>
+      <w:pPr>
+        <w:rPr>
+          <w:rFonts w:ascii="Times New Roman" w:hAnsi="Times New Roman" w:cs="Times New Roman"/>
+          <w:sz w:val="24"/>
+          <w:szCs w:val="24"/>
+        </w:rPr>
+      </w:pPr>
+    </w:p>
+    <w:p>
+      <w:pPr>
+        <w:rPr>
+          <w:rFonts w:ascii="Times New Roman" w:hAnsi="Times New Roman" w:cs="Times New Roman"/>
+          <w:b/>
+          <w:bCs/>
           <w:sz w:val="24"/>
           <w:szCs w:val="24"/>
         </w:rPr>
@@ -627,6 +639,119 @@
           <w:szCs w:val="24"/>
         </w:rPr>
         <w:lastRenderedPageBreak/>
+        <w:t>30/09 – Thursday</w:t>
+      </w:r>
+    </w:p>
+    <w:p>
+      <w:pPr>
+        <w:rPr>
+          <w:rFonts w:ascii="Times New Roman" w:hAnsi="Times New Roman" w:cs="Times New Roman"/>
+          <w:sz w:val="24"/>
+          <w:szCs w:val="24"/>
+        </w:rPr>
+      </w:pPr>
+      <w:r>
+        <w:rPr>
+          <w:rFonts w:ascii="Times New Roman" w:hAnsi="Times New Roman" w:cs="Times New Roman"/>
+          <w:sz w:val="24"/>
+          <w:szCs w:val="24"/>
+        </w:rPr>
+        <w:t>With the help of Rohan, it was possible to add radio buttons for users to choose their types of registration: Coach and Member.</w:t>
+      </w:r>
+    </w:p>
+    <w:p>
+      <w:pPr>
+        <w:rPr>
+          <w:rFonts w:ascii="Times New Roman" w:hAnsi="Times New Roman" w:cs="Times New Roman"/>
+          <w:sz w:val="24"/>
+          <w:szCs w:val="24"/>
+        </w:rPr>
+      </w:pPr>
+      <w:r>
+        <w:rPr>
+          <w:rFonts w:ascii="Times New Roman" w:hAnsi="Times New Roman" w:cs="Times New Roman"/>
+          <w:sz w:val="24"/>
+          <w:szCs w:val="24"/>
+        </w:rPr>
+        <w:t xml:space="preserve">At the beginning, I attempted to do different Boolean fields for IsMember, IsCoach and IsAdmin. But the radio button input value could not be used in the controller. </w:t>
+      </w:r>
+    </w:p>
+    <w:p>
+      <w:pPr>
+        <w:rPr>
+          <w:rFonts w:ascii="Times New Roman" w:hAnsi="Times New Roman" w:cs="Times New Roman"/>
+          <w:sz w:val="24"/>
+          <w:szCs w:val="24"/>
+        </w:rPr>
+      </w:pPr>
+      <w:r>
+        <w:rPr>
+          <w:rFonts w:ascii="Times New Roman" w:hAnsi="Times New Roman" w:cs="Times New Roman"/>
+          <w:sz w:val="24"/>
+          <w:szCs w:val="24"/>
+        </w:rPr>
+        <w:t>As a solution, the Boolean fields were all combined into 1 Rol</w:t>
+      </w:r>
+      <w:r>
+        <w:rPr>
+          <w:rFonts w:ascii="Times New Roman" w:hAnsi="Times New Roman" w:cs="Times New Roman"/>
+          <w:sz w:val="24"/>
+          <w:szCs w:val="24"/>
+        </w:rPr>
+        <w:t>e string field. Using two radio buttons with preset role values, users were able to sign up with a role.</w:t>
+      </w:r>
+    </w:p>
+    <w:p>
+      <w:pPr>
+        <w:rPr>
+          <w:rFonts w:ascii="Times New Roman" w:hAnsi="Times New Roman" w:cs="Times New Roman"/>
+          <w:sz w:val="24"/>
+          <w:szCs w:val="24"/>
+        </w:rPr>
+      </w:pPr>
+      <w:r>
+        <w:rPr>
+          <w:rFonts w:ascii="Times New Roman" w:hAnsi="Times New Roman" w:cs="Times New Roman"/>
+          <w:sz w:val="24"/>
+          <w:szCs w:val="24"/>
+        </w:rPr>
+        <w:t>Pulled latest update from GitHub and copied changes over.</w:t>
+      </w:r>
+    </w:p>
+    <w:p>
+      <w:pPr>
+        <w:rPr>
+          <w:rFonts w:ascii="Times New Roman" w:hAnsi="Times New Roman" w:cs="Times New Roman"/>
+          <w:sz w:val="24"/>
+          <w:szCs w:val="24"/>
+        </w:rPr>
+      </w:pPr>
+    </w:p>
+    <w:p>
+      <w:pPr>
+        <w:rPr>
+          <w:rFonts w:ascii="Times New Roman" w:hAnsi="Times New Roman" w:cs="Times New Roman"/>
+          <w:sz w:val="24"/>
+          <w:szCs w:val="24"/>
+        </w:rPr>
+      </w:pPr>
+    </w:p>
+    <w:p>
+      <w:pPr>
+        <w:rPr>
+          <w:rFonts w:ascii="Times New Roman" w:hAnsi="Times New Roman" w:cs="Times New Roman"/>
+          <w:sz w:val="24"/>
+          <w:szCs w:val="24"/>
+        </w:rPr>
+      </w:pPr>
+      <w:r>
+        <w:rPr>
+          <w:rFonts w:ascii="Times New Roman" w:hAnsi="Times New Roman" w:cs="Times New Roman"/>
+          <w:b/>
+          <w:bCs/>
+          <w:sz w:val="24"/>
+          <w:szCs w:val="24"/>
+        </w:rPr>
         <w:t>Resources:</w:t>
       </w:r>
     </w:p>

</xml_diff>

<commit_message>
Reuploaded backed up migrations
Signed-off-by: Minxuan Lin <James.lin1314520@outlook.com>
</commit_message>
<xml_diff>
--- a/Documentation.docx
+++ b/Documentation.docx
@@ -722,10 +722,39 @@
       <w:pPr>
         <w:rPr>
           <w:rFonts w:ascii="Times New Roman" w:hAnsi="Times New Roman" w:cs="Times New Roman"/>
-          <w:sz w:val="24"/>
-          <w:szCs w:val="24"/>
-        </w:rPr>
-      </w:pPr>
+          <w:b/>
+          <w:bCs/>
+          <w:sz w:val="24"/>
+          <w:szCs w:val="24"/>
+        </w:rPr>
+      </w:pPr>
+      <w:r>
+        <w:rPr>
+          <w:rFonts w:ascii="Times New Roman" w:hAnsi="Times New Roman" w:cs="Times New Roman"/>
+          <w:b/>
+          <w:bCs/>
+          <w:sz w:val="24"/>
+          <w:szCs w:val="24"/>
+        </w:rPr>
+        <w:t>05/10 – Monday</w:t>
+      </w:r>
+    </w:p>
+    <w:p>
+      <w:pPr>
+        <w:rPr>
+          <w:rFonts w:ascii="Times New Roman" w:hAnsi="Times New Roman" w:cs="Times New Roman"/>
+          <w:sz w:val="24"/>
+          <w:szCs w:val="24"/>
+        </w:rPr>
+      </w:pPr>
+      <w:r>
+        <w:rPr>
+          <w:rFonts w:ascii="Times New Roman" w:hAnsi="Times New Roman" w:cs="Times New Roman"/>
+          <w:sz w:val="24"/>
+          <w:szCs w:val="24"/>
+        </w:rPr>
+        <w:t>Reuploaded a set of previously backed up migrations.</w:t>
+      </w:r>
     </w:p>
     <w:p>
       <w:pPr>

</xml_diff>

<commit_message>
Members can enroll in a scheduled item before the scheduled date. Attempted to create AdminController.
</commit_message>
<xml_diff>
--- a/Documentation.docx
+++ b/Documentation.docx
@@ -135,15 +135,27 @@
         </w:rPr>
         <w:t xml:space="preserve">Scaffolded User Identity for attempt to override user identity database fields. Adding </w:t>
       </w:r>
-      <w:r>
-        <w:rPr>
-          <w:rFonts w:ascii="Times New Roman" w:hAnsi="Times New Roman" w:cs="Times New Roman"/>
-          <w:b/>
-          <w:bCs/>
-          <w:sz w:val="24"/>
-          <w:szCs w:val="24"/>
-        </w:rPr>
-        <w:t xml:space="preserve">LastName, FirstName, DOB </w:t>
+      <w:proofErr w:type="spellStart"/>
+      <w:r>
+        <w:rPr>
+          <w:rFonts w:ascii="Times New Roman" w:hAnsi="Times New Roman" w:cs="Times New Roman"/>
+          <w:b/>
+          <w:bCs/>
+          <w:sz w:val="24"/>
+          <w:szCs w:val="24"/>
+        </w:rPr>
+        <w:t>LastName</w:t>
+      </w:r>
+      <w:proofErr w:type="spellEnd"/>
+      <w:r>
+        <w:rPr>
+          <w:rFonts w:ascii="Times New Roman" w:hAnsi="Times New Roman" w:cs="Times New Roman"/>
+          <w:b/>
+          <w:bCs/>
+          <w:sz w:val="24"/>
+          <w:szCs w:val="24"/>
+        </w:rPr>
+        <w:t xml:space="preserve">, FirstName, DOB </w:t>
       </w:r>
       <w:r>
         <w:rPr>
@@ -188,7 +200,97 @@
           <w:sz w:val="24"/>
           <w:szCs w:val="24"/>
         </w:rPr>
-        <w:t>Was met with error where the project had two dbcontexts, ApplicationDbContext and the new UserContext. Merged ApplicationDbContext with UserContext.</w:t>
+        <w:t xml:space="preserve">Was met with error where the project had two </w:t>
+      </w:r>
+      <w:proofErr w:type="spellStart"/>
+      <w:r>
+        <w:rPr>
+          <w:rFonts w:ascii="Times New Roman" w:hAnsi="Times New Roman" w:cs="Times New Roman"/>
+          <w:sz w:val="24"/>
+          <w:szCs w:val="24"/>
+        </w:rPr>
+        <w:t>dbcontexts</w:t>
+      </w:r>
+      <w:proofErr w:type="spellEnd"/>
+      <w:r>
+        <w:rPr>
+          <w:rFonts w:ascii="Times New Roman" w:hAnsi="Times New Roman" w:cs="Times New Roman"/>
+          <w:sz w:val="24"/>
+          <w:szCs w:val="24"/>
+        </w:rPr>
+        <w:t xml:space="preserve">, </w:t>
+      </w:r>
+      <w:proofErr w:type="spellStart"/>
+      <w:r>
+        <w:rPr>
+          <w:rFonts w:ascii="Times New Roman" w:hAnsi="Times New Roman" w:cs="Times New Roman"/>
+          <w:sz w:val="24"/>
+          <w:szCs w:val="24"/>
+        </w:rPr>
+        <w:t>ApplicationDbContext</w:t>
+      </w:r>
+      <w:proofErr w:type="spellEnd"/>
+      <w:r>
+        <w:rPr>
+          <w:rFonts w:ascii="Times New Roman" w:hAnsi="Times New Roman" w:cs="Times New Roman"/>
+          <w:sz w:val="24"/>
+          <w:szCs w:val="24"/>
+        </w:rPr>
+        <w:t xml:space="preserve"> and the new </w:t>
+      </w:r>
+      <w:proofErr w:type="spellStart"/>
+      <w:r>
+        <w:rPr>
+          <w:rFonts w:ascii="Times New Roman" w:hAnsi="Times New Roman" w:cs="Times New Roman"/>
+          <w:sz w:val="24"/>
+          <w:szCs w:val="24"/>
+        </w:rPr>
+        <w:t>UserContext</w:t>
+      </w:r>
+      <w:proofErr w:type="spellEnd"/>
+      <w:r>
+        <w:rPr>
+          <w:rFonts w:ascii="Times New Roman" w:hAnsi="Times New Roman" w:cs="Times New Roman"/>
+          <w:sz w:val="24"/>
+          <w:szCs w:val="24"/>
+        </w:rPr>
+        <w:t xml:space="preserve">. Merged </w:t>
+      </w:r>
+      <w:proofErr w:type="spellStart"/>
+      <w:r>
+        <w:rPr>
+          <w:rFonts w:ascii="Times New Roman" w:hAnsi="Times New Roman" w:cs="Times New Roman"/>
+          <w:sz w:val="24"/>
+          <w:szCs w:val="24"/>
+        </w:rPr>
+        <w:t>ApplicationDbContext</w:t>
+      </w:r>
+      <w:proofErr w:type="spellEnd"/>
+      <w:r>
+        <w:rPr>
+          <w:rFonts w:ascii="Times New Roman" w:hAnsi="Times New Roman" w:cs="Times New Roman"/>
+          <w:sz w:val="24"/>
+          <w:szCs w:val="24"/>
+        </w:rPr>
+        <w:t xml:space="preserve"> with </w:t>
+      </w:r>
+      <w:proofErr w:type="spellStart"/>
+      <w:r>
+        <w:rPr>
+          <w:rFonts w:ascii="Times New Roman" w:hAnsi="Times New Roman" w:cs="Times New Roman"/>
+          <w:sz w:val="24"/>
+          <w:szCs w:val="24"/>
+        </w:rPr>
+        <w:t>UserContext</w:t>
+      </w:r>
+      <w:proofErr w:type="spellEnd"/>
+      <w:r>
+        <w:rPr>
+          <w:rFonts w:ascii="Times New Roman" w:hAnsi="Times New Roman" w:cs="Times New Roman"/>
+          <w:sz w:val="24"/>
+          <w:szCs w:val="24"/>
+        </w:rPr>
+        <w:t>.</w:t>
       </w:r>
     </w:p>
     <w:p>
@@ -221,7 +323,25 @@
           <w:sz w:val="24"/>
           <w:szCs w:val="24"/>
         </w:rPr>
-        <w:t>where default identity is already stated. Removed and replaced with AddAuthorization code.</w:t>
+        <w:t xml:space="preserve">where default identity is already stated. Removed and replaced with </w:t>
+      </w:r>
+      <w:proofErr w:type="spellStart"/>
+      <w:r>
+        <w:rPr>
+          <w:rFonts w:ascii="Times New Roman" w:hAnsi="Times New Roman" w:cs="Times New Roman"/>
+          <w:sz w:val="24"/>
+          <w:szCs w:val="24"/>
+        </w:rPr>
+        <w:t>AddAuthorization</w:t>
+      </w:r>
+      <w:proofErr w:type="spellEnd"/>
+      <w:r>
+        <w:rPr>
+          <w:rFonts w:ascii="Times New Roman" w:hAnsi="Times New Roman" w:cs="Times New Roman"/>
+          <w:sz w:val="24"/>
+          <w:szCs w:val="24"/>
+        </w:rPr>
+        <w:t xml:space="preserve"> code.</w:t>
       </w:r>
     </w:p>
     <w:p>
@@ -250,8 +370,13 @@
         </w:rPr>
         <w:t>“</w:t>
       </w:r>
-      <w:r>
-        <w:t>InvalidOperationException: No service for type 'Microsoft.AspNetCore.Identity.UserManager`1[Microsoft.AspNetCore.Identity.IdentityUser]' has been registered.”</w:t>
+      <w:proofErr w:type="spellStart"/>
+      <w:r>
+        <w:t>InvalidOperationException</w:t>
+      </w:r>
+      <w:proofErr w:type="spellEnd"/>
+      <w:r>
+        <w:t>: No service for type 'Microsoft.AspNetCore.Identity.UserManager`1[Microsoft.AspNetCore.Identity.IdentityUser]' has been registered.”</w:t>
       </w:r>
     </w:p>
     <w:p>
@@ -261,7 +386,15 @@
     </w:p>
     <w:p>
       <w:r>
-        <w:t>After injecting custom user context in _LoginPartials, webapp allowed user sign in, but custom user data are not appearing in the data base.</w:t>
+        <w:t>After injecting custom user context in _</w:t>
+      </w:r>
+      <w:proofErr w:type="spellStart"/>
+      <w:r>
+        <w:t>LoginPartials</w:t>
+      </w:r>
+      <w:proofErr w:type="spellEnd"/>
+      <w:r>
+        <w:t>, webapp allowed user sign in, but custom user data are not appearing in the data base.</w:t>
       </w:r>
     </w:p>
     <w:p>
@@ -391,6 +524,7 @@
         </w:rPr>
         <w:t xml:space="preserve">Created Coaches, Schedules and </w:t>
       </w:r>
+      <w:proofErr w:type="spellStart"/>
       <w:r>
         <w:rPr>
           <w:rFonts w:ascii="Times New Roman" w:hAnsi="Times New Roman" w:cs="Times New Roman"/>
@@ -405,7 +539,16 @@
           <w:sz w:val="24"/>
           <w:szCs w:val="24"/>
         </w:rPr>
-        <w:t xml:space="preserve">chedulesmembers </w:t>
+        <w:t>chedulesmembers</w:t>
+      </w:r>
+      <w:proofErr w:type="spellEnd"/>
+      <w:r>
+        <w:rPr>
+          <w:rFonts w:ascii="Times New Roman" w:hAnsi="Times New Roman" w:cs="Times New Roman"/>
+          <w:sz w:val="24"/>
+          <w:szCs w:val="24"/>
+        </w:rPr>
+        <w:t xml:space="preserve"> </w:t>
       </w:r>
       <w:r>
         <w:rPr>
@@ -454,7 +597,25 @@
           <w:sz w:val="24"/>
           <w:szCs w:val="24"/>
         </w:rPr>
-        <w:t>More than one DbContext was found. Specify which one to use</w:t>
+        <w:t xml:space="preserve">More than one </w:t>
+      </w:r>
+      <w:proofErr w:type="spellStart"/>
+      <w:r>
+        <w:rPr>
+          <w:rFonts w:ascii="Times New Roman" w:hAnsi="Times New Roman" w:cs="Times New Roman"/>
+          <w:sz w:val="24"/>
+          <w:szCs w:val="24"/>
+        </w:rPr>
+        <w:t>DbContext</w:t>
+      </w:r>
+      <w:proofErr w:type="spellEnd"/>
+      <w:r>
+        <w:rPr>
+          <w:rFonts w:ascii="Times New Roman" w:hAnsi="Times New Roman" w:cs="Times New Roman"/>
+          <w:sz w:val="24"/>
+          <w:szCs w:val="24"/>
+        </w:rPr>
+        <w:t xml:space="preserve"> was found. Specify which one to use</w:t>
       </w:r>
       <w:r>
         <w:rPr>
@@ -495,8 +656,36 @@
           <w:sz w:val="24"/>
           <w:szCs w:val="24"/>
         </w:rPr>
-        <w:t>no parameterless constructor defined for type dbcontext</w:t>
-      </w:r>
+        <w:t xml:space="preserve">no </w:t>
+      </w:r>
+      <w:proofErr w:type="spellStart"/>
+      <w:r>
+        <w:rPr>
+          <w:rFonts w:ascii="Times New Roman" w:hAnsi="Times New Roman" w:cs="Times New Roman"/>
+          <w:sz w:val="24"/>
+          <w:szCs w:val="24"/>
+        </w:rPr>
+        <w:t>parameterless</w:t>
+      </w:r>
+      <w:proofErr w:type="spellEnd"/>
+      <w:r>
+        <w:rPr>
+          <w:rFonts w:ascii="Times New Roman" w:hAnsi="Times New Roman" w:cs="Times New Roman"/>
+          <w:sz w:val="24"/>
+          <w:szCs w:val="24"/>
+        </w:rPr>
+        <w:t xml:space="preserve"> constructor defined for type </w:t>
+      </w:r>
+      <w:proofErr w:type="spellStart"/>
+      <w:r>
+        <w:rPr>
+          <w:rFonts w:ascii="Times New Roman" w:hAnsi="Times New Roman" w:cs="Times New Roman"/>
+          <w:sz w:val="24"/>
+          <w:szCs w:val="24"/>
+        </w:rPr>
+        <w:t>dbcontext</w:t>
+      </w:r>
+      <w:proofErr w:type="spellEnd"/>
       <w:r>
         <w:rPr>
           <w:rFonts w:ascii="Times New Roman" w:hAnsi="Times New Roman" w:cs="Times New Roman"/>
@@ -528,7 +717,25 @@
           <w:sz w:val="24"/>
           <w:szCs w:val="24"/>
         </w:rPr>
-        <w:t>After fixing the errors, I was able to scaffold Coaches, Schedules and Schedulesmembers and apply migration.</w:t>
+        <w:t xml:space="preserve">After fixing the errors, I was able to scaffold Coaches, Schedules and </w:t>
+      </w:r>
+      <w:proofErr w:type="spellStart"/>
+      <w:r>
+        <w:rPr>
+          <w:rFonts w:ascii="Times New Roman" w:hAnsi="Times New Roman" w:cs="Times New Roman"/>
+          <w:sz w:val="24"/>
+          <w:szCs w:val="24"/>
+        </w:rPr>
+        <w:t>Schedulesmembers</w:t>
+      </w:r>
+      <w:proofErr w:type="spellEnd"/>
+      <w:r>
+        <w:rPr>
+          <w:rFonts w:ascii="Times New Roman" w:hAnsi="Times New Roman" w:cs="Times New Roman"/>
+          <w:sz w:val="24"/>
+          <w:szCs w:val="24"/>
+        </w:rPr>
+        <w:t xml:space="preserve"> and apply migration.</w:t>
       </w:r>
     </w:p>
     <w:p>
@@ -584,15 +791,51 @@
           <w:sz w:val="24"/>
           <w:szCs w:val="24"/>
         </w:rPr>
-        <w:t>Fixed error where “The layout view '~/Pages/Shared/_Layout.cshtml' could not be located.”</w:t>
-      </w:r>
-      <w:r>
-        <w:rPr>
-          <w:rFonts w:ascii="Times New Roman" w:hAnsi="Times New Roman" w:cs="Times New Roman"/>
-          <w:sz w:val="24"/>
-          <w:szCs w:val="24"/>
-        </w:rPr>
-        <w:t xml:space="preserve"> for Coaches, Schedules and Schedulesmembers. Now able to displ</w:t>
+        <w:t>Fixed error where “The layout view '~/Pages/Shared/_</w:t>
+      </w:r>
+      <w:proofErr w:type="spellStart"/>
+      <w:r>
+        <w:rPr>
+          <w:rFonts w:ascii="Times New Roman" w:hAnsi="Times New Roman" w:cs="Times New Roman"/>
+          <w:sz w:val="24"/>
+          <w:szCs w:val="24"/>
+        </w:rPr>
+        <w:t>Layout.cshtml</w:t>
+      </w:r>
+      <w:proofErr w:type="spellEnd"/>
+      <w:r>
+        <w:rPr>
+          <w:rFonts w:ascii="Times New Roman" w:hAnsi="Times New Roman" w:cs="Times New Roman"/>
+          <w:sz w:val="24"/>
+          <w:szCs w:val="24"/>
+        </w:rPr>
+        <w:t>' could not be located.”</w:t>
+      </w:r>
+      <w:r>
+        <w:rPr>
+          <w:rFonts w:ascii="Times New Roman" w:hAnsi="Times New Roman" w:cs="Times New Roman"/>
+          <w:sz w:val="24"/>
+          <w:szCs w:val="24"/>
+        </w:rPr>
+        <w:t xml:space="preserve"> for Coaches, Schedules and </w:t>
+      </w:r>
+      <w:proofErr w:type="spellStart"/>
+      <w:r>
+        <w:rPr>
+          <w:rFonts w:ascii="Times New Roman" w:hAnsi="Times New Roman" w:cs="Times New Roman"/>
+          <w:sz w:val="24"/>
+          <w:szCs w:val="24"/>
+        </w:rPr>
+        <w:t>Schedulesmembers</w:t>
+      </w:r>
+      <w:proofErr w:type="spellEnd"/>
+      <w:r>
+        <w:rPr>
+          <w:rFonts w:ascii="Times New Roman" w:hAnsi="Times New Roman" w:cs="Times New Roman"/>
+          <w:sz w:val="24"/>
+          <w:szCs w:val="24"/>
+        </w:rPr>
+        <w:t>. Now able to displ</w:t>
       </w:r>
       <w:r>
         <w:rPr>
@@ -608,7 +851,25 @@
           <w:sz w:val="24"/>
           <w:szCs w:val="24"/>
         </w:rPr>
-        <w:t>y Coaches, Schedules and Schedulesmembers pages.</w:t>
+        <w:t xml:space="preserve">y Coaches, Schedules and </w:t>
+      </w:r>
+      <w:proofErr w:type="spellStart"/>
+      <w:r>
+        <w:rPr>
+          <w:rFonts w:ascii="Times New Roman" w:hAnsi="Times New Roman" w:cs="Times New Roman"/>
+          <w:sz w:val="24"/>
+          <w:szCs w:val="24"/>
+        </w:rPr>
+        <w:t>Schedulesmembers</w:t>
+      </w:r>
+      <w:proofErr w:type="spellEnd"/>
+      <w:r>
+        <w:rPr>
+          <w:rFonts w:ascii="Times New Roman" w:hAnsi="Times New Roman" w:cs="Times New Roman"/>
+          <w:sz w:val="24"/>
+          <w:szCs w:val="24"/>
+        </w:rPr>
+        <w:t xml:space="preserve"> pages.</w:t>
       </w:r>
     </w:p>
     <w:p>
@@ -673,7 +934,61 @@
           <w:sz w:val="24"/>
           <w:szCs w:val="24"/>
         </w:rPr>
-        <w:t xml:space="preserve">At the beginning, I attempted to do different Boolean fields for IsMember, IsCoach and IsAdmin. But the radio button input value could not be used in the controller. </w:t>
+        <w:t xml:space="preserve">At the beginning, I attempted to do different Boolean fields for </w:t>
+      </w:r>
+      <w:proofErr w:type="spellStart"/>
+      <w:r>
+        <w:rPr>
+          <w:rFonts w:ascii="Times New Roman" w:hAnsi="Times New Roman" w:cs="Times New Roman"/>
+          <w:sz w:val="24"/>
+          <w:szCs w:val="24"/>
+        </w:rPr>
+        <w:t>IsMember</w:t>
+      </w:r>
+      <w:proofErr w:type="spellEnd"/>
+      <w:r>
+        <w:rPr>
+          <w:rFonts w:ascii="Times New Roman" w:hAnsi="Times New Roman" w:cs="Times New Roman"/>
+          <w:sz w:val="24"/>
+          <w:szCs w:val="24"/>
+        </w:rPr>
+        <w:t xml:space="preserve">, </w:t>
+      </w:r>
+      <w:proofErr w:type="spellStart"/>
+      <w:r>
+        <w:rPr>
+          <w:rFonts w:ascii="Times New Roman" w:hAnsi="Times New Roman" w:cs="Times New Roman"/>
+          <w:sz w:val="24"/>
+          <w:szCs w:val="24"/>
+        </w:rPr>
+        <w:t>IsCoach</w:t>
+      </w:r>
+      <w:proofErr w:type="spellEnd"/>
+      <w:r>
+        <w:rPr>
+          <w:rFonts w:ascii="Times New Roman" w:hAnsi="Times New Roman" w:cs="Times New Roman"/>
+          <w:sz w:val="24"/>
+          <w:szCs w:val="24"/>
+        </w:rPr>
+        <w:t xml:space="preserve"> and </w:t>
+      </w:r>
+      <w:proofErr w:type="spellStart"/>
+      <w:r>
+        <w:rPr>
+          <w:rFonts w:ascii="Times New Roman" w:hAnsi="Times New Roman" w:cs="Times New Roman"/>
+          <w:sz w:val="24"/>
+          <w:szCs w:val="24"/>
+        </w:rPr>
+        <w:t>IsAdmin</w:t>
+      </w:r>
+      <w:proofErr w:type="spellEnd"/>
+      <w:r>
+        <w:rPr>
+          <w:rFonts w:ascii="Times New Roman" w:hAnsi="Times New Roman" w:cs="Times New Roman"/>
+          <w:sz w:val="24"/>
+          <w:szCs w:val="24"/>
+        </w:rPr>
+        <w:t xml:space="preserve">. But the radio button input value could not be used in the controller. </w:t>
       </w:r>
     </w:p>
     <w:p>
@@ -764,6 +1079,212 @@
           <w:szCs w:val="24"/>
         </w:rPr>
       </w:pPr>
+      <w:r>
+        <w:rPr>
+          <w:rFonts w:ascii="Times New Roman" w:hAnsi="Times New Roman" w:cs="Times New Roman"/>
+          <w:sz w:val="24"/>
+          <w:szCs w:val="24"/>
+        </w:rPr>
+        <w:t xml:space="preserve">Created enrollment page in Views Schedules and added Schedule and </w:t>
+      </w:r>
+      <w:proofErr w:type="spellStart"/>
+      <w:r>
+        <w:rPr>
+          <w:rFonts w:ascii="Times New Roman" w:hAnsi="Times New Roman" w:cs="Times New Roman"/>
+          <w:sz w:val="24"/>
+          <w:szCs w:val="24"/>
+        </w:rPr>
+        <w:t>MySchedule</w:t>
+      </w:r>
+      <w:proofErr w:type="spellEnd"/>
+      <w:r>
+        <w:rPr>
+          <w:rFonts w:ascii="Times New Roman" w:hAnsi="Times New Roman" w:cs="Times New Roman"/>
+          <w:sz w:val="24"/>
+          <w:szCs w:val="24"/>
+        </w:rPr>
+        <w:t xml:space="preserve"> pages in Views Coaches. Members can enroll in a scheduled item before the scheduled date after they logged in but not after the scheduled event has happened. If they continue to enroll they will get an error.</w:t>
+      </w:r>
+    </w:p>
+    <w:p>
+      <w:pPr>
+        <w:rPr>
+          <w:rFonts w:ascii="Times New Roman" w:hAnsi="Times New Roman" w:cs="Times New Roman"/>
+          <w:sz w:val="24"/>
+          <w:szCs w:val="24"/>
+        </w:rPr>
+      </w:pPr>
+      <w:r>
+        <w:rPr>
+          <w:rFonts w:ascii="Times New Roman" w:hAnsi="Times New Roman" w:cs="Times New Roman"/>
+          <w:sz w:val="24"/>
+          <w:szCs w:val="24"/>
+        </w:rPr>
+        <w:t xml:space="preserve">Attempted to create </w:t>
+      </w:r>
+      <w:proofErr w:type="spellStart"/>
+      <w:r>
+        <w:rPr>
+          <w:rFonts w:ascii="Times New Roman" w:hAnsi="Times New Roman" w:cs="Times New Roman"/>
+          <w:sz w:val="24"/>
+          <w:szCs w:val="24"/>
+        </w:rPr>
+        <w:t>AdminController</w:t>
+      </w:r>
+      <w:proofErr w:type="spellEnd"/>
+      <w:r>
+        <w:rPr>
+          <w:rFonts w:ascii="Times New Roman" w:hAnsi="Times New Roman" w:cs="Times New Roman"/>
+          <w:sz w:val="24"/>
+          <w:szCs w:val="24"/>
+        </w:rPr>
+        <w:t>. It is not of final yet.</w:t>
+      </w:r>
+    </w:p>
+    <w:p>
+      <w:pPr>
+        <w:rPr>
+          <w:rFonts w:ascii="Times New Roman" w:hAnsi="Times New Roman" w:cs="Times New Roman"/>
+          <w:sz w:val="24"/>
+          <w:szCs w:val="24"/>
+        </w:rPr>
+      </w:pPr>
+      <w:r>
+        <w:rPr>
+          <w:rFonts w:ascii="Times New Roman" w:hAnsi="Times New Roman" w:cs="Times New Roman"/>
+          <w:sz w:val="24"/>
+          <w:szCs w:val="24"/>
+        </w:rPr>
+        <w:t>[Authorize(Roles = "Coach")]</w:t>
+      </w:r>
+      <w:r>
+        <w:rPr>
+          <w:rFonts w:ascii="Times New Roman" w:hAnsi="Times New Roman" w:cs="Times New Roman"/>
+          <w:sz w:val="24"/>
+          <w:szCs w:val="24"/>
+        </w:rPr>
+        <w:t xml:space="preserve"> </w:t>
+      </w:r>
+      <w:r>
+        <w:rPr>
+          <w:rFonts w:ascii="Times New Roman" w:hAnsi="Times New Roman" w:cs="Times New Roman"/>
+          <w:sz w:val="24"/>
+          <w:szCs w:val="24"/>
+        </w:rPr>
+        <w:t xml:space="preserve">and </w:t>
+      </w:r>
+      <w:r>
+        <w:rPr>
+          <w:rFonts w:ascii="Times New Roman" w:hAnsi="Times New Roman" w:cs="Times New Roman"/>
+          <w:sz w:val="24"/>
+          <w:szCs w:val="24"/>
+        </w:rPr>
+        <w:t>[Authorize(Roles = "</w:t>
+      </w:r>
+      <w:r>
+        <w:rPr>
+          <w:rFonts w:ascii="Times New Roman" w:hAnsi="Times New Roman" w:cs="Times New Roman"/>
+          <w:sz w:val="24"/>
+          <w:szCs w:val="24"/>
+        </w:rPr>
+        <w:t>Admin</w:t>
+      </w:r>
+      <w:r>
+        <w:rPr>
+          <w:rFonts w:ascii="Times New Roman" w:hAnsi="Times New Roman" w:cs="Times New Roman"/>
+          <w:sz w:val="24"/>
+          <w:szCs w:val="24"/>
+        </w:rPr>
+        <w:t>")]</w:t>
+      </w:r>
+      <w:r>
+        <w:rPr>
+          <w:rFonts w:ascii="Times New Roman" w:hAnsi="Times New Roman" w:cs="Times New Roman"/>
+          <w:sz w:val="24"/>
+          <w:szCs w:val="24"/>
+        </w:rPr>
+        <w:t xml:space="preserve"> </w:t>
+      </w:r>
+      <w:r>
+        <w:rPr>
+          <w:rFonts w:ascii="Times New Roman" w:hAnsi="Times New Roman" w:cs="Times New Roman"/>
+          <w:sz w:val="24"/>
+          <w:szCs w:val="24"/>
+        </w:rPr>
+        <w:t>is not working as expected</w:t>
+      </w:r>
+      <w:r>
+        <w:rPr>
+          <w:rFonts w:ascii="Times New Roman" w:hAnsi="Times New Roman" w:cs="Times New Roman"/>
+          <w:sz w:val="24"/>
+          <w:szCs w:val="24"/>
+        </w:rPr>
+        <w:t>. For example, when “Edit”</w:t>
+      </w:r>
+      <w:r>
+        <w:rPr>
+          <w:rFonts w:ascii="Times New Roman" w:hAnsi="Times New Roman" w:cs="Times New Roman"/>
+          <w:sz w:val="24"/>
+          <w:szCs w:val="24"/>
+        </w:rPr>
+        <w:t xml:space="preserve"> </w:t>
+      </w:r>
+      <w:r>
+        <w:rPr>
+          <w:rFonts w:ascii="Times New Roman" w:hAnsi="Times New Roman" w:cs="Times New Roman"/>
+          <w:sz w:val="24"/>
+          <w:szCs w:val="24"/>
+        </w:rPr>
+        <w:t xml:space="preserve">has been </w:t>
+      </w:r>
+      <w:r>
+        <w:rPr>
+          <w:rFonts w:ascii="Times New Roman" w:hAnsi="Times New Roman" w:cs="Times New Roman"/>
+          <w:sz w:val="24"/>
+          <w:szCs w:val="24"/>
+        </w:rPr>
+        <w:t xml:space="preserve">given </w:t>
+      </w:r>
+      <w:r>
+        <w:rPr>
+          <w:rFonts w:ascii="Times New Roman" w:hAnsi="Times New Roman" w:cs="Times New Roman"/>
+          <w:sz w:val="24"/>
+          <w:szCs w:val="24"/>
+        </w:rPr>
+        <w:t xml:space="preserve">authorization </w:t>
+      </w:r>
+      <w:r>
+        <w:rPr>
+          <w:rFonts w:ascii="Times New Roman" w:hAnsi="Times New Roman" w:cs="Times New Roman"/>
+          <w:sz w:val="24"/>
+          <w:szCs w:val="24"/>
+        </w:rPr>
+        <w:t xml:space="preserve">to only Coach, and </w:t>
+      </w:r>
+      <w:r>
+        <w:rPr>
+          <w:rFonts w:ascii="Times New Roman" w:hAnsi="Times New Roman" w:cs="Times New Roman"/>
+          <w:sz w:val="24"/>
+          <w:szCs w:val="24"/>
+        </w:rPr>
+        <w:t>even if the user is logged in as Coach</w:t>
+      </w:r>
+      <w:r>
+        <w:rPr>
+          <w:rFonts w:ascii="Times New Roman" w:hAnsi="Times New Roman" w:cs="Times New Roman"/>
+          <w:sz w:val="24"/>
+          <w:szCs w:val="24"/>
+        </w:rPr>
+        <w:t xml:space="preserve">, the “edit” is not showing. </w:t>
+      </w:r>
+      <w:r>
+        <w:rPr>
+          <w:rFonts w:ascii="Times New Roman" w:hAnsi="Times New Roman" w:cs="Times New Roman"/>
+          <w:sz w:val="24"/>
+          <w:szCs w:val="24"/>
+        </w:rPr>
+        <w:t>Will work out what the issue is later.</w:t>
+      </w:r>
     </w:p>
     <w:p>
       <w:pPr>

</xml_diff>

<commit_message>
• Fixed issues with identity roles . • Roles are created upon app startup • Added multiple conditions where only certain content can be viewed/accessed by certain roles. • Created methods to view all users that are members and all users that are coaches. • Added comments to code for readability and understandability. • Created home page depending on which role, you will see a different home page.
</commit_message>
<xml_diff>
--- a/Documentation.docx
+++ b/Documentation.docx
@@ -49,7 +49,7 @@
         </w:rPr>
         <w:t xml:space="preserve"> - </w:t>
       </w:r>
-      <w:hyperlink r:id="rId6" w:history="1">
+      <w:hyperlink r:id="rId7" w:history="1">
         <w:r>
           <w:rPr>
             <w:rStyle w:val="Hyperlink"/>
@@ -1294,6 +1294,194 @@
           <w:szCs w:val="24"/>
         </w:rPr>
       </w:pPr>
+    </w:p>
+    <w:p>
+      <w:pPr>
+        <w:rPr>
+          <w:rFonts w:ascii="Times New Roman" w:hAnsi="Times New Roman" w:cs="Times New Roman"/>
+          <w:b/>
+          <w:bCs/>
+          <w:sz w:val="24"/>
+          <w:szCs w:val="24"/>
+        </w:rPr>
+      </w:pPr>
+      <w:r>
+        <w:rPr>
+          <w:rFonts w:ascii="Times New Roman" w:hAnsi="Times New Roman" w:cs="Times New Roman"/>
+          <w:b/>
+          <w:bCs/>
+          <w:sz w:val="24"/>
+          <w:szCs w:val="24"/>
+        </w:rPr>
+        <w:t>07/10 – 08/10 – Thursday</w:t>
+      </w:r>
+    </w:p>
+    <w:p>
+      <w:pPr>
+        <w:pStyle w:val="ListParagraph"/>
+        <w:numPr>
+          <w:ilvl w:val="0"/>
+          <w:numId w:val="1"/>
+        </w:numPr>
+        <w:rPr>
+          <w:rFonts w:ascii="Times New Roman" w:hAnsi="Times New Roman" w:cs="Times New Roman"/>
+          <w:sz w:val="24"/>
+          <w:szCs w:val="24"/>
+        </w:rPr>
+      </w:pPr>
+      <w:r>
+        <w:rPr>
+          <w:rFonts w:ascii="Times New Roman" w:hAnsi="Times New Roman" w:cs="Times New Roman"/>
+          <w:sz w:val="24"/>
+          <w:szCs w:val="24"/>
+        </w:rPr>
+        <w:t xml:space="preserve">Fixed issues with identity roles . </w:t>
+      </w:r>
+    </w:p>
+    <w:p>
+      <w:pPr>
+        <w:pStyle w:val="ListParagraph"/>
+        <w:numPr>
+          <w:ilvl w:val="0"/>
+          <w:numId w:val="1"/>
+        </w:numPr>
+        <w:rPr>
+          <w:rFonts w:ascii="Times New Roman" w:hAnsi="Times New Roman" w:cs="Times New Roman"/>
+          <w:sz w:val="24"/>
+          <w:szCs w:val="24"/>
+        </w:rPr>
+      </w:pPr>
+      <w:r>
+        <w:rPr>
+          <w:rFonts w:ascii="Times New Roman" w:hAnsi="Times New Roman" w:cs="Times New Roman"/>
+          <w:sz w:val="24"/>
+          <w:szCs w:val="24"/>
+        </w:rPr>
+        <w:t xml:space="preserve">Roles are created upon </w:t>
+      </w:r>
+      <w:r>
+        <w:rPr>
+          <w:rFonts w:ascii="Times New Roman" w:hAnsi="Times New Roman" w:cs="Times New Roman"/>
+          <w:sz w:val="24"/>
+          <w:szCs w:val="24"/>
+        </w:rPr>
+        <w:t xml:space="preserve">app </w:t>
+      </w:r>
+      <w:r>
+        <w:rPr>
+          <w:rFonts w:ascii="Times New Roman" w:hAnsi="Times New Roman" w:cs="Times New Roman"/>
+          <w:sz w:val="24"/>
+          <w:szCs w:val="24"/>
+        </w:rPr>
+        <w:t>startup</w:t>
+      </w:r>
+    </w:p>
+    <w:p>
+      <w:pPr>
+        <w:pStyle w:val="ListParagraph"/>
+        <w:numPr>
+          <w:ilvl w:val="0"/>
+          <w:numId w:val="1"/>
+        </w:numPr>
+        <w:rPr>
+          <w:rFonts w:ascii="Times New Roman" w:hAnsi="Times New Roman" w:cs="Times New Roman"/>
+          <w:sz w:val="24"/>
+          <w:szCs w:val="24"/>
+        </w:rPr>
+      </w:pPr>
+      <w:r>
+        <w:rPr>
+          <w:rFonts w:ascii="Times New Roman" w:hAnsi="Times New Roman" w:cs="Times New Roman"/>
+          <w:sz w:val="24"/>
+          <w:szCs w:val="24"/>
+        </w:rPr>
+        <w:t>Added multiple conditions where only certain content can be viewed/accessed by certain roles.</w:t>
+      </w:r>
+    </w:p>
+    <w:p>
+      <w:pPr>
+        <w:pStyle w:val="ListParagraph"/>
+        <w:numPr>
+          <w:ilvl w:val="0"/>
+          <w:numId w:val="1"/>
+        </w:numPr>
+        <w:rPr>
+          <w:rFonts w:ascii="Times New Roman" w:hAnsi="Times New Roman" w:cs="Times New Roman"/>
+          <w:sz w:val="24"/>
+          <w:szCs w:val="24"/>
+        </w:rPr>
+      </w:pPr>
+      <w:r>
+        <w:rPr>
+          <w:rFonts w:ascii="Times New Roman" w:hAnsi="Times New Roman" w:cs="Times New Roman"/>
+          <w:sz w:val="24"/>
+          <w:szCs w:val="24"/>
+        </w:rPr>
+        <w:t>Created methods to view all users that are members and all users that are coaches.</w:t>
+      </w:r>
+    </w:p>
+    <w:p>
+      <w:pPr>
+        <w:pStyle w:val="ListParagraph"/>
+        <w:numPr>
+          <w:ilvl w:val="0"/>
+          <w:numId w:val="1"/>
+        </w:numPr>
+        <w:rPr>
+          <w:rFonts w:ascii="Times New Roman" w:hAnsi="Times New Roman" w:cs="Times New Roman"/>
+          <w:sz w:val="24"/>
+          <w:szCs w:val="24"/>
+        </w:rPr>
+      </w:pPr>
+      <w:r>
+        <w:rPr>
+          <w:rFonts w:ascii="Times New Roman" w:hAnsi="Times New Roman" w:cs="Times New Roman"/>
+          <w:sz w:val="24"/>
+          <w:szCs w:val="24"/>
+        </w:rPr>
+        <w:t>Added comments to code for readability and understandability.</w:t>
+      </w:r>
+    </w:p>
+    <w:p>
+      <w:pPr>
+        <w:pStyle w:val="ListParagraph"/>
+        <w:numPr>
+          <w:ilvl w:val="0"/>
+          <w:numId w:val="1"/>
+        </w:numPr>
+        <w:rPr>
+          <w:rFonts w:ascii="Times New Roman" w:hAnsi="Times New Roman" w:cs="Times New Roman"/>
+          <w:sz w:val="24"/>
+          <w:szCs w:val="24"/>
+        </w:rPr>
+      </w:pPr>
+      <w:r>
+        <w:rPr>
+          <w:rFonts w:ascii="Times New Roman" w:hAnsi="Times New Roman" w:cs="Times New Roman"/>
+          <w:sz w:val="24"/>
+          <w:szCs w:val="24"/>
+        </w:rPr>
+        <w:t>Created home page depending on which role, you will see a different home page.</w:t>
+      </w:r>
+    </w:p>
+    <w:p>
+      <w:pPr>
+        <w:pStyle w:val="ListParagraph"/>
+        <w:rPr>
+          <w:rFonts w:ascii="Times New Roman" w:hAnsi="Times New Roman" w:cs="Times New Roman"/>
+          <w:sz w:val="24"/>
+          <w:szCs w:val="24"/>
+        </w:rPr>
+      </w:pPr>
+    </w:p>
+    <w:p>
+      <w:pPr>
+        <w:rPr>
+          <w:rFonts w:ascii="Times New Roman" w:hAnsi="Times New Roman" w:cs="Times New Roman"/>
+          <w:sz w:val="24"/>
+          <w:szCs w:val="24"/>
+        </w:rPr>
+      </w:pPr>
       <w:r>
         <w:rPr>
           <w:rFonts w:ascii="Times New Roman" w:hAnsi="Times New Roman" w:cs="Times New Roman"/>
@@ -1313,7 +1501,7 @@
           <w:szCs w:val="24"/>
         </w:rPr>
       </w:pPr>
-      <w:hyperlink r:id="rId7" w:anchor="run-the-identity-scaffolder" w:history="1">
+      <w:hyperlink r:id="rId8" w:anchor="run-the-identity-scaffolder" w:history="1">
         <w:r>
           <w:rPr>
             <w:rStyle w:val="Hyperlink"/>
@@ -1392,6 +1580,127 @@
     </w:p>
   </w:footnote>
 </w:footnotes>
+</file>
+
+<file path=word/numbering.xml><?xml version="1.0" encoding="utf-8"?>
+<w:numbering xmlns:wpc="http://schemas.microsoft.com/office/word/2010/wordprocessingCanvas" xmlns:cx="http://schemas.microsoft.com/office/drawing/2014/chartex" xmlns:cx1="http://schemas.microsoft.com/office/drawing/2015/9/8/chartex" xmlns:cx2="http://schemas.microsoft.com/office/drawing/2015/10/21/chartex" xmlns:cx3="http://schemas.microsoft.com/office/drawing/2016/5/9/chartex" xmlns:cx4="http://schemas.microsoft.com/office/drawing/2016/5/10/chartex" xmlns:cx5="http://schemas.microsoft.com/office/drawing/2016/5/11/chartex" xmlns:cx6="http://schemas.microsoft.com/office/drawing/2016/5/12/chartex" xmlns:cx7="http://schemas.microsoft.com/office/drawing/2016/5/13/chartex" xmlns:cx8="http://schemas.microsoft.com/office/drawing/2016/5/14/chartex" xmlns:mc="http://schemas.openxmlformats.org/markup-compatibility/2006" xmlns:aink="http://schemas.microsoft.com/office/drawing/2016/ink" xmlns:am3d="http://schemas.microsoft.com/office/drawing/2017/model3d" xmlns:o="urn:schemas-microsoft-com:office:office" xmlns:r="http://schemas.openxmlformats.org/officeDocument/2006/relationships" xmlns:m="http://schemas.openxmlformats.org/officeDocument/2006/math" xmlns:v="urn:schemas-microsoft-com:vml" xmlns:wp14="http://schemas.microsoft.com/office/word/2010/wordprocessingDrawing" xmlns:wp="http://schemas.openxmlformats.org/drawingml/2006/wordprocessingDrawing" xmlns:w10="urn:schemas-microsoft-com:office:word" xmlns:w="http://schemas.openxmlformats.org/wordprocessingml/2006/main" xmlns:w14="http://schemas.microsoft.com/office/word/2010/wordml" xmlns:w15="http://schemas.microsoft.com/office/word/2012/wordml" xmlns:w16cex="http://schemas.microsoft.com/office/word/2018/wordml/cex" xmlns:w16cid="http://schemas.microsoft.com/office/word/2016/wordml/cid" xmlns:w16="http://schemas.microsoft.com/office/word/2018/wordml" xmlns:w16se="http://schemas.microsoft.com/office/word/2015/wordml/symex" xmlns:wpg="http://schemas.microsoft.com/office/word/2010/wordprocessingGroup" xmlns:wpi="http://schemas.microsoft.com/office/word/2010/wordprocessingInk" xmlns:wne="http://schemas.microsoft.com/office/word/2006/wordml" xmlns:wps="http://schemas.microsoft.com/office/word/2010/wordprocessingShape" mc:Ignorable="w14 w15 w16se w16cid w16 w16cex wp14">
+  <w:abstractNum w:abstractNumId="0" w15:restartNumberingAfterBreak="0">
+    <w:nsid w:val="79E34C11"/>
+    <w:multiLevelType w:val="hybridMultilevel"/>
+    <w:tmpl w:val="E9C00A50"/>
+    <w:lvl w:ilvl="0" w:tplc="0C090001">
+      <w:start w:val="1"/>
+      <w:numFmt w:val="bullet"/>
+      <w:lvlText w:val=""/>
+      <w:lvlJc w:val="left"/>
+      <w:pPr>
+        <w:ind w:left="720" w:hanging="360"/>
+      </w:pPr>
+      <w:rPr>
+        <w:rFonts w:ascii="Symbol" w:hAnsi="Symbol" w:hint="default"/>
+      </w:rPr>
+    </w:lvl>
+    <w:lvl w:ilvl="1" w:tplc="0C090003" w:tentative="1">
+      <w:start w:val="1"/>
+      <w:numFmt w:val="bullet"/>
+      <w:lvlText w:val="o"/>
+      <w:lvlJc w:val="left"/>
+      <w:pPr>
+        <w:ind w:left="1440" w:hanging="360"/>
+      </w:pPr>
+      <w:rPr>
+        <w:rFonts w:ascii="Courier New" w:hAnsi="Courier New" w:cs="Courier New" w:hint="default"/>
+      </w:rPr>
+    </w:lvl>
+    <w:lvl w:ilvl="2" w:tplc="0C090005" w:tentative="1">
+      <w:start w:val="1"/>
+      <w:numFmt w:val="bullet"/>
+      <w:lvlText w:val=""/>
+      <w:lvlJc w:val="left"/>
+      <w:pPr>
+        <w:ind w:left="2160" w:hanging="360"/>
+      </w:pPr>
+      <w:rPr>
+        <w:rFonts w:ascii="Wingdings" w:hAnsi="Wingdings" w:hint="default"/>
+      </w:rPr>
+    </w:lvl>
+    <w:lvl w:ilvl="3" w:tplc="0C090001" w:tentative="1">
+      <w:start w:val="1"/>
+      <w:numFmt w:val="bullet"/>
+      <w:lvlText w:val=""/>
+      <w:lvlJc w:val="left"/>
+      <w:pPr>
+        <w:ind w:left="2880" w:hanging="360"/>
+      </w:pPr>
+      <w:rPr>
+        <w:rFonts w:ascii="Symbol" w:hAnsi="Symbol" w:hint="default"/>
+      </w:rPr>
+    </w:lvl>
+    <w:lvl w:ilvl="4" w:tplc="0C090003" w:tentative="1">
+      <w:start w:val="1"/>
+      <w:numFmt w:val="bullet"/>
+      <w:lvlText w:val="o"/>
+      <w:lvlJc w:val="left"/>
+      <w:pPr>
+        <w:ind w:left="3600" w:hanging="360"/>
+      </w:pPr>
+      <w:rPr>
+        <w:rFonts w:ascii="Courier New" w:hAnsi="Courier New" w:cs="Courier New" w:hint="default"/>
+      </w:rPr>
+    </w:lvl>
+    <w:lvl w:ilvl="5" w:tplc="0C090005" w:tentative="1">
+      <w:start w:val="1"/>
+      <w:numFmt w:val="bullet"/>
+      <w:lvlText w:val=""/>
+      <w:lvlJc w:val="left"/>
+      <w:pPr>
+        <w:ind w:left="4320" w:hanging="360"/>
+      </w:pPr>
+      <w:rPr>
+        <w:rFonts w:ascii="Wingdings" w:hAnsi="Wingdings" w:hint="default"/>
+      </w:rPr>
+    </w:lvl>
+    <w:lvl w:ilvl="6" w:tplc="0C090001" w:tentative="1">
+      <w:start w:val="1"/>
+      <w:numFmt w:val="bullet"/>
+      <w:lvlText w:val=""/>
+      <w:lvlJc w:val="left"/>
+      <w:pPr>
+        <w:ind w:left="5040" w:hanging="360"/>
+      </w:pPr>
+      <w:rPr>
+        <w:rFonts w:ascii="Symbol" w:hAnsi="Symbol" w:hint="default"/>
+      </w:rPr>
+    </w:lvl>
+    <w:lvl w:ilvl="7" w:tplc="0C090003" w:tentative="1">
+      <w:start w:val="1"/>
+      <w:numFmt w:val="bullet"/>
+      <w:lvlText w:val="o"/>
+      <w:lvlJc w:val="left"/>
+      <w:pPr>
+        <w:ind w:left="5760" w:hanging="360"/>
+      </w:pPr>
+      <w:rPr>
+        <w:rFonts w:ascii="Courier New" w:hAnsi="Courier New" w:cs="Courier New" w:hint="default"/>
+      </w:rPr>
+    </w:lvl>
+    <w:lvl w:ilvl="8" w:tplc="0C090005" w:tentative="1">
+      <w:start w:val="1"/>
+      <w:numFmt w:val="bullet"/>
+      <w:lvlText w:val=""/>
+      <w:lvlJc w:val="left"/>
+      <w:pPr>
+        <w:ind w:left="6480" w:hanging="360"/>
+      </w:pPr>
+      <w:rPr>
+        <w:rFonts w:ascii="Wingdings" w:hAnsi="Wingdings" w:hint="default"/>
+      </w:rPr>
+    </w:lvl>
+  </w:abstractNum>
+  <w:num w:numId="1">
+    <w:abstractNumId w:val="0"/>
+  </w:num>
+</w:numbering>
 </file>
 
 <file path=word/styles.xml><?xml version="1.0" encoding="utf-8"?>
@@ -1887,6 +2196,17 @@
       <w:shd w:val="clear" w:color="auto" w:fill="E1DFDD"/>
     </w:rPr>
   </w:style>
+  <w:style w:type="paragraph" w:styleId="ListParagraph">
+    <w:name w:val="List Paragraph"/>
+    <w:basedOn w:val="Normal"/>
+    <w:uiPriority w:val="34"/>
+    <w:qFormat/>
+    <w:rsid w:val="00E427EC"/>
+    <w:pPr>
+      <w:ind w:left="720"/>
+      <w:contextualSpacing/>
+    </w:pPr>
+  </w:style>
 </w:styles>
 </file>
 

</xml_diff>

<commit_message>
Fixed some naming conventions and added button css
</commit_message>
<xml_diff>
--- a/Documentation.docx
+++ b/Documentation.docx
@@ -1462,6 +1462,84 @@
           <w:szCs w:val="24"/>
         </w:rPr>
         <w:t>Created home page depending on which role, you will see a different home page.</w:t>
+      </w:r>
+    </w:p>
+    <w:p>
+      <w:pPr>
+        <w:pStyle w:val="ListParagraph"/>
+        <w:numPr>
+          <w:ilvl w:val="0"/>
+          <w:numId w:val="1"/>
+        </w:numPr>
+        <w:rPr>
+          <w:rFonts w:ascii="Times New Roman" w:hAnsi="Times New Roman" w:cs="Times New Roman"/>
+          <w:sz w:val="24"/>
+          <w:szCs w:val="24"/>
+        </w:rPr>
+      </w:pPr>
+      <w:r>
+        <w:rPr>
+          <w:rFonts w:ascii="Times New Roman" w:hAnsi="Times New Roman" w:cs="Times New Roman"/>
+          <w:sz w:val="24"/>
+          <w:szCs w:val="24"/>
+        </w:rPr>
+        <w:t>C</w:t>
+      </w:r>
+      <w:r>
+        <w:rPr>
+          <w:rFonts w:ascii="Times New Roman" w:hAnsi="Times New Roman" w:cs="Times New Roman" w:hint="eastAsia"/>
+          <w:sz w:val="24"/>
+          <w:szCs w:val="24"/>
+        </w:rPr>
+        <w:t>r</w:t>
+      </w:r>
+      <w:r>
+        <w:rPr>
+          <w:rFonts w:ascii="Times New Roman" w:hAnsi="Times New Roman" w:cs="Times New Roman"/>
+          <w:sz w:val="24"/>
+          <w:szCs w:val="24"/>
+        </w:rPr>
+        <w:t>eated Admin radio button</w:t>
+      </w:r>
+    </w:p>
+    <w:p>
+      <w:pPr>
+        <w:pStyle w:val="ListParagraph"/>
+        <w:numPr>
+          <w:ilvl w:val="0"/>
+          <w:numId w:val="1"/>
+        </w:numPr>
+        <w:rPr>
+          <w:rFonts w:ascii="Times New Roman" w:hAnsi="Times New Roman" w:cs="Times New Roman"/>
+          <w:sz w:val="24"/>
+          <w:szCs w:val="24"/>
+        </w:rPr>
+      </w:pPr>
+      <w:r>
+        <w:rPr>
+          <w:rFonts w:ascii="Times New Roman" w:hAnsi="Times New Roman" w:cs="Times New Roman"/>
+          <w:sz w:val="24"/>
+          <w:szCs w:val="24"/>
+        </w:rPr>
+        <w:t xml:space="preserve">Added some button </w:t>
+      </w:r>
+      <w:proofErr w:type="spellStart"/>
+      <w:r>
+        <w:rPr>
+          <w:rFonts w:ascii="Times New Roman" w:hAnsi="Times New Roman" w:cs="Times New Roman"/>
+          <w:sz w:val="24"/>
+          <w:szCs w:val="24"/>
+        </w:rPr>
+        <w:t>css</w:t>
+      </w:r>
+      <w:proofErr w:type="spellEnd"/>
+      <w:r>
+        <w:rPr>
+          <w:rFonts w:ascii="Times New Roman" w:hAnsi="Times New Roman" w:cs="Times New Roman"/>
+          <w:sz w:val="24"/>
+          <w:szCs w:val="24"/>
+        </w:rPr>
+        <w:t xml:space="preserve"> </w:t>
       </w:r>
     </w:p>
     <w:p>

</xml_diff>

<commit_message>
Created coach profile page so that a coach can see their profile details Added bio to admin all coaches page. Updated documentation
</commit_message>
<xml_diff>
--- a/Documentation.docx
+++ b/Documentation.docx
@@ -135,27 +135,15 @@
         </w:rPr>
         <w:t xml:space="preserve">Scaffolded User Identity for attempt to override user identity database fields. Adding </w:t>
       </w:r>
-      <w:proofErr w:type="spellStart"/>
-      <w:r>
-        <w:rPr>
-          <w:rFonts w:ascii="Times New Roman" w:hAnsi="Times New Roman" w:cs="Times New Roman"/>
-          <w:b/>
-          <w:bCs/>
-          <w:sz w:val="24"/>
-          <w:szCs w:val="24"/>
-        </w:rPr>
-        <w:t>LastName</w:t>
-      </w:r>
-      <w:proofErr w:type="spellEnd"/>
-      <w:r>
-        <w:rPr>
-          <w:rFonts w:ascii="Times New Roman" w:hAnsi="Times New Roman" w:cs="Times New Roman"/>
-          <w:b/>
-          <w:bCs/>
-          <w:sz w:val="24"/>
-          <w:szCs w:val="24"/>
-        </w:rPr>
-        <w:t xml:space="preserve">, FirstName, DOB </w:t>
+      <w:r>
+        <w:rPr>
+          <w:rFonts w:ascii="Times New Roman" w:hAnsi="Times New Roman" w:cs="Times New Roman"/>
+          <w:b/>
+          <w:bCs/>
+          <w:sz w:val="24"/>
+          <w:szCs w:val="24"/>
+        </w:rPr>
+        <w:t xml:space="preserve">LastName, FirstName, DOB </w:t>
       </w:r>
       <w:r>
         <w:rPr>
@@ -200,97 +188,7 @@
           <w:sz w:val="24"/>
           <w:szCs w:val="24"/>
         </w:rPr>
-        <w:t xml:space="preserve">Was met with error where the project had two </w:t>
-      </w:r>
-      <w:proofErr w:type="spellStart"/>
-      <w:r>
-        <w:rPr>
-          <w:rFonts w:ascii="Times New Roman" w:hAnsi="Times New Roman" w:cs="Times New Roman"/>
-          <w:sz w:val="24"/>
-          <w:szCs w:val="24"/>
-        </w:rPr>
-        <w:t>dbcontexts</w:t>
-      </w:r>
-      <w:proofErr w:type="spellEnd"/>
-      <w:r>
-        <w:rPr>
-          <w:rFonts w:ascii="Times New Roman" w:hAnsi="Times New Roman" w:cs="Times New Roman"/>
-          <w:sz w:val="24"/>
-          <w:szCs w:val="24"/>
-        </w:rPr>
-        <w:t xml:space="preserve">, </w:t>
-      </w:r>
-      <w:proofErr w:type="spellStart"/>
-      <w:r>
-        <w:rPr>
-          <w:rFonts w:ascii="Times New Roman" w:hAnsi="Times New Roman" w:cs="Times New Roman"/>
-          <w:sz w:val="24"/>
-          <w:szCs w:val="24"/>
-        </w:rPr>
-        <w:t>ApplicationDbContext</w:t>
-      </w:r>
-      <w:proofErr w:type="spellEnd"/>
-      <w:r>
-        <w:rPr>
-          <w:rFonts w:ascii="Times New Roman" w:hAnsi="Times New Roman" w:cs="Times New Roman"/>
-          <w:sz w:val="24"/>
-          <w:szCs w:val="24"/>
-        </w:rPr>
-        <w:t xml:space="preserve"> and the new </w:t>
-      </w:r>
-      <w:proofErr w:type="spellStart"/>
-      <w:r>
-        <w:rPr>
-          <w:rFonts w:ascii="Times New Roman" w:hAnsi="Times New Roman" w:cs="Times New Roman"/>
-          <w:sz w:val="24"/>
-          <w:szCs w:val="24"/>
-        </w:rPr>
-        <w:t>UserContext</w:t>
-      </w:r>
-      <w:proofErr w:type="spellEnd"/>
-      <w:r>
-        <w:rPr>
-          <w:rFonts w:ascii="Times New Roman" w:hAnsi="Times New Roman" w:cs="Times New Roman"/>
-          <w:sz w:val="24"/>
-          <w:szCs w:val="24"/>
-        </w:rPr>
-        <w:t xml:space="preserve">. Merged </w:t>
-      </w:r>
-      <w:proofErr w:type="spellStart"/>
-      <w:r>
-        <w:rPr>
-          <w:rFonts w:ascii="Times New Roman" w:hAnsi="Times New Roman" w:cs="Times New Roman"/>
-          <w:sz w:val="24"/>
-          <w:szCs w:val="24"/>
-        </w:rPr>
-        <w:t>ApplicationDbContext</w:t>
-      </w:r>
-      <w:proofErr w:type="spellEnd"/>
-      <w:r>
-        <w:rPr>
-          <w:rFonts w:ascii="Times New Roman" w:hAnsi="Times New Roman" w:cs="Times New Roman"/>
-          <w:sz w:val="24"/>
-          <w:szCs w:val="24"/>
-        </w:rPr>
-        <w:t xml:space="preserve"> with </w:t>
-      </w:r>
-      <w:proofErr w:type="spellStart"/>
-      <w:r>
-        <w:rPr>
-          <w:rFonts w:ascii="Times New Roman" w:hAnsi="Times New Roman" w:cs="Times New Roman"/>
-          <w:sz w:val="24"/>
-          <w:szCs w:val="24"/>
-        </w:rPr>
-        <w:t>UserContext</w:t>
-      </w:r>
-      <w:proofErr w:type="spellEnd"/>
-      <w:r>
-        <w:rPr>
-          <w:rFonts w:ascii="Times New Roman" w:hAnsi="Times New Roman" w:cs="Times New Roman"/>
-          <w:sz w:val="24"/>
-          <w:szCs w:val="24"/>
-        </w:rPr>
-        <w:t>.</w:t>
+        <w:t>Was met with error where the project had two dbcontexts, ApplicationDbContext and the new UserContext. Merged ApplicationDbContext with UserContext.</w:t>
       </w:r>
     </w:p>
     <w:p>
@@ -323,25 +221,7 @@
           <w:sz w:val="24"/>
           <w:szCs w:val="24"/>
         </w:rPr>
-        <w:t xml:space="preserve">where default identity is already stated. Removed and replaced with </w:t>
-      </w:r>
-      <w:proofErr w:type="spellStart"/>
-      <w:r>
-        <w:rPr>
-          <w:rFonts w:ascii="Times New Roman" w:hAnsi="Times New Roman" w:cs="Times New Roman"/>
-          <w:sz w:val="24"/>
-          <w:szCs w:val="24"/>
-        </w:rPr>
-        <w:t>AddAuthorization</w:t>
-      </w:r>
-      <w:proofErr w:type="spellEnd"/>
-      <w:r>
-        <w:rPr>
-          <w:rFonts w:ascii="Times New Roman" w:hAnsi="Times New Roman" w:cs="Times New Roman"/>
-          <w:sz w:val="24"/>
-          <w:szCs w:val="24"/>
-        </w:rPr>
-        <w:t xml:space="preserve"> code.</w:t>
+        <w:t>where default identity is already stated. Removed and replaced with AddAuthorization code.</w:t>
       </w:r>
     </w:p>
     <w:p>
@@ -370,13 +250,8 @@
         </w:rPr>
         <w:t>“</w:t>
       </w:r>
-      <w:proofErr w:type="spellStart"/>
-      <w:r>
-        <w:t>InvalidOperationException</w:t>
-      </w:r>
-      <w:proofErr w:type="spellEnd"/>
-      <w:r>
-        <w:t>: No service for type 'Microsoft.AspNetCore.Identity.UserManager`1[Microsoft.AspNetCore.Identity.IdentityUser]' has been registered.”</w:t>
+      <w:r>
+        <w:t>InvalidOperationException: No service for type 'Microsoft.AspNetCore.Identity.UserManager`1[Microsoft.AspNetCore.Identity.IdentityUser]' has been registered.”</w:t>
       </w:r>
     </w:p>
     <w:p>
@@ -386,15 +261,7 @@
     </w:p>
     <w:p>
       <w:r>
-        <w:t>After injecting custom user context in _</w:t>
-      </w:r>
-      <w:proofErr w:type="spellStart"/>
-      <w:r>
-        <w:t>LoginPartials</w:t>
-      </w:r>
-      <w:proofErr w:type="spellEnd"/>
-      <w:r>
-        <w:t>, webapp allowed user sign in, but custom user data are not appearing in the data base.</w:t>
+        <w:t>After injecting custom user context in _LoginPartials, webapp allowed user sign in, but custom user data are not appearing in the data base.</w:t>
       </w:r>
     </w:p>
     <w:p>
@@ -524,7 +391,6 @@
         </w:rPr>
         <w:t xml:space="preserve">Created Coaches, Schedules and </w:t>
       </w:r>
-      <w:proofErr w:type="spellStart"/>
       <w:r>
         <w:rPr>
           <w:rFonts w:ascii="Times New Roman" w:hAnsi="Times New Roman" w:cs="Times New Roman"/>
@@ -539,9 +405,152 @@
           <w:sz w:val="24"/>
           <w:szCs w:val="24"/>
         </w:rPr>
-        <w:t>chedulesmembers</w:t>
-      </w:r>
-      <w:proofErr w:type="spellEnd"/>
+        <w:t xml:space="preserve">chedulesmembers </w:t>
+      </w:r>
+      <w:r>
+        <w:rPr>
+          <w:rFonts w:ascii="Times New Roman" w:hAnsi="Times New Roman" w:cs="Times New Roman"/>
+          <w:sz w:val="24"/>
+          <w:szCs w:val="24"/>
+        </w:rPr>
+        <w:t>in models</w:t>
+      </w:r>
+      <w:r>
+        <w:rPr>
+          <w:rFonts w:ascii="Times New Roman" w:hAnsi="Times New Roman" w:cs="Times New Roman"/>
+          <w:sz w:val="24"/>
+          <w:szCs w:val="24"/>
+        </w:rPr>
+        <w:t xml:space="preserve">. </w:t>
+      </w:r>
+    </w:p>
+    <w:p>
+      <w:pPr>
+        <w:rPr>
+          <w:rFonts w:ascii="Times New Roman" w:hAnsi="Times New Roman" w:cs="Times New Roman"/>
+          <w:sz w:val="24"/>
+          <w:szCs w:val="24"/>
+        </w:rPr>
+      </w:pPr>
+      <w:r>
+        <w:rPr>
+          <w:rFonts w:ascii="Times New Roman" w:hAnsi="Times New Roman" w:cs="Times New Roman"/>
+          <w:sz w:val="24"/>
+          <w:szCs w:val="24"/>
+        </w:rPr>
+        <w:t xml:space="preserve">Was met with error when trying to scaffold models, </w:t>
+      </w:r>
+      <w:r>
+        <w:rPr>
+          <w:rFonts w:ascii="Times New Roman" w:hAnsi="Times New Roman" w:cs="Times New Roman"/>
+          <w:sz w:val="24"/>
+          <w:szCs w:val="24"/>
+        </w:rPr>
+        <w:t>where “</w:t>
+      </w:r>
+      <w:r>
+        <w:rPr>
+          <w:rFonts w:ascii="Times New Roman" w:hAnsi="Times New Roman" w:cs="Times New Roman"/>
+          <w:sz w:val="24"/>
+          <w:szCs w:val="24"/>
+        </w:rPr>
+        <w:t>More than one DbContext was found. Specify which one to use</w:t>
+      </w:r>
+      <w:r>
+        <w:rPr>
+          <w:rFonts w:ascii="Times New Roman" w:hAnsi="Times New Roman" w:cs="Times New Roman"/>
+          <w:sz w:val="24"/>
+          <w:szCs w:val="24"/>
+        </w:rPr>
+        <w:t xml:space="preserve">”. </w:t>
+      </w:r>
+    </w:p>
+    <w:p>
+      <w:pPr>
+        <w:rPr>
+          <w:rFonts w:ascii="Times New Roman" w:hAnsi="Times New Roman" w:cs="Times New Roman"/>
+          <w:sz w:val="24"/>
+          <w:szCs w:val="24"/>
+        </w:rPr>
+      </w:pPr>
+      <w:r>
+        <w:rPr>
+          <w:rFonts w:ascii="Times New Roman" w:hAnsi="Times New Roman" w:cs="Times New Roman"/>
+          <w:sz w:val="24"/>
+          <w:szCs w:val="24"/>
+        </w:rPr>
+        <w:t>Another error was</w:t>
+      </w:r>
+      <w:r>
+        <w:rPr>
+          <w:rFonts w:ascii="Times New Roman" w:hAnsi="Times New Roman" w:cs="Times New Roman"/>
+          <w:sz w:val="24"/>
+          <w:szCs w:val="24"/>
+        </w:rPr>
+        <w:t xml:space="preserve"> met after fixing the error above, where “</w:t>
+      </w:r>
+      <w:r>
+        <w:rPr>
+          <w:rFonts w:ascii="Times New Roman" w:hAnsi="Times New Roman" w:cs="Times New Roman"/>
+          <w:sz w:val="24"/>
+          <w:szCs w:val="24"/>
+        </w:rPr>
+        <w:t>no parameterless constructor defined for type dbcontext</w:t>
+      </w:r>
+      <w:r>
+        <w:rPr>
+          <w:rFonts w:ascii="Times New Roman" w:hAnsi="Times New Roman" w:cs="Times New Roman"/>
+          <w:sz w:val="24"/>
+          <w:szCs w:val="24"/>
+        </w:rPr>
+        <w:t>”</w:t>
+      </w:r>
+      <w:r>
+        <w:rPr>
+          <w:rFonts w:ascii="Times New Roman" w:hAnsi="Times New Roman" w:cs="Times New Roman"/>
+          <w:sz w:val="24"/>
+          <w:szCs w:val="24"/>
+        </w:rPr>
+        <w:t xml:space="preserve">. </w:t>
+      </w:r>
+    </w:p>
+    <w:p>
+      <w:pPr>
+        <w:rPr>
+          <w:rFonts w:ascii="Times New Roman" w:hAnsi="Times New Roman" w:cs="Times New Roman"/>
+          <w:sz w:val="24"/>
+          <w:szCs w:val="24"/>
+        </w:rPr>
+      </w:pPr>
+      <w:r>
+        <w:rPr>
+          <w:rFonts w:ascii="Times New Roman" w:hAnsi="Times New Roman" w:cs="Times New Roman"/>
+          <w:sz w:val="24"/>
+          <w:szCs w:val="24"/>
+        </w:rPr>
+        <w:t>After fixing the errors, I was able to scaffold Coaches, Schedules and Schedulesmembers and apply migration.</w:t>
+      </w:r>
+    </w:p>
+    <w:p>
+      <w:pPr>
+        <w:rPr>
+          <w:rFonts w:ascii="Times New Roman" w:hAnsi="Times New Roman" w:cs="Times New Roman"/>
+          <w:b/>
+          <w:bCs/>
+          <w:sz w:val="24"/>
+          <w:szCs w:val="24"/>
+        </w:rPr>
+      </w:pPr>
+      <w:r>
+        <w:rPr>
+          <w:rFonts w:ascii="Times New Roman" w:hAnsi="Times New Roman" w:cs="Times New Roman"/>
+          <w:b/>
+          <w:bCs/>
+          <w:sz w:val="24"/>
+          <w:szCs w:val="24"/>
+        </w:rPr>
+        <w:t>29/09 –</w:t>
+      </w:r>
       <w:r>
         <w:rPr>
           <w:rFonts w:ascii="Times New Roman" w:hAnsi="Times New Roman" w:cs="Times New Roman"/>
@@ -553,222 +562,6 @@
       <w:r>
         <w:rPr>
           <w:rFonts w:ascii="Times New Roman" w:hAnsi="Times New Roman" w:cs="Times New Roman"/>
-          <w:sz w:val="24"/>
-          <w:szCs w:val="24"/>
-        </w:rPr>
-        <w:t>in models</w:t>
-      </w:r>
-      <w:r>
-        <w:rPr>
-          <w:rFonts w:ascii="Times New Roman" w:hAnsi="Times New Roman" w:cs="Times New Roman"/>
-          <w:sz w:val="24"/>
-          <w:szCs w:val="24"/>
-        </w:rPr>
-        <w:t xml:space="preserve">. </w:t>
-      </w:r>
-    </w:p>
-    <w:p>
-      <w:pPr>
-        <w:rPr>
-          <w:rFonts w:ascii="Times New Roman" w:hAnsi="Times New Roman" w:cs="Times New Roman"/>
-          <w:sz w:val="24"/>
-          <w:szCs w:val="24"/>
-        </w:rPr>
-      </w:pPr>
-      <w:r>
-        <w:rPr>
-          <w:rFonts w:ascii="Times New Roman" w:hAnsi="Times New Roman" w:cs="Times New Roman"/>
-          <w:sz w:val="24"/>
-          <w:szCs w:val="24"/>
-        </w:rPr>
-        <w:t xml:space="preserve">Was met with error when trying to scaffold models, </w:t>
-      </w:r>
-      <w:r>
-        <w:rPr>
-          <w:rFonts w:ascii="Times New Roman" w:hAnsi="Times New Roman" w:cs="Times New Roman"/>
-          <w:sz w:val="24"/>
-          <w:szCs w:val="24"/>
-        </w:rPr>
-        <w:t>where “</w:t>
-      </w:r>
-      <w:r>
-        <w:rPr>
-          <w:rFonts w:ascii="Times New Roman" w:hAnsi="Times New Roman" w:cs="Times New Roman"/>
-          <w:sz w:val="24"/>
-          <w:szCs w:val="24"/>
-        </w:rPr>
-        <w:t xml:space="preserve">More than one </w:t>
-      </w:r>
-      <w:proofErr w:type="spellStart"/>
-      <w:r>
-        <w:rPr>
-          <w:rFonts w:ascii="Times New Roman" w:hAnsi="Times New Roman" w:cs="Times New Roman"/>
-          <w:sz w:val="24"/>
-          <w:szCs w:val="24"/>
-        </w:rPr>
-        <w:t>DbContext</w:t>
-      </w:r>
-      <w:proofErr w:type="spellEnd"/>
-      <w:r>
-        <w:rPr>
-          <w:rFonts w:ascii="Times New Roman" w:hAnsi="Times New Roman" w:cs="Times New Roman"/>
-          <w:sz w:val="24"/>
-          <w:szCs w:val="24"/>
-        </w:rPr>
-        <w:t xml:space="preserve"> was found. Specify which one to use</w:t>
-      </w:r>
-      <w:r>
-        <w:rPr>
-          <w:rFonts w:ascii="Times New Roman" w:hAnsi="Times New Roman" w:cs="Times New Roman"/>
-          <w:sz w:val="24"/>
-          <w:szCs w:val="24"/>
-        </w:rPr>
-        <w:t xml:space="preserve">”. </w:t>
-      </w:r>
-    </w:p>
-    <w:p>
-      <w:pPr>
-        <w:rPr>
-          <w:rFonts w:ascii="Times New Roman" w:hAnsi="Times New Roman" w:cs="Times New Roman"/>
-          <w:sz w:val="24"/>
-          <w:szCs w:val="24"/>
-        </w:rPr>
-      </w:pPr>
-      <w:r>
-        <w:rPr>
-          <w:rFonts w:ascii="Times New Roman" w:hAnsi="Times New Roman" w:cs="Times New Roman"/>
-          <w:sz w:val="24"/>
-          <w:szCs w:val="24"/>
-        </w:rPr>
-        <w:t>Another error was</w:t>
-      </w:r>
-      <w:r>
-        <w:rPr>
-          <w:rFonts w:ascii="Times New Roman" w:hAnsi="Times New Roman" w:cs="Times New Roman"/>
-          <w:sz w:val="24"/>
-          <w:szCs w:val="24"/>
-        </w:rPr>
-        <w:t xml:space="preserve"> met after fixing the error above, where “</w:t>
-      </w:r>
-      <w:r>
-        <w:rPr>
-          <w:rFonts w:ascii="Times New Roman" w:hAnsi="Times New Roman" w:cs="Times New Roman"/>
-          <w:sz w:val="24"/>
-          <w:szCs w:val="24"/>
-        </w:rPr>
-        <w:t xml:space="preserve">no </w:t>
-      </w:r>
-      <w:proofErr w:type="spellStart"/>
-      <w:r>
-        <w:rPr>
-          <w:rFonts w:ascii="Times New Roman" w:hAnsi="Times New Roman" w:cs="Times New Roman"/>
-          <w:sz w:val="24"/>
-          <w:szCs w:val="24"/>
-        </w:rPr>
-        <w:t>parameterless</w:t>
-      </w:r>
-      <w:proofErr w:type="spellEnd"/>
-      <w:r>
-        <w:rPr>
-          <w:rFonts w:ascii="Times New Roman" w:hAnsi="Times New Roman" w:cs="Times New Roman"/>
-          <w:sz w:val="24"/>
-          <w:szCs w:val="24"/>
-        </w:rPr>
-        <w:t xml:space="preserve"> constructor defined for type </w:t>
-      </w:r>
-      <w:proofErr w:type="spellStart"/>
-      <w:r>
-        <w:rPr>
-          <w:rFonts w:ascii="Times New Roman" w:hAnsi="Times New Roman" w:cs="Times New Roman"/>
-          <w:sz w:val="24"/>
-          <w:szCs w:val="24"/>
-        </w:rPr>
-        <w:t>dbcontext</w:t>
-      </w:r>
-      <w:proofErr w:type="spellEnd"/>
-      <w:r>
-        <w:rPr>
-          <w:rFonts w:ascii="Times New Roman" w:hAnsi="Times New Roman" w:cs="Times New Roman"/>
-          <w:sz w:val="24"/>
-          <w:szCs w:val="24"/>
-        </w:rPr>
-        <w:t>”</w:t>
-      </w:r>
-      <w:r>
-        <w:rPr>
-          <w:rFonts w:ascii="Times New Roman" w:hAnsi="Times New Roman" w:cs="Times New Roman"/>
-          <w:sz w:val="24"/>
-          <w:szCs w:val="24"/>
-        </w:rPr>
-        <w:t xml:space="preserve">. </w:t>
-      </w:r>
-    </w:p>
-    <w:p>
-      <w:pPr>
-        <w:rPr>
-          <w:rFonts w:ascii="Times New Roman" w:hAnsi="Times New Roman" w:cs="Times New Roman"/>
-          <w:sz w:val="24"/>
-          <w:szCs w:val="24"/>
-        </w:rPr>
-      </w:pPr>
-      <w:r>
-        <w:rPr>
-          <w:rFonts w:ascii="Times New Roman" w:hAnsi="Times New Roman" w:cs="Times New Roman"/>
-          <w:sz w:val="24"/>
-          <w:szCs w:val="24"/>
-        </w:rPr>
-        <w:t xml:space="preserve">After fixing the errors, I was able to scaffold Coaches, Schedules and </w:t>
-      </w:r>
-      <w:proofErr w:type="spellStart"/>
-      <w:r>
-        <w:rPr>
-          <w:rFonts w:ascii="Times New Roman" w:hAnsi="Times New Roman" w:cs="Times New Roman"/>
-          <w:sz w:val="24"/>
-          <w:szCs w:val="24"/>
-        </w:rPr>
-        <w:t>Schedulesmembers</w:t>
-      </w:r>
-      <w:proofErr w:type="spellEnd"/>
-      <w:r>
-        <w:rPr>
-          <w:rFonts w:ascii="Times New Roman" w:hAnsi="Times New Roman" w:cs="Times New Roman"/>
-          <w:sz w:val="24"/>
-          <w:szCs w:val="24"/>
-        </w:rPr>
-        <w:t xml:space="preserve"> and apply migration.</w:t>
-      </w:r>
-    </w:p>
-    <w:p>
-      <w:pPr>
-        <w:rPr>
-          <w:rFonts w:ascii="Times New Roman" w:hAnsi="Times New Roman" w:cs="Times New Roman"/>
-          <w:b/>
-          <w:bCs/>
-          <w:sz w:val="24"/>
-          <w:szCs w:val="24"/>
-        </w:rPr>
-      </w:pPr>
-      <w:r>
-        <w:rPr>
-          <w:rFonts w:ascii="Times New Roman" w:hAnsi="Times New Roman" w:cs="Times New Roman"/>
-          <w:b/>
-          <w:bCs/>
-          <w:sz w:val="24"/>
-          <w:szCs w:val="24"/>
-        </w:rPr>
-        <w:t>29/09 –</w:t>
-      </w:r>
-      <w:r>
-        <w:rPr>
-          <w:rFonts w:ascii="Times New Roman" w:hAnsi="Times New Roman" w:cs="Times New Roman"/>
-          <w:sz w:val="24"/>
-          <w:szCs w:val="24"/>
-        </w:rPr>
-        <w:t xml:space="preserve"> </w:t>
-      </w:r>
-      <w:r>
-        <w:rPr>
-          <w:rFonts w:ascii="Times New Roman" w:hAnsi="Times New Roman" w:cs="Times New Roman"/>
           <w:b/>
           <w:bCs/>
           <w:sz w:val="24"/>
@@ -791,51 +584,15 @@
           <w:sz w:val="24"/>
           <w:szCs w:val="24"/>
         </w:rPr>
-        <w:t>Fixed error where “The layout view '~/Pages/Shared/_</w:t>
-      </w:r>
-      <w:proofErr w:type="spellStart"/>
-      <w:r>
-        <w:rPr>
-          <w:rFonts w:ascii="Times New Roman" w:hAnsi="Times New Roman" w:cs="Times New Roman"/>
-          <w:sz w:val="24"/>
-          <w:szCs w:val="24"/>
-        </w:rPr>
-        <w:t>Layout.cshtml</w:t>
-      </w:r>
-      <w:proofErr w:type="spellEnd"/>
-      <w:r>
-        <w:rPr>
-          <w:rFonts w:ascii="Times New Roman" w:hAnsi="Times New Roman" w:cs="Times New Roman"/>
-          <w:sz w:val="24"/>
-          <w:szCs w:val="24"/>
-        </w:rPr>
-        <w:t>' could not be located.”</w:t>
-      </w:r>
-      <w:r>
-        <w:rPr>
-          <w:rFonts w:ascii="Times New Roman" w:hAnsi="Times New Roman" w:cs="Times New Roman"/>
-          <w:sz w:val="24"/>
-          <w:szCs w:val="24"/>
-        </w:rPr>
-        <w:t xml:space="preserve"> for Coaches, Schedules and </w:t>
-      </w:r>
-      <w:proofErr w:type="spellStart"/>
-      <w:r>
-        <w:rPr>
-          <w:rFonts w:ascii="Times New Roman" w:hAnsi="Times New Roman" w:cs="Times New Roman"/>
-          <w:sz w:val="24"/>
-          <w:szCs w:val="24"/>
-        </w:rPr>
-        <w:t>Schedulesmembers</w:t>
-      </w:r>
-      <w:proofErr w:type="spellEnd"/>
-      <w:r>
-        <w:rPr>
-          <w:rFonts w:ascii="Times New Roman" w:hAnsi="Times New Roman" w:cs="Times New Roman"/>
-          <w:sz w:val="24"/>
-          <w:szCs w:val="24"/>
-        </w:rPr>
-        <w:t>. Now able to displ</w:t>
+        <w:t>Fixed error where “The layout view '~/Pages/Shared/_Layout.cshtml' could not be located.”</w:t>
+      </w:r>
+      <w:r>
+        <w:rPr>
+          <w:rFonts w:ascii="Times New Roman" w:hAnsi="Times New Roman" w:cs="Times New Roman"/>
+          <w:sz w:val="24"/>
+          <w:szCs w:val="24"/>
+        </w:rPr>
+        <w:t xml:space="preserve"> for Coaches, Schedules and Schedulesmembers. Now able to displ</w:t>
       </w:r>
       <w:r>
         <w:rPr>
@@ -851,25 +608,7 @@
           <w:sz w:val="24"/>
           <w:szCs w:val="24"/>
         </w:rPr>
-        <w:t xml:space="preserve">y Coaches, Schedules and </w:t>
-      </w:r>
-      <w:proofErr w:type="spellStart"/>
-      <w:r>
-        <w:rPr>
-          <w:rFonts w:ascii="Times New Roman" w:hAnsi="Times New Roman" w:cs="Times New Roman"/>
-          <w:sz w:val="24"/>
-          <w:szCs w:val="24"/>
-        </w:rPr>
-        <w:t>Schedulesmembers</w:t>
-      </w:r>
-      <w:proofErr w:type="spellEnd"/>
-      <w:r>
-        <w:rPr>
-          <w:rFonts w:ascii="Times New Roman" w:hAnsi="Times New Roman" w:cs="Times New Roman"/>
-          <w:sz w:val="24"/>
-          <w:szCs w:val="24"/>
-        </w:rPr>
-        <w:t xml:space="preserve"> pages.</w:t>
+        <w:t>y Coaches, Schedules and Schedulesmembers pages.</w:t>
       </w:r>
     </w:p>
     <w:p>
@@ -934,61 +673,7 @@
           <w:sz w:val="24"/>
           <w:szCs w:val="24"/>
         </w:rPr>
-        <w:t xml:space="preserve">At the beginning, I attempted to do different Boolean fields for </w:t>
-      </w:r>
-      <w:proofErr w:type="spellStart"/>
-      <w:r>
-        <w:rPr>
-          <w:rFonts w:ascii="Times New Roman" w:hAnsi="Times New Roman" w:cs="Times New Roman"/>
-          <w:sz w:val="24"/>
-          <w:szCs w:val="24"/>
-        </w:rPr>
-        <w:t>IsMember</w:t>
-      </w:r>
-      <w:proofErr w:type="spellEnd"/>
-      <w:r>
-        <w:rPr>
-          <w:rFonts w:ascii="Times New Roman" w:hAnsi="Times New Roman" w:cs="Times New Roman"/>
-          <w:sz w:val="24"/>
-          <w:szCs w:val="24"/>
-        </w:rPr>
-        <w:t xml:space="preserve">, </w:t>
-      </w:r>
-      <w:proofErr w:type="spellStart"/>
-      <w:r>
-        <w:rPr>
-          <w:rFonts w:ascii="Times New Roman" w:hAnsi="Times New Roman" w:cs="Times New Roman"/>
-          <w:sz w:val="24"/>
-          <w:szCs w:val="24"/>
-        </w:rPr>
-        <w:t>IsCoach</w:t>
-      </w:r>
-      <w:proofErr w:type="spellEnd"/>
-      <w:r>
-        <w:rPr>
-          <w:rFonts w:ascii="Times New Roman" w:hAnsi="Times New Roman" w:cs="Times New Roman"/>
-          <w:sz w:val="24"/>
-          <w:szCs w:val="24"/>
-        </w:rPr>
-        <w:t xml:space="preserve"> and </w:t>
-      </w:r>
-      <w:proofErr w:type="spellStart"/>
-      <w:r>
-        <w:rPr>
-          <w:rFonts w:ascii="Times New Roman" w:hAnsi="Times New Roman" w:cs="Times New Roman"/>
-          <w:sz w:val="24"/>
-          <w:szCs w:val="24"/>
-        </w:rPr>
-        <w:t>IsAdmin</w:t>
-      </w:r>
-      <w:proofErr w:type="spellEnd"/>
-      <w:r>
-        <w:rPr>
-          <w:rFonts w:ascii="Times New Roman" w:hAnsi="Times New Roman" w:cs="Times New Roman"/>
-          <w:sz w:val="24"/>
-          <w:szCs w:val="24"/>
-        </w:rPr>
-        <w:t xml:space="preserve">. But the radio button input value could not be used in the controller. </w:t>
+        <w:t xml:space="preserve">At the beginning, I attempted to do different Boolean fields for IsMember, IsCoach and IsAdmin. But the radio button input value could not be used in the controller. </w:t>
       </w:r>
     </w:p>
     <w:p>
@@ -1085,60 +770,24 @@
           <w:sz w:val="24"/>
           <w:szCs w:val="24"/>
         </w:rPr>
-        <w:t xml:space="preserve">Created enrollment page in Views Schedules and added Schedule and </w:t>
-      </w:r>
-      <w:proofErr w:type="spellStart"/>
-      <w:r>
-        <w:rPr>
-          <w:rFonts w:ascii="Times New Roman" w:hAnsi="Times New Roman" w:cs="Times New Roman"/>
-          <w:sz w:val="24"/>
-          <w:szCs w:val="24"/>
-        </w:rPr>
-        <w:t>MySchedule</w:t>
-      </w:r>
-      <w:proofErr w:type="spellEnd"/>
-      <w:r>
-        <w:rPr>
-          <w:rFonts w:ascii="Times New Roman" w:hAnsi="Times New Roman" w:cs="Times New Roman"/>
-          <w:sz w:val="24"/>
-          <w:szCs w:val="24"/>
-        </w:rPr>
-        <w:t xml:space="preserve"> pages in Views Coaches. Members can enroll in a scheduled item before the scheduled date after they logged in but not after the scheduled event has happened. If they continue to enroll they will get an error.</w:t>
-      </w:r>
-    </w:p>
-    <w:p>
-      <w:pPr>
-        <w:rPr>
-          <w:rFonts w:ascii="Times New Roman" w:hAnsi="Times New Roman" w:cs="Times New Roman"/>
-          <w:sz w:val="24"/>
-          <w:szCs w:val="24"/>
-        </w:rPr>
-      </w:pPr>
-      <w:r>
-        <w:rPr>
-          <w:rFonts w:ascii="Times New Roman" w:hAnsi="Times New Roman" w:cs="Times New Roman"/>
-          <w:sz w:val="24"/>
-          <w:szCs w:val="24"/>
-        </w:rPr>
-        <w:t xml:space="preserve">Attempted to create </w:t>
-      </w:r>
-      <w:proofErr w:type="spellStart"/>
-      <w:r>
-        <w:rPr>
-          <w:rFonts w:ascii="Times New Roman" w:hAnsi="Times New Roman" w:cs="Times New Roman"/>
-          <w:sz w:val="24"/>
-          <w:szCs w:val="24"/>
-        </w:rPr>
-        <w:t>AdminController</w:t>
-      </w:r>
-      <w:proofErr w:type="spellEnd"/>
-      <w:r>
-        <w:rPr>
-          <w:rFonts w:ascii="Times New Roman" w:hAnsi="Times New Roman" w:cs="Times New Roman"/>
-          <w:sz w:val="24"/>
-          <w:szCs w:val="24"/>
-        </w:rPr>
-        <w:t>. It is not of final yet.</w:t>
+        <w:t>Created enrollment page in Views Schedules and added Schedule and MySchedule pages in Views Coaches. Members can enroll in a scheduled item before the scheduled date after they logged in but not after the scheduled event has happened. If they continue to enroll they will get an error.</w:t>
+      </w:r>
+    </w:p>
+    <w:p>
+      <w:pPr>
+        <w:rPr>
+          <w:rFonts w:ascii="Times New Roman" w:hAnsi="Times New Roman" w:cs="Times New Roman"/>
+          <w:sz w:val="24"/>
+          <w:szCs w:val="24"/>
+        </w:rPr>
+      </w:pPr>
+      <w:r>
+        <w:rPr>
+          <w:rFonts w:ascii="Times New Roman" w:hAnsi="Times New Roman" w:cs="Times New Roman"/>
+          <w:sz w:val="24"/>
+          <w:szCs w:val="24"/>
+        </w:rPr>
+        <w:t>Attempted to create AdminController. It is not of final yet.</w:t>
       </w:r>
     </w:p>
     <w:p>
@@ -1523,16 +1172,14 @@
         </w:rPr>
         <w:t xml:space="preserve">Added some button </w:t>
       </w:r>
-      <w:proofErr w:type="spellStart"/>
-      <w:r>
-        <w:rPr>
-          <w:rFonts w:ascii="Times New Roman" w:hAnsi="Times New Roman" w:cs="Times New Roman"/>
-          <w:sz w:val="24"/>
-          <w:szCs w:val="24"/>
-        </w:rPr>
-        <w:t>css</w:t>
-      </w:r>
-      <w:proofErr w:type="spellEnd"/>
+      <w:r>
+        <w:rPr>
+          <w:rFonts w:ascii="Times New Roman" w:hAnsi="Times New Roman" w:cs="Times New Roman"/>
+          <w:sz w:val="24"/>
+          <w:szCs w:val="24"/>
+        </w:rPr>
+        <w:t>CSS</w:t>
+      </w:r>
       <w:r>
         <w:rPr>
           <w:rFonts w:ascii="Times New Roman" w:hAnsi="Times New Roman" w:cs="Times New Roman"/>
@@ -1544,30 +1191,120 @@
     </w:p>
     <w:p>
       <w:pPr>
+        <w:rPr>
+          <w:rFonts w:ascii="Times New Roman" w:hAnsi="Times New Roman" w:cs="Times New Roman"/>
+          <w:b/>
+          <w:bCs/>
+          <w:sz w:val="24"/>
+          <w:szCs w:val="24"/>
+        </w:rPr>
+      </w:pPr>
+      <w:r>
+        <w:rPr>
+          <w:rFonts w:ascii="Times New Roman" w:hAnsi="Times New Roman" w:cs="Times New Roman"/>
+          <w:b/>
+          <w:bCs/>
+          <w:sz w:val="24"/>
+          <w:szCs w:val="24"/>
+        </w:rPr>
+        <w:t xml:space="preserve">9/10 – Friday </w:t>
+      </w:r>
+    </w:p>
+    <w:p>
+      <w:pPr>
         <w:pStyle w:val="ListParagraph"/>
-        <w:rPr>
-          <w:rFonts w:ascii="Times New Roman" w:hAnsi="Times New Roman" w:cs="Times New Roman"/>
-          <w:sz w:val="24"/>
-          <w:szCs w:val="24"/>
-        </w:rPr>
-      </w:pPr>
-    </w:p>
-    <w:p>
-      <w:pPr>
-        <w:rPr>
-          <w:rFonts w:ascii="Times New Roman" w:hAnsi="Times New Roman" w:cs="Times New Roman"/>
-          <w:sz w:val="24"/>
-          <w:szCs w:val="24"/>
-        </w:rPr>
-      </w:pPr>
-      <w:r>
-        <w:rPr>
-          <w:rFonts w:ascii="Times New Roman" w:hAnsi="Times New Roman" w:cs="Times New Roman"/>
-          <w:b/>
-          <w:bCs/>
-          <w:sz w:val="24"/>
-          <w:szCs w:val="24"/>
-        </w:rPr>
+        <w:numPr>
+          <w:ilvl w:val="0"/>
+          <w:numId w:val="2"/>
+        </w:numPr>
+        <w:rPr>
+          <w:rFonts w:ascii="Times New Roman" w:hAnsi="Times New Roman" w:cs="Times New Roman"/>
+          <w:sz w:val="24"/>
+          <w:szCs w:val="24"/>
+        </w:rPr>
+      </w:pPr>
+      <w:r>
+        <w:rPr>
+          <w:rFonts w:ascii="Times New Roman" w:hAnsi="Times New Roman" w:cs="Times New Roman"/>
+          <w:sz w:val="24"/>
+          <w:szCs w:val="24"/>
+        </w:rPr>
+        <w:t>Created coach profile page so that a coach can see their profile details</w:t>
+      </w:r>
+    </w:p>
+    <w:p>
+      <w:pPr>
+        <w:pStyle w:val="ListParagraph"/>
+        <w:numPr>
+          <w:ilvl w:val="0"/>
+          <w:numId w:val="2"/>
+        </w:numPr>
+        <w:rPr>
+          <w:rFonts w:ascii="Times New Roman" w:hAnsi="Times New Roman" w:cs="Times New Roman"/>
+          <w:sz w:val="24"/>
+          <w:szCs w:val="24"/>
+        </w:rPr>
+      </w:pPr>
+      <w:r>
+        <w:rPr>
+          <w:rFonts w:ascii="Times New Roman" w:hAnsi="Times New Roman" w:cs="Times New Roman"/>
+          <w:sz w:val="24"/>
+          <w:szCs w:val="24"/>
+        </w:rPr>
+        <w:t>Added bio to admin all coac</w:t>
+      </w:r>
+      <w:r>
+        <w:rPr>
+          <w:rFonts w:ascii="Times New Roman" w:hAnsi="Times New Roman" w:cs="Times New Roman"/>
+          <w:sz w:val="24"/>
+          <w:szCs w:val="24"/>
+        </w:rPr>
+        <w:t>h</w:t>
+      </w:r>
+      <w:r>
+        <w:rPr>
+          <w:rFonts w:ascii="Times New Roman" w:hAnsi="Times New Roman" w:cs="Times New Roman"/>
+          <w:sz w:val="24"/>
+          <w:szCs w:val="24"/>
+        </w:rPr>
+        <w:t>es page.</w:t>
+      </w:r>
+    </w:p>
+    <w:p>
+      <w:pPr>
+        <w:rPr>
+          <w:rFonts w:ascii="Times New Roman" w:hAnsi="Times New Roman" w:cs="Times New Roman"/>
+          <w:sz w:val="24"/>
+          <w:szCs w:val="24"/>
+        </w:rPr>
+      </w:pPr>
+    </w:p>
+    <w:p>
+      <w:pPr>
+        <w:rPr>
+          <w:rFonts w:ascii="Times New Roman" w:hAnsi="Times New Roman" w:cs="Times New Roman"/>
+          <w:sz w:val="24"/>
+          <w:szCs w:val="24"/>
+        </w:rPr>
+      </w:pPr>
+    </w:p>
+    <w:p>
+      <w:pPr>
+        <w:rPr>
+          <w:rFonts w:ascii="Times New Roman" w:hAnsi="Times New Roman" w:cs="Times New Roman"/>
+          <w:sz w:val="24"/>
+          <w:szCs w:val="24"/>
+        </w:rPr>
+      </w:pPr>
+      <w:r>
+        <w:rPr>
+          <w:rFonts w:ascii="Times New Roman" w:hAnsi="Times New Roman" w:cs="Times New Roman"/>
+          <w:b/>
+          <w:bCs/>
+          <w:sz w:val="24"/>
+          <w:szCs w:val="24"/>
+        </w:rPr>
+        <w:lastRenderedPageBreak/>
         <w:t>Resources:</w:t>
       </w:r>
     </w:p>
@@ -1663,9 +1400,9 @@
 <file path=word/numbering.xml><?xml version="1.0" encoding="utf-8"?>
 <w:numbering xmlns:wpc="http://schemas.microsoft.com/office/word/2010/wordprocessingCanvas" xmlns:cx="http://schemas.microsoft.com/office/drawing/2014/chartex" xmlns:cx1="http://schemas.microsoft.com/office/drawing/2015/9/8/chartex" xmlns:cx2="http://schemas.microsoft.com/office/drawing/2015/10/21/chartex" xmlns:cx3="http://schemas.microsoft.com/office/drawing/2016/5/9/chartex" xmlns:cx4="http://schemas.microsoft.com/office/drawing/2016/5/10/chartex" xmlns:cx5="http://schemas.microsoft.com/office/drawing/2016/5/11/chartex" xmlns:cx6="http://schemas.microsoft.com/office/drawing/2016/5/12/chartex" xmlns:cx7="http://schemas.microsoft.com/office/drawing/2016/5/13/chartex" xmlns:cx8="http://schemas.microsoft.com/office/drawing/2016/5/14/chartex" xmlns:mc="http://schemas.openxmlformats.org/markup-compatibility/2006" xmlns:aink="http://schemas.microsoft.com/office/drawing/2016/ink" xmlns:am3d="http://schemas.microsoft.com/office/drawing/2017/model3d" xmlns:o="urn:schemas-microsoft-com:office:office" xmlns:r="http://schemas.openxmlformats.org/officeDocument/2006/relationships" xmlns:m="http://schemas.openxmlformats.org/officeDocument/2006/math" xmlns:v="urn:schemas-microsoft-com:vml" xmlns:wp14="http://schemas.microsoft.com/office/word/2010/wordprocessingDrawing" xmlns:wp="http://schemas.openxmlformats.org/drawingml/2006/wordprocessingDrawing" xmlns:w10="urn:schemas-microsoft-com:office:word" xmlns:w="http://schemas.openxmlformats.org/wordprocessingml/2006/main" xmlns:w14="http://schemas.microsoft.com/office/word/2010/wordml" xmlns:w15="http://schemas.microsoft.com/office/word/2012/wordml" xmlns:w16cex="http://schemas.microsoft.com/office/word/2018/wordml/cex" xmlns:w16cid="http://schemas.microsoft.com/office/word/2016/wordml/cid" xmlns:w16="http://schemas.microsoft.com/office/word/2018/wordml" xmlns:w16se="http://schemas.microsoft.com/office/word/2015/wordml/symex" xmlns:wpg="http://schemas.microsoft.com/office/word/2010/wordprocessingGroup" xmlns:wpi="http://schemas.microsoft.com/office/word/2010/wordprocessingInk" xmlns:wne="http://schemas.microsoft.com/office/word/2006/wordml" xmlns:wps="http://schemas.microsoft.com/office/word/2010/wordprocessingShape" mc:Ignorable="w14 w15 w16se w16cid w16 w16cex wp14">
   <w:abstractNum w:abstractNumId="0" w15:restartNumberingAfterBreak="0">
-    <w:nsid w:val="79E34C11"/>
+    <w:nsid w:val="1BF52C5D"/>
     <w:multiLevelType w:val="hybridMultilevel"/>
-    <w:tmpl w:val="E9C00A50"/>
+    <w:tmpl w:val="64BE64C2"/>
     <w:lvl w:ilvl="0" w:tplc="0C090001">
       <w:start w:val="1"/>
       <w:numFmt w:val="bullet"/>
@@ -1775,7 +1512,123 @@
       </w:rPr>
     </w:lvl>
   </w:abstractNum>
+  <w:abstractNum w:abstractNumId="1" w15:restartNumberingAfterBreak="0">
+    <w:nsid w:val="79E34C11"/>
+    <w:multiLevelType w:val="hybridMultilevel"/>
+    <w:tmpl w:val="E9C00A50"/>
+    <w:lvl w:ilvl="0" w:tplc="0C090001">
+      <w:start w:val="1"/>
+      <w:numFmt w:val="bullet"/>
+      <w:lvlText w:val=""/>
+      <w:lvlJc w:val="left"/>
+      <w:pPr>
+        <w:ind w:left="720" w:hanging="360"/>
+      </w:pPr>
+      <w:rPr>
+        <w:rFonts w:ascii="Symbol" w:hAnsi="Symbol" w:hint="default"/>
+      </w:rPr>
+    </w:lvl>
+    <w:lvl w:ilvl="1" w:tplc="0C090003" w:tentative="1">
+      <w:start w:val="1"/>
+      <w:numFmt w:val="bullet"/>
+      <w:lvlText w:val="o"/>
+      <w:lvlJc w:val="left"/>
+      <w:pPr>
+        <w:ind w:left="1440" w:hanging="360"/>
+      </w:pPr>
+      <w:rPr>
+        <w:rFonts w:ascii="Courier New" w:hAnsi="Courier New" w:cs="Courier New" w:hint="default"/>
+      </w:rPr>
+    </w:lvl>
+    <w:lvl w:ilvl="2" w:tplc="0C090005" w:tentative="1">
+      <w:start w:val="1"/>
+      <w:numFmt w:val="bullet"/>
+      <w:lvlText w:val=""/>
+      <w:lvlJc w:val="left"/>
+      <w:pPr>
+        <w:ind w:left="2160" w:hanging="360"/>
+      </w:pPr>
+      <w:rPr>
+        <w:rFonts w:ascii="Wingdings" w:hAnsi="Wingdings" w:hint="default"/>
+      </w:rPr>
+    </w:lvl>
+    <w:lvl w:ilvl="3" w:tplc="0C090001" w:tentative="1">
+      <w:start w:val="1"/>
+      <w:numFmt w:val="bullet"/>
+      <w:lvlText w:val=""/>
+      <w:lvlJc w:val="left"/>
+      <w:pPr>
+        <w:ind w:left="2880" w:hanging="360"/>
+      </w:pPr>
+      <w:rPr>
+        <w:rFonts w:ascii="Symbol" w:hAnsi="Symbol" w:hint="default"/>
+      </w:rPr>
+    </w:lvl>
+    <w:lvl w:ilvl="4" w:tplc="0C090003" w:tentative="1">
+      <w:start w:val="1"/>
+      <w:numFmt w:val="bullet"/>
+      <w:lvlText w:val="o"/>
+      <w:lvlJc w:val="left"/>
+      <w:pPr>
+        <w:ind w:left="3600" w:hanging="360"/>
+      </w:pPr>
+      <w:rPr>
+        <w:rFonts w:ascii="Courier New" w:hAnsi="Courier New" w:cs="Courier New" w:hint="default"/>
+      </w:rPr>
+    </w:lvl>
+    <w:lvl w:ilvl="5" w:tplc="0C090005" w:tentative="1">
+      <w:start w:val="1"/>
+      <w:numFmt w:val="bullet"/>
+      <w:lvlText w:val=""/>
+      <w:lvlJc w:val="left"/>
+      <w:pPr>
+        <w:ind w:left="4320" w:hanging="360"/>
+      </w:pPr>
+      <w:rPr>
+        <w:rFonts w:ascii="Wingdings" w:hAnsi="Wingdings" w:hint="default"/>
+      </w:rPr>
+    </w:lvl>
+    <w:lvl w:ilvl="6" w:tplc="0C090001" w:tentative="1">
+      <w:start w:val="1"/>
+      <w:numFmt w:val="bullet"/>
+      <w:lvlText w:val=""/>
+      <w:lvlJc w:val="left"/>
+      <w:pPr>
+        <w:ind w:left="5040" w:hanging="360"/>
+      </w:pPr>
+      <w:rPr>
+        <w:rFonts w:ascii="Symbol" w:hAnsi="Symbol" w:hint="default"/>
+      </w:rPr>
+    </w:lvl>
+    <w:lvl w:ilvl="7" w:tplc="0C090003" w:tentative="1">
+      <w:start w:val="1"/>
+      <w:numFmt w:val="bullet"/>
+      <w:lvlText w:val="o"/>
+      <w:lvlJc w:val="left"/>
+      <w:pPr>
+        <w:ind w:left="5760" w:hanging="360"/>
+      </w:pPr>
+      <w:rPr>
+        <w:rFonts w:ascii="Courier New" w:hAnsi="Courier New" w:cs="Courier New" w:hint="default"/>
+      </w:rPr>
+    </w:lvl>
+    <w:lvl w:ilvl="8" w:tplc="0C090005" w:tentative="1">
+      <w:start w:val="1"/>
+      <w:numFmt w:val="bullet"/>
+      <w:lvlText w:val=""/>
+      <w:lvlJc w:val="left"/>
+      <w:pPr>
+        <w:ind w:left="6480" w:hanging="360"/>
+      </w:pPr>
+      <w:rPr>
+        <w:rFonts w:ascii="Wingdings" w:hAnsi="Wingdings" w:hint="default"/>
+      </w:rPr>
+    </w:lvl>
+  </w:abstractNum>
   <w:num w:numId="1">
+    <w:abstractNumId w:val="1"/>
+  </w:num>
+  <w:num w:numId="2">
     <w:abstractNumId w:val="0"/>
   </w:num>
 </w:numbering>

</xml_diff>

<commit_message>
Double checked everything and updated documentation
</commit_message>
<xml_diff>
--- a/Documentation.docx
+++ b/Documentation.docx
@@ -8,6 +8,79 @@
           <w:rFonts w:ascii="Times New Roman" w:hAnsi="Times New Roman" w:cs="Times New Roman"/>
           <w:b/>
           <w:bCs/>
+          <w:sz w:val="48"/>
+          <w:szCs w:val="48"/>
+        </w:rPr>
+      </w:pPr>
+      <w:r>
+        <w:rPr>
+          <w:rFonts w:ascii="Times New Roman" w:hAnsi="Times New Roman" w:cs="Times New Roman"/>
+          <w:b/>
+          <w:bCs/>
+          <w:sz w:val="48"/>
+          <w:szCs w:val="48"/>
+        </w:rPr>
+        <w:t>HIT339 DISTRIBUTED DEVELOPMENT</w:t>
+      </w:r>
+    </w:p>
+    <w:p>
+      <w:pPr>
+        <w:rPr>
+          <w:rFonts w:ascii="Times New Roman" w:hAnsi="Times New Roman" w:cs="Times New Roman"/>
+          <w:b/>
+          <w:bCs/>
+          <w:sz w:val="44"/>
+          <w:szCs w:val="44"/>
+        </w:rPr>
+      </w:pPr>
+      <w:r>
+        <w:rPr>
+          <w:rFonts w:ascii="Times New Roman" w:hAnsi="Times New Roman" w:cs="Times New Roman"/>
+          <w:b/>
+          <w:bCs/>
+          <w:sz w:val="44"/>
+          <w:szCs w:val="44"/>
+        </w:rPr>
+        <w:t>Assignment 2</w:t>
+      </w:r>
+      <w:r>
+        <w:rPr>
+          <w:rFonts w:ascii="Times New Roman" w:hAnsi="Times New Roman" w:cs="Times New Roman"/>
+          <w:b/>
+          <w:bCs/>
+          <w:sz w:val="44"/>
+          <w:szCs w:val="44"/>
+        </w:rPr>
+        <w:t xml:space="preserve"> </w:t>
+      </w:r>
+      <w:r>
+        <w:rPr>
+          <w:rFonts w:ascii="Times New Roman" w:hAnsi="Times New Roman" w:cs="Times New Roman"/>
+          <w:b/>
+          <w:bCs/>
+          <w:sz w:val="44"/>
+          <w:szCs w:val="44"/>
+        </w:rPr>
+        <w:t>Project Documentation</w:t>
+      </w:r>
+    </w:p>
+    <w:p>
+      <w:pPr>
+        <w:rPr>
+          <w:rFonts w:ascii="Times New Roman" w:hAnsi="Times New Roman" w:cs="Times New Roman"/>
+          <w:b/>
+          <w:bCs/>
+          <w:sz w:val="44"/>
+          <w:szCs w:val="44"/>
+        </w:rPr>
+      </w:pPr>
+    </w:p>
+    <w:p>
+      <w:pPr>
+        <w:rPr>
+          <w:rFonts w:ascii="Times New Roman" w:hAnsi="Times New Roman" w:cs="Times New Roman"/>
+          <w:b/>
+          <w:bCs/>
           <w:sz w:val="32"/>
           <w:szCs w:val="32"/>
         </w:rPr>
@@ -20,42 +93,192 @@
           <w:sz w:val="32"/>
           <w:szCs w:val="32"/>
         </w:rPr>
-        <w:t>Project diary</w:t>
-      </w:r>
-    </w:p>
-    <w:p>
-      <w:pPr>
-        <w:rPr>
-          <w:rFonts w:ascii="Times New Roman" w:hAnsi="Times New Roman" w:cs="Times New Roman"/>
-          <w:sz w:val="24"/>
-          <w:szCs w:val="24"/>
-        </w:rPr>
-      </w:pPr>
-      <w:r>
-        <w:rPr>
-          <w:rFonts w:ascii="Times New Roman" w:hAnsi="Times New Roman" w:cs="Times New Roman"/>
-          <w:b/>
-          <w:bCs/>
-          <w:sz w:val="24"/>
-          <w:szCs w:val="24"/>
-        </w:rPr>
-        <w:t>GitHub link</w:t>
-      </w:r>
-      <w:r>
-        <w:rPr>
-          <w:rFonts w:ascii="Times New Roman" w:hAnsi="Times New Roman" w:cs="Times New Roman"/>
-          <w:sz w:val="24"/>
-          <w:szCs w:val="24"/>
-        </w:rPr>
-        <w:t xml:space="preserve"> - </w:t>
+        <w:t xml:space="preserve">Group name: </w:t>
+      </w:r>
+      <w:r>
+        <w:rPr>
+          <w:rFonts w:ascii="Times New Roman" w:hAnsi="Times New Roman" w:cs="Times New Roman"/>
+          <w:sz w:val="32"/>
+          <w:szCs w:val="32"/>
+        </w:rPr>
+        <w:t>Group F</w:t>
+      </w:r>
+    </w:p>
+    <w:p>
+      <w:pPr>
+        <w:rPr>
+          <w:rFonts w:ascii="Times New Roman" w:hAnsi="Times New Roman" w:cs="Times New Roman"/>
+          <w:sz w:val="28"/>
+          <w:szCs w:val="28"/>
+        </w:rPr>
+      </w:pPr>
+      <w:r>
+        <w:rPr>
+          <w:rFonts w:ascii="Times New Roman" w:hAnsi="Times New Roman" w:cs="Times New Roman"/>
+          <w:b/>
+          <w:bCs/>
+          <w:sz w:val="32"/>
+          <w:szCs w:val="32"/>
+        </w:rPr>
+        <w:t>Student</w:t>
+      </w:r>
+      <w:r>
+        <w:rPr>
+          <w:rFonts w:ascii="Times New Roman" w:hAnsi="Times New Roman" w:cs="Times New Roman"/>
+          <w:b/>
+          <w:bCs/>
+          <w:sz w:val="32"/>
+          <w:szCs w:val="32"/>
+        </w:rPr>
+        <w:t>s</w:t>
+      </w:r>
+      <w:r>
+        <w:rPr>
+          <w:rFonts w:ascii="Times New Roman" w:hAnsi="Times New Roman" w:cs="Times New Roman"/>
+          <w:b/>
+          <w:bCs/>
+          <w:sz w:val="32"/>
+          <w:szCs w:val="32"/>
+        </w:rPr>
+        <w:t xml:space="preserve">: </w:t>
+      </w:r>
+      <w:proofErr w:type="spellStart"/>
+      <w:r>
+        <w:rPr>
+          <w:rFonts w:ascii="Times New Roman" w:hAnsi="Times New Roman" w:cs="Times New Roman"/>
+          <w:sz w:val="28"/>
+          <w:szCs w:val="28"/>
+        </w:rPr>
+        <w:t>Silin</w:t>
+      </w:r>
+      <w:proofErr w:type="spellEnd"/>
+      <w:r>
+        <w:rPr>
+          <w:rFonts w:ascii="Times New Roman" w:hAnsi="Times New Roman" w:cs="Times New Roman"/>
+          <w:sz w:val="28"/>
+          <w:szCs w:val="28"/>
+        </w:rPr>
+        <w:t xml:space="preserve"> Chen s310639</w:t>
+      </w:r>
+    </w:p>
+    <w:p>
+      <w:pPr>
+        <w:ind w:left="720"/>
+        <w:rPr>
+          <w:rFonts w:ascii="Times New Roman" w:hAnsi="Times New Roman" w:cs="Times New Roman"/>
+          <w:sz w:val="28"/>
+          <w:szCs w:val="28"/>
+        </w:rPr>
+      </w:pPr>
+      <w:r>
+        <w:rPr>
+          <w:rFonts w:ascii="Times New Roman" w:hAnsi="Times New Roman" w:cs="Times New Roman"/>
+          <w:sz w:val="28"/>
+          <w:szCs w:val="28"/>
+        </w:rPr>
+        <w:t xml:space="preserve">         </w:t>
+      </w:r>
+      <w:r>
+        <w:rPr>
+          <w:rFonts w:ascii="Times New Roman" w:hAnsi="Times New Roman" w:cs="Times New Roman"/>
+          <w:sz w:val="28"/>
+          <w:szCs w:val="28"/>
+        </w:rPr>
+        <w:t>Alexander Lay s253460</w:t>
+      </w:r>
+    </w:p>
+    <w:p>
+      <w:pPr>
+        <w:rPr>
+          <w:rFonts w:ascii="Times New Roman" w:hAnsi="Times New Roman" w:cs="Times New Roman"/>
+          <w:sz w:val="28"/>
+          <w:szCs w:val="28"/>
+        </w:rPr>
+      </w:pPr>
+      <w:r>
+        <w:rPr>
+          <w:rFonts w:ascii="Times New Roman" w:hAnsi="Times New Roman" w:cs="Times New Roman"/>
+          <w:sz w:val="28"/>
+          <w:szCs w:val="28"/>
+        </w:rPr>
+        <w:t xml:space="preserve">                   </w:t>
+      </w:r>
+      <w:proofErr w:type="spellStart"/>
+      <w:r>
+        <w:rPr>
+          <w:rFonts w:ascii="Times New Roman" w:hAnsi="Times New Roman" w:cs="Times New Roman"/>
+          <w:sz w:val="28"/>
+          <w:szCs w:val="28"/>
+        </w:rPr>
+        <w:t>Minxuan</w:t>
+      </w:r>
+      <w:proofErr w:type="spellEnd"/>
+      <w:r>
+        <w:rPr>
+          <w:rFonts w:ascii="Times New Roman" w:hAnsi="Times New Roman" w:cs="Times New Roman"/>
+          <w:sz w:val="28"/>
+          <w:szCs w:val="28"/>
+        </w:rPr>
+        <w:t xml:space="preserve"> Lin s311013</w:t>
+      </w:r>
+    </w:p>
+    <w:p>
+      <w:pPr>
+        <w:rPr>
+          <w:rFonts w:ascii="Times New Roman" w:hAnsi="Times New Roman" w:cs="Times New Roman"/>
+          <w:b/>
+          <w:bCs/>
+          <w:sz w:val="28"/>
+          <w:szCs w:val="28"/>
+        </w:rPr>
+      </w:pPr>
+    </w:p>
+    <w:p>
+      <w:pPr>
+        <w:rPr>
+          <w:rFonts w:ascii="Times New Roman" w:hAnsi="Times New Roman" w:cs="Times New Roman"/>
+          <w:b/>
+          <w:bCs/>
+          <w:sz w:val="28"/>
+          <w:szCs w:val="28"/>
+        </w:rPr>
+      </w:pPr>
+    </w:p>
+    <w:p>
+      <w:pPr>
+        <w:rPr>
+          <w:rFonts w:ascii="Times New Roman" w:hAnsi="Times New Roman" w:cs="Times New Roman"/>
+          <w:sz w:val="32"/>
+          <w:szCs w:val="32"/>
+        </w:rPr>
+      </w:pPr>
+      <w:r>
+        <w:rPr>
+          <w:rFonts w:ascii="Times New Roman" w:hAnsi="Times New Roman" w:cs="Times New Roman"/>
+          <w:b/>
+          <w:bCs/>
+          <w:sz w:val="32"/>
+          <w:szCs w:val="32"/>
+        </w:rPr>
+        <w:t>GitHub</w:t>
+      </w:r>
+      <w:r>
+        <w:rPr>
+          <w:rFonts w:ascii="Times New Roman" w:hAnsi="Times New Roman" w:cs="Times New Roman"/>
+          <w:b/>
+          <w:bCs/>
+          <w:sz w:val="32"/>
+          <w:szCs w:val="32"/>
+        </w:rPr>
+        <w:t xml:space="preserve">: </w:t>
       </w:r>
       <w:hyperlink r:id="rId7" w:history="1">
         <w:r>
           <w:rPr>
             <w:rStyle w:val="Hyperlink"/>
             <w:rFonts w:ascii="Times New Roman" w:hAnsi="Times New Roman" w:cs="Times New Roman"/>
-            <w:sz w:val="24"/>
-            <w:szCs w:val="24"/>
+            <w:sz w:val="32"/>
+            <w:szCs w:val="32"/>
           </w:rPr>
           <w:t>https://github.com/ABonoboCoding/GroupFTennisWebApp</w:t>
         </w:r>
@@ -67,6 +290,500 @@
           <w:rFonts w:ascii="Times New Roman" w:hAnsi="Times New Roman" w:cs="Times New Roman"/>
           <w:b/>
           <w:bCs/>
+          <w:sz w:val="32"/>
+          <w:szCs w:val="32"/>
+        </w:rPr>
+      </w:pPr>
+      <w:r>
+        <w:rPr>
+          <w:rFonts w:ascii="Times New Roman" w:hAnsi="Times New Roman" w:cs="Times New Roman"/>
+          <w:b/>
+          <w:bCs/>
+          <w:sz w:val="32"/>
+          <w:szCs w:val="32"/>
+        </w:rPr>
+        <w:br w:type="page"/>
+      </w:r>
+    </w:p>
+    <w:p>
+      <w:pPr>
+        <w:pStyle w:val="NoSpacing"/>
+        <w:rPr>
+          <w:rFonts w:ascii="Times New Roman" w:hAnsi="Times New Roman" w:cs="Times New Roman"/>
+          <w:b/>
+          <w:bCs/>
+          <w:sz w:val="48"/>
+          <w:szCs w:val="48"/>
+          <w:lang w:eastAsia="zh-TW"/>
+        </w:rPr>
+      </w:pPr>
+      <w:r>
+        <w:rPr>
+          <w:rFonts w:ascii="Times New Roman" w:hAnsi="Times New Roman" w:cs="Times New Roman"/>
+          <w:b/>
+          <w:bCs/>
+          <w:sz w:val="48"/>
+          <w:szCs w:val="48"/>
+        </w:rPr>
+        <w:lastRenderedPageBreak/>
+        <w:t xml:space="preserve">Project </w:t>
+      </w:r>
+      <w:r>
+        <w:rPr>
+          <w:rFonts w:ascii="Times New Roman" w:hAnsi="Times New Roman" w:cs="Times New Roman"/>
+          <w:b/>
+          <w:bCs/>
+          <w:sz w:val="48"/>
+          <w:szCs w:val="48"/>
+        </w:rPr>
+        <w:t>Requirements</w:t>
+      </w:r>
+    </w:p>
+    <w:p>
+      <w:pPr>
+        <w:rPr>
+          <w:rFonts w:ascii="Times New Roman" w:hAnsi="Times New Roman" w:cs="Times New Roman"/>
+          <w:lang w:eastAsia="zh-TW"/>
+        </w:rPr>
+      </w:pPr>
+    </w:p>
+    <w:p>
+      <w:pPr>
+        <w:spacing w:line="360" w:lineRule="auto"/>
+        <w:rPr>
+          <w:rFonts w:ascii="Times New Roman" w:eastAsia="Times New Roman" w:hAnsi="Times New Roman" w:cs="Times New Roman"/>
+          <w:b/>
+          <w:sz w:val="26"/>
+          <w:szCs w:val="26"/>
+        </w:rPr>
+      </w:pPr>
+      <w:r>
+        <w:rPr>
+          <w:rFonts w:ascii="Times New Roman" w:eastAsia="Times New Roman" w:hAnsi="Times New Roman" w:cs="Times New Roman"/>
+          <w:b/>
+          <w:sz w:val="26"/>
+          <w:szCs w:val="26"/>
+        </w:rPr>
+        <w:t xml:space="preserve">Members need to: </w:t>
+      </w:r>
+    </w:p>
+    <w:p>
+      <w:pPr>
+        <w:spacing w:line="360" w:lineRule="auto"/>
+        <w:rPr>
+          <w:rFonts w:ascii="Times New Roman" w:eastAsia="Times New Roman" w:hAnsi="Times New Roman" w:cs="Times New Roman"/>
+        </w:rPr>
+      </w:pPr>
+      <w:r>
+        <w:rPr>
+          <w:rFonts w:ascii="Times New Roman" w:eastAsia="Times New Roman" w:hAnsi="Times New Roman" w:cs="Times New Roman"/>
+        </w:rPr>
+        <w:t xml:space="preserve">1. View the schedules with who is coaching them at any time from the website </w:t>
+      </w:r>
+      <w:r>
+        <w:rPr>
+          <w:rFonts w:ascii="Times New Roman" w:eastAsia="Times New Roman" w:hAnsi="Times New Roman" w:cs="Times New Roman"/>
+          <w:b/>
+          <w:bCs/>
+        </w:rPr>
+        <w:t>(Completed)</w:t>
+      </w:r>
+    </w:p>
+    <w:p>
+      <w:pPr>
+        <w:spacing w:line="360" w:lineRule="auto"/>
+        <w:rPr>
+          <w:rFonts w:ascii="Times New Roman" w:eastAsia="Times New Roman" w:hAnsi="Times New Roman" w:cs="Times New Roman"/>
+        </w:rPr>
+      </w:pPr>
+      <w:r>
+        <w:rPr>
+          <w:rFonts w:ascii="Times New Roman" w:eastAsia="Times New Roman" w:hAnsi="Times New Roman" w:cs="Times New Roman"/>
+        </w:rPr>
+        <w:t xml:space="preserve">2. View coach profiles from a list, and from the schedule details. </w:t>
+      </w:r>
+      <w:r>
+        <w:rPr>
+          <w:rFonts w:ascii="Times New Roman" w:eastAsia="Times New Roman" w:hAnsi="Times New Roman" w:cs="Times New Roman"/>
+          <w:b/>
+          <w:bCs/>
+        </w:rPr>
+        <w:t>(Completed)</w:t>
+      </w:r>
+    </w:p>
+    <w:p>
+      <w:pPr>
+        <w:spacing w:line="360" w:lineRule="auto"/>
+        <w:rPr>
+          <w:rFonts w:ascii="Times New Roman" w:eastAsia="Times New Roman" w:hAnsi="Times New Roman" w:cs="Times New Roman"/>
+        </w:rPr>
+      </w:pPr>
+      <w:r>
+        <w:rPr>
+          <w:rFonts w:ascii="Times New Roman" w:eastAsia="Times New Roman" w:hAnsi="Times New Roman" w:cs="Times New Roman"/>
+        </w:rPr>
+        <w:t xml:space="preserve">3. Create an account so that we can email them of upcoming specials </w:t>
+      </w:r>
+      <w:r>
+        <w:rPr>
+          <w:rFonts w:ascii="Times New Roman" w:eastAsia="Times New Roman" w:hAnsi="Times New Roman" w:cs="Times New Roman"/>
+          <w:b/>
+          <w:bCs/>
+        </w:rPr>
+        <w:t>(Completed)</w:t>
+      </w:r>
+    </w:p>
+    <w:p>
+      <w:pPr>
+        <w:spacing w:line="360" w:lineRule="auto"/>
+        <w:rPr>
+          <w:rFonts w:ascii="Times New Roman" w:eastAsia="Times New Roman" w:hAnsi="Times New Roman" w:cs="Times New Roman"/>
+        </w:rPr>
+      </w:pPr>
+      <w:r>
+        <w:rPr>
+          <w:rFonts w:ascii="Times New Roman" w:eastAsia="Times New Roman" w:hAnsi="Times New Roman" w:cs="Times New Roman"/>
+        </w:rPr>
+        <w:t>4. Enrol</w:t>
+      </w:r>
+      <w:r>
+        <w:rPr>
+          <w:rFonts w:ascii="Times New Roman" w:eastAsia="Times New Roman" w:hAnsi="Times New Roman" w:cs="Times New Roman"/>
+        </w:rPr>
+        <w:t>l</w:t>
+      </w:r>
+      <w:r>
+        <w:rPr>
+          <w:rFonts w:ascii="Times New Roman" w:eastAsia="Times New Roman" w:hAnsi="Times New Roman" w:cs="Times New Roman"/>
+        </w:rPr>
+        <w:t xml:space="preserve"> in a scheduled item before the scheduled date once they have logged in </w:t>
+      </w:r>
+      <w:r>
+        <w:rPr>
+          <w:rFonts w:ascii="Times New Roman" w:eastAsia="Times New Roman" w:hAnsi="Times New Roman" w:cs="Times New Roman"/>
+          <w:b/>
+          <w:bCs/>
+        </w:rPr>
+        <w:t>(Completed)</w:t>
+      </w:r>
+    </w:p>
+    <w:p>
+      <w:pPr>
+        <w:spacing w:line="360" w:lineRule="auto"/>
+        <w:rPr>
+          <w:rFonts w:ascii="Times New Roman" w:eastAsia="Times New Roman" w:hAnsi="Times New Roman" w:cs="Times New Roman"/>
+        </w:rPr>
+      </w:pPr>
+      <w:r>
+        <w:rPr>
+          <w:rFonts w:ascii="Times New Roman" w:eastAsia="Times New Roman" w:hAnsi="Times New Roman" w:cs="Times New Roman"/>
+        </w:rPr>
+        <w:t xml:space="preserve">Members should not see anything else! </w:t>
+      </w:r>
+    </w:p>
+    <w:p>
+      <w:pPr>
+        <w:spacing w:line="360" w:lineRule="auto"/>
+        <w:rPr>
+          <w:rFonts w:ascii="Times New Roman" w:eastAsia="Times New Roman" w:hAnsi="Times New Roman" w:cs="Times New Roman"/>
+        </w:rPr>
+      </w:pPr>
+    </w:p>
+    <w:p>
+      <w:pPr>
+        <w:spacing w:line="360" w:lineRule="auto"/>
+        <w:rPr>
+          <w:rFonts w:ascii="Times New Roman" w:eastAsia="Times New Roman" w:hAnsi="Times New Roman" w:cs="Times New Roman"/>
+          <w:b/>
+          <w:sz w:val="26"/>
+          <w:szCs w:val="26"/>
+        </w:rPr>
+      </w:pPr>
+      <w:r>
+        <w:rPr>
+          <w:rFonts w:ascii="Times New Roman" w:eastAsia="Times New Roman" w:hAnsi="Times New Roman" w:cs="Times New Roman"/>
+          <w:b/>
+          <w:sz w:val="26"/>
+          <w:szCs w:val="26"/>
+        </w:rPr>
+        <w:t xml:space="preserve">Coaches need to be able to log in and: </w:t>
+      </w:r>
+    </w:p>
+    <w:p>
+      <w:pPr>
+        <w:spacing w:line="360" w:lineRule="auto"/>
+        <w:rPr>
+          <w:rFonts w:ascii="Times New Roman" w:eastAsia="Times New Roman" w:hAnsi="Times New Roman" w:cs="Times New Roman"/>
+        </w:rPr>
+      </w:pPr>
+      <w:r>
+        <w:rPr>
+          <w:rFonts w:ascii="Times New Roman" w:eastAsia="Times New Roman" w:hAnsi="Times New Roman" w:cs="Times New Roman"/>
+        </w:rPr>
+        <w:t xml:space="preserve">1. Create/Edit a profile with a brief biography </w:t>
+      </w:r>
+      <w:r>
+        <w:rPr>
+          <w:rFonts w:ascii="Times New Roman" w:eastAsia="Times New Roman" w:hAnsi="Times New Roman" w:cs="Times New Roman"/>
+          <w:b/>
+          <w:bCs/>
+        </w:rPr>
+        <w:t>(Completed)</w:t>
+      </w:r>
+    </w:p>
+    <w:p>
+      <w:pPr>
+        <w:spacing w:line="360" w:lineRule="auto"/>
+        <w:rPr>
+          <w:rFonts w:ascii="Times New Roman" w:eastAsia="Times New Roman" w:hAnsi="Times New Roman" w:cs="Times New Roman"/>
+        </w:rPr>
+      </w:pPr>
+      <w:r>
+        <w:rPr>
+          <w:rFonts w:ascii="Times New Roman" w:eastAsia="Times New Roman" w:hAnsi="Times New Roman" w:cs="Times New Roman"/>
+        </w:rPr>
+        <w:t xml:space="preserve">2. See their upcoming schedules </w:t>
+      </w:r>
+      <w:r>
+        <w:rPr>
+          <w:rFonts w:ascii="Times New Roman" w:eastAsia="Times New Roman" w:hAnsi="Times New Roman" w:cs="Times New Roman"/>
+          <w:b/>
+          <w:bCs/>
+        </w:rPr>
+        <w:t>(Completed)</w:t>
+      </w:r>
+    </w:p>
+    <w:p>
+      <w:pPr>
+        <w:spacing w:line="360" w:lineRule="auto"/>
+        <w:rPr>
+          <w:rFonts w:ascii="Times New Roman" w:eastAsia="Times New Roman" w:hAnsi="Times New Roman" w:cs="Times New Roman"/>
+        </w:rPr>
+      </w:pPr>
+      <w:r>
+        <w:rPr>
+          <w:rFonts w:ascii="Times New Roman" w:eastAsia="Times New Roman" w:hAnsi="Times New Roman" w:cs="Times New Roman"/>
+        </w:rPr>
+        <w:t xml:space="preserve">3. See their enrolled members for each schedule </w:t>
+      </w:r>
+      <w:r>
+        <w:rPr>
+          <w:rFonts w:ascii="Times New Roman" w:eastAsia="Times New Roman" w:hAnsi="Times New Roman" w:cs="Times New Roman"/>
+          <w:b/>
+          <w:bCs/>
+        </w:rPr>
+        <w:t>(Completed)</w:t>
+      </w:r>
+    </w:p>
+    <w:p>
+      <w:pPr>
+        <w:spacing w:line="360" w:lineRule="auto"/>
+        <w:rPr>
+          <w:rFonts w:ascii="Times New Roman" w:eastAsia="Times New Roman" w:hAnsi="Times New Roman" w:cs="Times New Roman"/>
+        </w:rPr>
+      </w:pPr>
+      <w:r>
+        <w:rPr>
+          <w:rFonts w:ascii="Times New Roman" w:eastAsia="Times New Roman" w:hAnsi="Times New Roman" w:cs="Times New Roman"/>
+        </w:rPr>
+        <w:t xml:space="preserve">Coaches should not see anything else! </w:t>
+      </w:r>
+    </w:p>
+    <w:p>
+      <w:pPr>
+        <w:spacing w:line="360" w:lineRule="auto"/>
+        <w:rPr>
+          <w:rFonts w:ascii="Times New Roman" w:eastAsia="Times New Roman" w:hAnsi="Times New Roman" w:cs="Times New Roman"/>
+        </w:rPr>
+      </w:pPr>
+    </w:p>
+    <w:p>
+      <w:pPr>
+        <w:spacing w:line="360" w:lineRule="auto"/>
+        <w:rPr>
+          <w:rFonts w:ascii="Times New Roman" w:eastAsia="Times New Roman" w:hAnsi="Times New Roman" w:cs="Times New Roman"/>
+          <w:b/>
+          <w:sz w:val="26"/>
+          <w:szCs w:val="26"/>
+        </w:rPr>
+      </w:pPr>
+      <w:r>
+        <w:rPr>
+          <w:rFonts w:ascii="Times New Roman" w:eastAsia="Times New Roman" w:hAnsi="Times New Roman" w:cs="Times New Roman"/>
+          <w:b/>
+          <w:sz w:val="26"/>
+          <w:szCs w:val="26"/>
+        </w:rPr>
+        <w:t xml:space="preserve">Admin needs to be able to log in and: </w:t>
+      </w:r>
+    </w:p>
+    <w:p>
+      <w:pPr>
+        <w:spacing w:line="360" w:lineRule="auto"/>
+        <w:rPr>
+          <w:rFonts w:ascii="Times New Roman" w:eastAsia="Times New Roman" w:hAnsi="Times New Roman" w:cs="Times New Roman"/>
+        </w:rPr>
+      </w:pPr>
+      <w:r>
+        <w:rPr>
+          <w:rFonts w:ascii="Times New Roman" w:eastAsia="Times New Roman" w:hAnsi="Times New Roman" w:cs="Times New Roman"/>
+        </w:rPr>
+        <w:t xml:space="preserve">1. Create schedules with event-name, date, </w:t>
+      </w:r>
+      <w:proofErr w:type="gramStart"/>
+      <w:r>
+        <w:rPr>
+          <w:rFonts w:ascii="Times New Roman" w:eastAsia="Times New Roman" w:hAnsi="Times New Roman" w:cs="Times New Roman"/>
+        </w:rPr>
+        <w:t>location</w:t>
+      </w:r>
+      <w:proofErr w:type="gramEnd"/>
+      <w:r>
+        <w:rPr>
+          <w:rFonts w:ascii="Times New Roman" w:eastAsia="Times New Roman" w:hAnsi="Times New Roman" w:cs="Times New Roman"/>
+        </w:rPr>
+        <w:t xml:space="preserve"> and coach </w:t>
+      </w:r>
+      <w:r>
+        <w:rPr>
+          <w:rFonts w:ascii="Times New Roman" w:eastAsia="Times New Roman" w:hAnsi="Times New Roman" w:cs="Times New Roman"/>
+          <w:b/>
+          <w:bCs/>
+        </w:rPr>
+        <w:t>(Completed)</w:t>
+      </w:r>
+    </w:p>
+    <w:p>
+      <w:pPr>
+        <w:spacing w:line="360" w:lineRule="auto"/>
+        <w:rPr>
+          <w:rFonts w:ascii="Times New Roman" w:eastAsia="Times New Roman" w:hAnsi="Times New Roman" w:cs="Times New Roman"/>
+        </w:rPr>
+      </w:pPr>
+      <w:r>
+        <w:rPr>
+          <w:rFonts w:ascii="Times New Roman" w:eastAsia="Times New Roman" w:hAnsi="Times New Roman" w:cs="Times New Roman"/>
+        </w:rPr>
+        <w:t xml:space="preserve">2. Match coaches with schedules </w:t>
+      </w:r>
+      <w:r>
+        <w:rPr>
+          <w:rFonts w:ascii="Times New Roman" w:eastAsia="Times New Roman" w:hAnsi="Times New Roman" w:cs="Times New Roman"/>
+          <w:b/>
+          <w:bCs/>
+        </w:rPr>
+        <w:t>(Completed)</w:t>
+      </w:r>
+    </w:p>
+    <w:p>
+      <w:pPr>
+        <w:spacing w:line="360" w:lineRule="auto"/>
+        <w:rPr>
+          <w:rFonts w:ascii="Times New Roman" w:eastAsia="Times New Roman" w:hAnsi="Times New Roman" w:cs="Times New Roman"/>
+        </w:rPr>
+      </w:pPr>
+      <w:r>
+        <w:rPr>
+          <w:rFonts w:ascii="Times New Roman" w:eastAsia="Times New Roman" w:hAnsi="Times New Roman" w:cs="Times New Roman"/>
+        </w:rPr>
+        <w:t>3. View all membership in a list</w:t>
+      </w:r>
+      <w:r>
+        <w:rPr>
+          <w:rFonts w:ascii="Times New Roman" w:eastAsia="Times New Roman" w:hAnsi="Times New Roman" w:cs="Times New Roman"/>
+        </w:rPr>
+        <w:t xml:space="preserve"> </w:t>
+      </w:r>
+      <w:r>
+        <w:rPr>
+          <w:rFonts w:ascii="Times New Roman" w:eastAsia="Times New Roman" w:hAnsi="Times New Roman" w:cs="Times New Roman"/>
+          <w:b/>
+          <w:bCs/>
+        </w:rPr>
+        <w:t>(Completed)</w:t>
+      </w:r>
+    </w:p>
+    <w:p>
+      <w:pPr>
+        <w:rPr>
+          <w:rFonts w:ascii="Times New Roman" w:eastAsia="Times New Roman" w:hAnsi="Times New Roman" w:cs="Times New Roman"/>
+        </w:rPr>
+      </w:pPr>
+      <w:r>
+        <w:rPr>
+          <w:rFonts w:ascii="Times New Roman" w:eastAsia="Times New Roman" w:hAnsi="Times New Roman" w:cs="Times New Roman"/>
+        </w:rPr>
+        <w:t>Admin should see the lot.</w:t>
+      </w:r>
+    </w:p>
+    <w:p>
+      <w:pPr>
+        <w:rPr>
+          <w:rFonts w:eastAsia="Times New Roman"/>
+        </w:rPr>
+      </w:pPr>
+    </w:p>
+    <w:p>
+      <w:pPr>
+        <w:rPr>
+          <w:rFonts w:ascii="Times New Roman" w:hAnsi="Times New Roman" w:cs="Times New Roman"/>
+          <w:b/>
+          <w:bCs/>
+          <w:sz w:val="32"/>
+          <w:szCs w:val="32"/>
+        </w:rPr>
+      </w:pPr>
+    </w:p>
+    <w:p>
+      <w:pPr>
+        <w:rPr>
+          <w:rFonts w:ascii="Times New Roman" w:hAnsi="Times New Roman" w:cs="Times New Roman"/>
+          <w:b/>
+          <w:bCs/>
+          <w:sz w:val="32"/>
+          <w:szCs w:val="32"/>
+        </w:rPr>
+      </w:pPr>
+    </w:p>
+    <w:p>
+      <w:pPr>
+        <w:rPr>
+          <w:rFonts w:ascii="Times New Roman" w:hAnsi="Times New Roman" w:cs="Times New Roman"/>
+          <w:b/>
+          <w:bCs/>
+          <w:sz w:val="32"/>
+          <w:szCs w:val="32"/>
+        </w:rPr>
+      </w:pPr>
+    </w:p>
+    <w:p>
+      <w:pPr>
+        <w:rPr>
+          <w:rFonts w:ascii="Times New Roman" w:hAnsi="Times New Roman" w:cs="Times New Roman"/>
+          <w:b/>
+          <w:bCs/>
+          <w:sz w:val="48"/>
+          <w:szCs w:val="48"/>
+        </w:rPr>
+      </w:pPr>
+      <w:r>
+        <w:rPr>
+          <w:rFonts w:ascii="Times New Roman" w:hAnsi="Times New Roman" w:cs="Times New Roman"/>
+          <w:b/>
+          <w:bCs/>
+          <w:sz w:val="48"/>
+          <w:szCs w:val="48"/>
+        </w:rPr>
+        <w:lastRenderedPageBreak/>
+        <w:t xml:space="preserve">Project Technical Diary </w:t>
+      </w:r>
+    </w:p>
+    <w:p>
+      <w:pPr>
+        <w:rPr>
+          <w:rFonts w:ascii="Times New Roman" w:hAnsi="Times New Roman" w:cs="Times New Roman"/>
+          <w:b/>
+          <w:bCs/>
           <w:sz w:val="24"/>
           <w:szCs w:val="24"/>
         </w:rPr>
@@ -135,15 +852,27 @@
         </w:rPr>
         <w:t xml:space="preserve">Scaffolded User Identity for attempt to override user identity database fields. Adding </w:t>
       </w:r>
-      <w:r>
-        <w:rPr>
-          <w:rFonts w:ascii="Times New Roman" w:hAnsi="Times New Roman" w:cs="Times New Roman"/>
-          <w:b/>
-          <w:bCs/>
-          <w:sz w:val="24"/>
-          <w:szCs w:val="24"/>
-        </w:rPr>
-        <w:t xml:space="preserve">LastName, FirstName, DOB </w:t>
+      <w:proofErr w:type="spellStart"/>
+      <w:r>
+        <w:rPr>
+          <w:rFonts w:ascii="Times New Roman" w:hAnsi="Times New Roman" w:cs="Times New Roman"/>
+          <w:b/>
+          <w:bCs/>
+          <w:sz w:val="24"/>
+          <w:szCs w:val="24"/>
+        </w:rPr>
+        <w:t>LastName</w:t>
+      </w:r>
+      <w:proofErr w:type="spellEnd"/>
+      <w:r>
+        <w:rPr>
+          <w:rFonts w:ascii="Times New Roman" w:hAnsi="Times New Roman" w:cs="Times New Roman"/>
+          <w:b/>
+          <w:bCs/>
+          <w:sz w:val="24"/>
+          <w:szCs w:val="24"/>
+        </w:rPr>
+        <w:t xml:space="preserve">, FirstName, DOB </w:t>
       </w:r>
       <w:r>
         <w:rPr>
@@ -188,7 +917,97 @@
           <w:sz w:val="24"/>
           <w:szCs w:val="24"/>
         </w:rPr>
-        <w:t>Was met with error where the project had two dbcontexts, ApplicationDbContext and the new UserContext. Merged ApplicationDbContext with UserContext.</w:t>
+        <w:t xml:space="preserve">Was met with error where the project had two </w:t>
+      </w:r>
+      <w:proofErr w:type="spellStart"/>
+      <w:r>
+        <w:rPr>
+          <w:rFonts w:ascii="Times New Roman" w:hAnsi="Times New Roman" w:cs="Times New Roman"/>
+          <w:sz w:val="24"/>
+          <w:szCs w:val="24"/>
+        </w:rPr>
+        <w:t>dbcontexts</w:t>
+      </w:r>
+      <w:proofErr w:type="spellEnd"/>
+      <w:r>
+        <w:rPr>
+          <w:rFonts w:ascii="Times New Roman" w:hAnsi="Times New Roman" w:cs="Times New Roman"/>
+          <w:sz w:val="24"/>
+          <w:szCs w:val="24"/>
+        </w:rPr>
+        <w:t xml:space="preserve">, </w:t>
+      </w:r>
+      <w:proofErr w:type="spellStart"/>
+      <w:r>
+        <w:rPr>
+          <w:rFonts w:ascii="Times New Roman" w:hAnsi="Times New Roman" w:cs="Times New Roman"/>
+          <w:sz w:val="24"/>
+          <w:szCs w:val="24"/>
+        </w:rPr>
+        <w:t>ApplicationDbContext</w:t>
+      </w:r>
+      <w:proofErr w:type="spellEnd"/>
+      <w:r>
+        <w:rPr>
+          <w:rFonts w:ascii="Times New Roman" w:hAnsi="Times New Roman" w:cs="Times New Roman"/>
+          <w:sz w:val="24"/>
+          <w:szCs w:val="24"/>
+        </w:rPr>
+        <w:t xml:space="preserve"> and the new </w:t>
+      </w:r>
+      <w:proofErr w:type="spellStart"/>
+      <w:r>
+        <w:rPr>
+          <w:rFonts w:ascii="Times New Roman" w:hAnsi="Times New Roman" w:cs="Times New Roman"/>
+          <w:sz w:val="24"/>
+          <w:szCs w:val="24"/>
+        </w:rPr>
+        <w:t>UserContext</w:t>
+      </w:r>
+      <w:proofErr w:type="spellEnd"/>
+      <w:r>
+        <w:rPr>
+          <w:rFonts w:ascii="Times New Roman" w:hAnsi="Times New Roman" w:cs="Times New Roman"/>
+          <w:sz w:val="24"/>
+          <w:szCs w:val="24"/>
+        </w:rPr>
+        <w:t xml:space="preserve">. Merged </w:t>
+      </w:r>
+      <w:proofErr w:type="spellStart"/>
+      <w:r>
+        <w:rPr>
+          <w:rFonts w:ascii="Times New Roman" w:hAnsi="Times New Roman" w:cs="Times New Roman"/>
+          <w:sz w:val="24"/>
+          <w:szCs w:val="24"/>
+        </w:rPr>
+        <w:t>ApplicationDbContext</w:t>
+      </w:r>
+      <w:proofErr w:type="spellEnd"/>
+      <w:r>
+        <w:rPr>
+          <w:rFonts w:ascii="Times New Roman" w:hAnsi="Times New Roman" w:cs="Times New Roman"/>
+          <w:sz w:val="24"/>
+          <w:szCs w:val="24"/>
+        </w:rPr>
+        <w:t xml:space="preserve"> with </w:t>
+      </w:r>
+      <w:proofErr w:type="spellStart"/>
+      <w:r>
+        <w:rPr>
+          <w:rFonts w:ascii="Times New Roman" w:hAnsi="Times New Roman" w:cs="Times New Roman"/>
+          <w:sz w:val="24"/>
+          <w:szCs w:val="24"/>
+        </w:rPr>
+        <w:t>UserContext</w:t>
+      </w:r>
+      <w:proofErr w:type="spellEnd"/>
+      <w:r>
+        <w:rPr>
+          <w:rFonts w:ascii="Times New Roman" w:hAnsi="Times New Roman" w:cs="Times New Roman"/>
+          <w:sz w:val="24"/>
+          <w:szCs w:val="24"/>
+        </w:rPr>
+        <w:t>.</w:t>
       </w:r>
     </w:p>
     <w:p>
@@ -221,7 +1040,25 @@
           <w:sz w:val="24"/>
           <w:szCs w:val="24"/>
         </w:rPr>
-        <w:t>where default identity is already stated. Removed and replaced with AddAuthorization code.</w:t>
+        <w:t xml:space="preserve">where default identity is already stated. Removed and replaced with </w:t>
+      </w:r>
+      <w:proofErr w:type="spellStart"/>
+      <w:r>
+        <w:rPr>
+          <w:rFonts w:ascii="Times New Roman" w:hAnsi="Times New Roman" w:cs="Times New Roman"/>
+          <w:sz w:val="24"/>
+          <w:szCs w:val="24"/>
+        </w:rPr>
+        <w:t>AddAuthorization</w:t>
+      </w:r>
+      <w:proofErr w:type="spellEnd"/>
+      <w:r>
+        <w:rPr>
+          <w:rFonts w:ascii="Times New Roman" w:hAnsi="Times New Roman" w:cs="Times New Roman"/>
+          <w:sz w:val="24"/>
+          <w:szCs w:val="24"/>
+        </w:rPr>
+        <w:t xml:space="preserve"> code.</w:t>
       </w:r>
     </w:p>
     <w:p>
@@ -250,8 +1087,21 @@
         </w:rPr>
         <w:t>“</w:t>
       </w:r>
-      <w:r>
-        <w:t>InvalidOperationException: No service for type 'Microsoft.AspNetCore.Identity.UserManager`1[Microsoft.AspNetCore.Identity.IdentityUser]' has been registered.”</w:t>
+      <w:proofErr w:type="spellStart"/>
+      <w:r>
+        <w:t>InvalidOperationException</w:t>
+      </w:r>
+      <w:proofErr w:type="spellEnd"/>
+      <w:r>
+        <w:t>: No service for type '</w:t>
+      </w:r>
+      <w:proofErr w:type="gramStart"/>
+      <w:r>
+        <w:t>Microsoft.AspNetCore.Identity.UserManager</w:t>
+      </w:r>
+      <w:proofErr w:type="gramEnd"/>
+      <w:r>
+        <w:t>`1[Microsoft.AspNetCore.Identity.IdentityUser]' has been registered.”</w:t>
       </w:r>
     </w:p>
     <w:p>
@@ -261,7 +1111,15 @@
     </w:p>
     <w:p>
       <w:r>
-        <w:t>After injecting custom user context in _LoginPartials, webapp allowed user sign in, but custom user data are not appearing in the data base.</w:t>
+        <w:t>After injecting custom user context in _</w:t>
+      </w:r>
+      <w:proofErr w:type="spellStart"/>
+      <w:r>
+        <w:t>LoginPartials</w:t>
+      </w:r>
+      <w:proofErr w:type="spellEnd"/>
+      <w:r>
+        <w:t>, webapp allowed user sign in, but custom user data are not appearing in the data base.</w:t>
       </w:r>
     </w:p>
     <w:p>
@@ -391,6 +1249,7 @@
         </w:rPr>
         <w:t xml:space="preserve">Created Coaches, Schedules and </w:t>
       </w:r>
+      <w:proofErr w:type="spellStart"/>
       <w:r>
         <w:rPr>
           <w:rFonts w:ascii="Times New Roman" w:hAnsi="Times New Roman" w:cs="Times New Roman"/>
@@ -405,7 +1264,16 @@
           <w:sz w:val="24"/>
           <w:szCs w:val="24"/>
         </w:rPr>
-        <w:t xml:space="preserve">chedulesmembers </w:t>
+        <w:t>chedulesmembers</w:t>
+      </w:r>
+      <w:proofErr w:type="spellEnd"/>
+      <w:r>
+        <w:rPr>
+          <w:rFonts w:ascii="Times New Roman" w:hAnsi="Times New Roman" w:cs="Times New Roman"/>
+          <w:sz w:val="24"/>
+          <w:szCs w:val="24"/>
+        </w:rPr>
+        <w:t xml:space="preserve"> </w:t>
       </w:r>
       <w:r>
         <w:rPr>
@@ -454,7 +1322,25 @@
           <w:sz w:val="24"/>
           <w:szCs w:val="24"/>
         </w:rPr>
-        <w:t>More than one DbContext was found. Specify which one to use</w:t>
+        <w:t xml:space="preserve">More than one </w:t>
+      </w:r>
+      <w:proofErr w:type="spellStart"/>
+      <w:r>
+        <w:rPr>
+          <w:rFonts w:ascii="Times New Roman" w:hAnsi="Times New Roman" w:cs="Times New Roman"/>
+          <w:sz w:val="24"/>
+          <w:szCs w:val="24"/>
+        </w:rPr>
+        <w:t>DbContext</w:t>
+      </w:r>
+      <w:proofErr w:type="spellEnd"/>
+      <w:r>
+        <w:rPr>
+          <w:rFonts w:ascii="Times New Roman" w:hAnsi="Times New Roman" w:cs="Times New Roman"/>
+          <w:sz w:val="24"/>
+          <w:szCs w:val="24"/>
+        </w:rPr>
+        <w:t xml:space="preserve"> was found. Specify which one to use</w:t>
       </w:r>
       <w:r>
         <w:rPr>
@@ -495,8 +1381,36 @@
           <w:sz w:val="24"/>
           <w:szCs w:val="24"/>
         </w:rPr>
-        <w:t>no parameterless constructor defined for type dbcontext</w:t>
-      </w:r>
+        <w:t xml:space="preserve">no </w:t>
+      </w:r>
+      <w:proofErr w:type="spellStart"/>
+      <w:r>
+        <w:rPr>
+          <w:rFonts w:ascii="Times New Roman" w:hAnsi="Times New Roman" w:cs="Times New Roman"/>
+          <w:sz w:val="24"/>
+          <w:szCs w:val="24"/>
+        </w:rPr>
+        <w:t>parameterless</w:t>
+      </w:r>
+      <w:proofErr w:type="spellEnd"/>
+      <w:r>
+        <w:rPr>
+          <w:rFonts w:ascii="Times New Roman" w:hAnsi="Times New Roman" w:cs="Times New Roman"/>
+          <w:sz w:val="24"/>
+          <w:szCs w:val="24"/>
+        </w:rPr>
+        <w:t xml:space="preserve"> constructor defined for type </w:t>
+      </w:r>
+      <w:proofErr w:type="spellStart"/>
+      <w:r>
+        <w:rPr>
+          <w:rFonts w:ascii="Times New Roman" w:hAnsi="Times New Roman" w:cs="Times New Roman"/>
+          <w:sz w:val="24"/>
+          <w:szCs w:val="24"/>
+        </w:rPr>
+        <w:t>dbcontext</w:t>
+      </w:r>
+      <w:proofErr w:type="spellEnd"/>
       <w:r>
         <w:rPr>
           <w:rFonts w:ascii="Times New Roman" w:hAnsi="Times New Roman" w:cs="Times New Roman"/>
@@ -528,7 +1442,25 @@
           <w:sz w:val="24"/>
           <w:szCs w:val="24"/>
         </w:rPr>
-        <w:t>After fixing the errors, I was able to scaffold Coaches, Schedules and Schedulesmembers and apply migration.</w:t>
+        <w:t xml:space="preserve">After fixing the errors, I was able to scaffold Coaches, Schedules and </w:t>
+      </w:r>
+      <w:proofErr w:type="spellStart"/>
+      <w:r>
+        <w:rPr>
+          <w:rFonts w:ascii="Times New Roman" w:hAnsi="Times New Roman" w:cs="Times New Roman"/>
+          <w:sz w:val="24"/>
+          <w:szCs w:val="24"/>
+        </w:rPr>
+        <w:t>Schedulesmembers</w:t>
+      </w:r>
+      <w:proofErr w:type="spellEnd"/>
+      <w:r>
+        <w:rPr>
+          <w:rFonts w:ascii="Times New Roman" w:hAnsi="Times New Roman" w:cs="Times New Roman"/>
+          <w:sz w:val="24"/>
+          <w:szCs w:val="24"/>
+        </w:rPr>
+        <w:t xml:space="preserve"> and apply migration.</w:t>
       </w:r>
     </w:p>
     <w:p>
@@ -584,15 +1516,51 @@
           <w:sz w:val="24"/>
           <w:szCs w:val="24"/>
         </w:rPr>
-        <w:t>Fixed error where “The layout view '~/Pages/Shared/_Layout.cshtml' could not be located.”</w:t>
-      </w:r>
-      <w:r>
-        <w:rPr>
-          <w:rFonts w:ascii="Times New Roman" w:hAnsi="Times New Roman" w:cs="Times New Roman"/>
-          <w:sz w:val="24"/>
-          <w:szCs w:val="24"/>
-        </w:rPr>
-        <w:t xml:space="preserve"> for Coaches, Schedules and Schedulesmembers. Now able to displ</w:t>
+        <w:t>Fixed error where “The layout view '~/Pages/Shared/_</w:t>
+      </w:r>
+      <w:proofErr w:type="spellStart"/>
+      <w:r>
+        <w:rPr>
+          <w:rFonts w:ascii="Times New Roman" w:hAnsi="Times New Roman" w:cs="Times New Roman"/>
+          <w:sz w:val="24"/>
+          <w:szCs w:val="24"/>
+        </w:rPr>
+        <w:t>Layout.cshtml</w:t>
+      </w:r>
+      <w:proofErr w:type="spellEnd"/>
+      <w:r>
+        <w:rPr>
+          <w:rFonts w:ascii="Times New Roman" w:hAnsi="Times New Roman" w:cs="Times New Roman"/>
+          <w:sz w:val="24"/>
+          <w:szCs w:val="24"/>
+        </w:rPr>
+        <w:t>' could not be located.”</w:t>
+      </w:r>
+      <w:r>
+        <w:rPr>
+          <w:rFonts w:ascii="Times New Roman" w:hAnsi="Times New Roman" w:cs="Times New Roman"/>
+          <w:sz w:val="24"/>
+          <w:szCs w:val="24"/>
+        </w:rPr>
+        <w:t xml:space="preserve"> for Coaches, Schedules and </w:t>
+      </w:r>
+      <w:proofErr w:type="spellStart"/>
+      <w:r>
+        <w:rPr>
+          <w:rFonts w:ascii="Times New Roman" w:hAnsi="Times New Roman" w:cs="Times New Roman"/>
+          <w:sz w:val="24"/>
+          <w:szCs w:val="24"/>
+        </w:rPr>
+        <w:t>Schedulesmembers</w:t>
+      </w:r>
+      <w:proofErr w:type="spellEnd"/>
+      <w:r>
+        <w:rPr>
+          <w:rFonts w:ascii="Times New Roman" w:hAnsi="Times New Roman" w:cs="Times New Roman"/>
+          <w:sz w:val="24"/>
+          <w:szCs w:val="24"/>
+        </w:rPr>
+        <w:t>. Now able to displ</w:t>
       </w:r>
       <w:r>
         <w:rPr>
@@ -608,8 +1576,35 @@
           <w:sz w:val="24"/>
           <w:szCs w:val="24"/>
         </w:rPr>
-        <w:t>y Coaches, Schedules and Schedulesmembers pages.</w:t>
-      </w:r>
+        <w:t xml:space="preserve">y Coaches, Schedules and </w:t>
+      </w:r>
+      <w:proofErr w:type="spellStart"/>
+      <w:r>
+        <w:rPr>
+          <w:rFonts w:ascii="Times New Roman" w:hAnsi="Times New Roman" w:cs="Times New Roman"/>
+          <w:sz w:val="24"/>
+          <w:szCs w:val="24"/>
+        </w:rPr>
+        <w:t>Schedulesmembers</w:t>
+      </w:r>
+      <w:proofErr w:type="spellEnd"/>
+      <w:r>
+        <w:rPr>
+          <w:rFonts w:ascii="Times New Roman" w:hAnsi="Times New Roman" w:cs="Times New Roman"/>
+          <w:sz w:val="24"/>
+          <w:szCs w:val="24"/>
+        </w:rPr>
+        <w:t xml:space="preserve"> pages.</w:t>
+      </w:r>
+    </w:p>
+    <w:p>
+      <w:pPr>
+        <w:rPr>
+          <w:rFonts w:ascii="Times New Roman" w:hAnsi="Times New Roman" w:cs="Times New Roman"/>
+          <w:sz w:val="24"/>
+          <w:szCs w:val="24"/>
+        </w:rPr>
+      </w:pPr>
     </w:p>
     <w:p>
       <w:pPr>
@@ -673,7 +1668,61 @@
           <w:sz w:val="24"/>
           <w:szCs w:val="24"/>
         </w:rPr>
-        <w:t xml:space="preserve">At the beginning, I attempted to do different Boolean fields for IsMember, IsCoach and IsAdmin. But the radio button input value could not be used in the controller. </w:t>
+        <w:t xml:space="preserve">At the beginning, I attempted to do different Boolean fields for </w:t>
+      </w:r>
+      <w:proofErr w:type="spellStart"/>
+      <w:r>
+        <w:rPr>
+          <w:rFonts w:ascii="Times New Roman" w:hAnsi="Times New Roman" w:cs="Times New Roman"/>
+          <w:sz w:val="24"/>
+          <w:szCs w:val="24"/>
+        </w:rPr>
+        <w:t>IsMember</w:t>
+      </w:r>
+      <w:proofErr w:type="spellEnd"/>
+      <w:r>
+        <w:rPr>
+          <w:rFonts w:ascii="Times New Roman" w:hAnsi="Times New Roman" w:cs="Times New Roman"/>
+          <w:sz w:val="24"/>
+          <w:szCs w:val="24"/>
+        </w:rPr>
+        <w:t xml:space="preserve">, </w:t>
+      </w:r>
+      <w:proofErr w:type="spellStart"/>
+      <w:r>
+        <w:rPr>
+          <w:rFonts w:ascii="Times New Roman" w:hAnsi="Times New Roman" w:cs="Times New Roman"/>
+          <w:sz w:val="24"/>
+          <w:szCs w:val="24"/>
+        </w:rPr>
+        <w:t>IsCoach</w:t>
+      </w:r>
+      <w:proofErr w:type="spellEnd"/>
+      <w:r>
+        <w:rPr>
+          <w:rFonts w:ascii="Times New Roman" w:hAnsi="Times New Roman" w:cs="Times New Roman"/>
+          <w:sz w:val="24"/>
+          <w:szCs w:val="24"/>
+        </w:rPr>
+        <w:t xml:space="preserve"> and </w:t>
+      </w:r>
+      <w:proofErr w:type="spellStart"/>
+      <w:r>
+        <w:rPr>
+          <w:rFonts w:ascii="Times New Roman" w:hAnsi="Times New Roman" w:cs="Times New Roman"/>
+          <w:sz w:val="24"/>
+          <w:szCs w:val="24"/>
+        </w:rPr>
+        <w:t>IsAdmin</w:t>
+      </w:r>
+      <w:proofErr w:type="spellEnd"/>
+      <w:r>
+        <w:rPr>
+          <w:rFonts w:ascii="Times New Roman" w:hAnsi="Times New Roman" w:cs="Times New Roman"/>
+          <w:sz w:val="24"/>
+          <w:szCs w:val="24"/>
+        </w:rPr>
+        <w:t xml:space="preserve">. But the radio button input value could not be used in the controller. </w:t>
       </w:r>
     </w:p>
     <w:p>
@@ -770,41 +1819,113 @@
           <w:sz w:val="24"/>
           <w:szCs w:val="24"/>
         </w:rPr>
-        <w:t>Created enrollment page in Views Schedules and added Schedule and MySchedule pages in Views Coaches. Members can enroll in a scheduled item before the scheduled date after they logged in but not after the scheduled event has happened. If they continue to enroll they will get an error.</w:t>
-      </w:r>
-    </w:p>
-    <w:p>
-      <w:pPr>
-        <w:rPr>
-          <w:rFonts w:ascii="Times New Roman" w:hAnsi="Times New Roman" w:cs="Times New Roman"/>
-          <w:sz w:val="24"/>
-          <w:szCs w:val="24"/>
-        </w:rPr>
-      </w:pPr>
-      <w:r>
-        <w:rPr>
-          <w:rFonts w:ascii="Times New Roman" w:hAnsi="Times New Roman" w:cs="Times New Roman"/>
-          <w:sz w:val="24"/>
-          <w:szCs w:val="24"/>
-        </w:rPr>
-        <w:t>Attempted to create AdminController. It is not of final yet.</w:t>
-      </w:r>
-    </w:p>
-    <w:p>
-      <w:pPr>
-        <w:rPr>
-          <w:rFonts w:ascii="Times New Roman" w:hAnsi="Times New Roman" w:cs="Times New Roman"/>
-          <w:sz w:val="24"/>
-          <w:szCs w:val="24"/>
-        </w:rPr>
-      </w:pPr>
-      <w:r>
-        <w:rPr>
-          <w:rFonts w:ascii="Times New Roman" w:hAnsi="Times New Roman" w:cs="Times New Roman"/>
-          <w:sz w:val="24"/>
-          <w:szCs w:val="24"/>
-        </w:rPr>
-        <w:t>[Authorize(Roles = "Coach")]</w:t>
+        <w:t xml:space="preserve">Created enrollment page in Views Schedules and added Schedule and </w:t>
+      </w:r>
+      <w:proofErr w:type="spellStart"/>
+      <w:r>
+        <w:rPr>
+          <w:rFonts w:ascii="Times New Roman" w:hAnsi="Times New Roman" w:cs="Times New Roman"/>
+          <w:sz w:val="24"/>
+          <w:szCs w:val="24"/>
+        </w:rPr>
+        <w:t>MySchedule</w:t>
+      </w:r>
+      <w:proofErr w:type="spellEnd"/>
+      <w:r>
+        <w:rPr>
+          <w:rFonts w:ascii="Times New Roman" w:hAnsi="Times New Roman" w:cs="Times New Roman"/>
+          <w:sz w:val="24"/>
+          <w:szCs w:val="24"/>
+        </w:rPr>
+        <w:t xml:space="preserve"> pages in Views Coaches. Members can enroll in a scheduled item before the scheduled date after they logged in but not after the scheduled event has happened. If they continue to </w:t>
+      </w:r>
+      <w:proofErr w:type="gramStart"/>
+      <w:r>
+        <w:rPr>
+          <w:rFonts w:ascii="Times New Roman" w:hAnsi="Times New Roman" w:cs="Times New Roman"/>
+          <w:sz w:val="24"/>
+          <w:szCs w:val="24"/>
+        </w:rPr>
+        <w:t>enroll</w:t>
+      </w:r>
+      <w:proofErr w:type="gramEnd"/>
+      <w:r>
+        <w:rPr>
+          <w:rFonts w:ascii="Times New Roman" w:hAnsi="Times New Roman" w:cs="Times New Roman"/>
+          <w:sz w:val="24"/>
+          <w:szCs w:val="24"/>
+        </w:rPr>
+        <w:t xml:space="preserve"> they will get an error.</w:t>
+      </w:r>
+    </w:p>
+    <w:p>
+      <w:pPr>
+        <w:rPr>
+          <w:rFonts w:ascii="Times New Roman" w:hAnsi="Times New Roman" w:cs="Times New Roman"/>
+          <w:sz w:val="24"/>
+          <w:szCs w:val="24"/>
+        </w:rPr>
+      </w:pPr>
+      <w:r>
+        <w:rPr>
+          <w:rFonts w:ascii="Times New Roman" w:hAnsi="Times New Roman" w:cs="Times New Roman"/>
+          <w:sz w:val="24"/>
+          <w:szCs w:val="24"/>
+        </w:rPr>
+        <w:t xml:space="preserve">Attempted to create </w:t>
+      </w:r>
+      <w:proofErr w:type="spellStart"/>
+      <w:r>
+        <w:rPr>
+          <w:rFonts w:ascii="Times New Roman" w:hAnsi="Times New Roman" w:cs="Times New Roman"/>
+          <w:sz w:val="24"/>
+          <w:szCs w:val="24"/>
+        </w:rPr>
+        <w:t>AdminController</w:t>
+      </w:r>
+      <w:proofErr w:type="spellEnd"/>
+      <w:r>
+        <w:rPr>
+          <w:rFonts w:ascii="Times New Roman" w:hAnsi="Times New Roman" w:cs="Times New Roman"/>
+          <w:sz w:val="24"/>
+          <w:szCs w:val="24"/>
+        </w:rPr>
+        <w:t>. It is not of final yet.</w:t>
+      </w:r>
+    </w:p>
+    <w:p>
+      <w:pPr>
+        <w:rPr>
+          <w:rFonts w:ascii="Times New Roman" w:hAnsi="Times New Roman" w:cs="Times New Roman"/>
+          <w:sz w:val="24"/>
+          <w:szCs w:val="24"/>
+        </w:rPr>
+      </w:pPr>
+      <w:r>
+        <w:rPr>
+          <w:rFonts w:ascii="Times New Roman" w:hAnsi="Times New Roman" w:cs="Times New Roman"/>
+          <w:sz w:val="24"/>
+          <w:szCs w:val="24"/>
+        </w:rPr>
+        <w:t>[</w:t>
+      </w:r>
+      <w:proofErr w:type="gramStart"/>
+      <w:r>
+        <w:rPr>
+          <w:rFonts w:ascii="Times New Roman" w:hAnsi="Times New Roman" w:cs="Times New Roman"/>
+          <w:sz w:val="24"/>
+          <w:szCs w:val="24"/>
+        </w:rPr>
+        <w:t>Authorize(</w:t>
+      </w:r>
+      <w:proofErr w:type="gramEnd"/>
+      <w:r>
+        <w:rPr>
+          <w:rFonts w:ascii="Times New Roman" w:hAnsi="Times New Roman" w:cs="Times New Roman"/>
+          <w:sz w:val="24"/>
+          <w:szCs w:val="24"/>
+        </w:rPr>
+        <w:t>Roles = "Coach")]</w:t>
       </w:r>
       <w:r>
         <w:rPr>
@@ -984,7 +2105,65 @@
           <w:sz w:val="24"/>
           <w:szCs w:val="24"/>
         </w:rPr>
-        <w:t xml:space="preserve">Fixed issues with identity roles . </w:t>
+        <w:t xml:space="preserve">Fixed issues with identity </w:t>
+      </w:r>
+      <w:r>
+        <w:rPr>
+          <w:rFonts w:ascii="Times New Roman" w:hAnsi="Times New Roman" w:cs="Times New Roman"/>
+          <w:sz w:val="24"/>
+          <w:szCs w:val="24"/>
+        </w:rPr>
+        <w:t>roles.</w:t>
+      </w:r>
+      <w:r>
+        <w:rPr>
+          <w:rFonts w:ascii="Times New Roman" w:hAnsi="Times New Roman" w:cs="Times New Roman"/>
+          <w:sz w:val="24"/>
+          <w:szCs w:val="24"/>
+        </w:rPr>
+        <w:t xml:space="preserve"> </w:t>
+      </w:r>
+      <w:proofErr w:type="gramStart"/>
+      <w:r>
+        <w:rPr>
+          <w:rFonts w:ascii="Times New Roman" w:hAnsi="Times New Roman" w:cs="Times New Roman"/>
+          <w:sz w:val="24"/>
+          <w:szCs w:val="24"/>
+        </w:rPr>
+        <w:t>M</w:t>
+      </w:r>
+      <w:r>
+        <w:rPr>
+          <w:rFonts w:ascii="Times New Roman" w:hAnsi="Times New Roman" w:cs="Times New Roman"/>
+          <w:sz w:val="24"/>
+          <w:szCs w:val="24"/>
+        </w:rPr>
+        <w:t>ethod ”</w:t>
+      </w:r>
+      <w:proofErr w:type="gramEnd"/>
+      <w:r>
+        <w:rPr>
+          <w:rFonts w:ascii="Times New Roman" w:hAnsi="Times New Roman" w:cs="Times New Roman"/>
+          <w:sz w:val="24"/>
+          <w:szCs w:val="24"/>
+        </w:rPr>
+        <w:t>[Authorize(Roles = " ")]”</w:t>
+      </w:r>
+      <w:r>
+        <w:rPr>
+          <w:rFonts w:ascii="Times New Roman" w:hAnsi="Times New Roman" w:cs="Times New Roman"/>
+          <w:sz w:val="24"/>
+          <w:szCs w:val="24"/>
+        </w:rPr>
+        <w:t xml:space="preserve"> can now be assigned to check the role of the current login user.</w:t>
+      </w:r>
+      <w:r>
+        <w:rPr>
+          <w:rFonts w:ascii="Times New Roman" w:hAnsi="Times New Roman" w:cs="Times New Roman"/>
+          <w:sz w:val="24"/>
+          <w:szCs w:val="24"/>
+        </w:rPr>
+        <w:t xml:space="preserve"> </w:t>
       </w:r>
     </w:p>
     <w:p>
@@ -1044,7 +2223,83 @@
           <w:sz w:val="24"/>
           <w:szCs w:val="24"/>
         </w:rPr>
-        <w:t>Added multiple conditions where only certain content can be viewed/accessed by certain roles.</w:t>
+        <w:t xml:space="preserve">Added </w:t>
+      </w:r>
+      <w:r>
+        <w:rPr>
+          <w:rFonts w:ascii="Times New Roman" w:hAnsi="Times New Roman" w:cs="Times New Roman"/>
+          <w:sz w:val="24"/>
+          <w:szCs w:val="24"/>
+        </w:rPr>
+        <w:t>if (</w:t>
+      </w:r>
+      <w:proofErr w:type="spellStart"/>
+      <w:r>
+        <w:rPr>
+          <w:rFonts w:ascii="Times New Roman" w:hAnsi="Times New Roman" w:cs="Times New Roman"/>
+          <w:sz w:val="24"/>
+          <w:szCs w:val="24"/>
+        </w:rPr>
+        <w:t>User.IsInRole</w:t>
+      </w:r>
+      <w:proofErr w:type="spellEnd"/>
+      <w:r>
+        <w:rPr>
+          <w:rFonts w:ascii="Times New Roman" w:hAnsi="Times New Roman" w:cs="Times New Roman"/>
+          <w:sz w:val="24"/>
+          <w:szCs w:val="24"/>
+        </w:rPr>
+        <w:t>(" "))”</w:t>
+      </w:r>
+      <w:r>
+        <w:rPr>
+          <w:rFonts w:ascii="Times New Roman" w:hAnsi="Times New Roman" w:cs="Times New Roman"/>
+          <w:sz w:val="24"/>
+          <w:szCs w:val="24"/>
+        </w:rPr>
+        <w:t xml:space="preserve"> on View/Shared/_</w:t>
+      </w:r>
+      <w:proofErr w:type="spellStart"/>
+      <w:r>
+        <w:rPr>
+          <w:rFonts w:ascii="Times New Roman" w:hAnsi="Times New Roman" w:cs="Times New Roman"/>
+          <w:sz w:val="24"/>
+          <w:szCs w:val="24"/>
+        </w:rPr>
+        <w:t>Layout.cshtml</w:t>
+      </w:r>
+      <w:proofErr w:type="spellEnd"/>
+      <w:r>
+        <w:rPr>
+          <w:rFonts w:ascii="Times New Roman" w:hAnsi="Times New Roman" w:cs="Times New Roman"/>
+          <w:sz w:val="24"/>
+          <w:szCs w:val="24"/>
+        </w:rPr>
+        <w:t xml:space="preserve"> </w:t>
+      </w:r>
+      <w:r>
+        <w:rPr>
+          <w:rFonts w:ascii="Times New Roman" w:hAnsi="Times New Roman" w:cs="Times New Roman"/>
+          <w:sz w:val="24"/>
+          <w:szCs w:val="24"/>
+        </w:rPr>
+        <w:t>where only certain content can be viewed/accessed by certain roles.</w:t>
+      </w:r>
+      <w:r>
+        <w:rPr>
+          <w:rFonts w:ascii="Times New Roman" w:hAnsi="Times New Roman" w:cs="Times New Roman"/>
+          <w:sz w:val="24"/>
+          <w:szCs w:val="24"/>
+        </w:rPr>
+        <w:t xml:space="preserve"> </w:t>
+      </w:r>
+      <w:r>
+        <w:rPr>
+          <w:rFonts w:ascii="Times New Roman" w:hAnsi="Times New Roman" w:cs="Times New Roman"/>
+          <w:sz w:val="24"/>
+          <w:szCs w:val="24"/>
+        </w:rPr>
+        <w:t>So different users will see different pages.</w:t>
       </w:r>
     </w:p>
     <w:p>
@@ -1150,6 +2405,22 @@
         </w:rPr>
         <w:t>eated Admin radio button</w:t>
       </w:r>
+      <w:r>
+        <w:rPr>
+          <w:rFonts w:ascii="Times New Roman" w:hAnsi="Times New Roman" w:cs="Times New Roman"/>
+          <w:sz w:val="24"/>
+          <w:szCs w:val="24"/>
+        </w:rPr>
+        <w:t>. The Admin radio button is just for ease to create an admin account (for demo purposes), and it should not be used in a realistic situation</w:t>
+      </w:r>
+      <w:r>
+        <w:rPr>
+          <w:rFonts w:ascii="Times New Roman" w:hAnsi="Times New Roman" w:cs="Times New Roman"/>
+          <w:sz w:val="24"/>
+          <w:szCs w:val="24"/>
+        </w:rPr>
+        <w:t>.</w:t>
+      </w:r>
     </w:p>
     <w:p>
       <w:pPr>
@@ -1186,7 +2457,7 @@
           <w:sz w:val="24"/>
           <w:szCs w:val="24"/>
         </w:rPr>
-        <w:t xml:space="preserve"> </w:t>
+        <w:t>.</w:t>
       </w:r>
     </w:p>
     <w:p>
@@ -1231,6 +2502,32 @@
         </w:rPr>
         <w:t>Created coach profile page so that a coach can see their profile details</w:t>
       </w:r>
+      <w:r>
+        <w:rPr>
+          <w:rFonts w:ascii="Times New Roman" w:hAnsi="Times New Roman" w:cs="Times New Roman"/>
+          <w:sz w:val="24"/>
+          <w:szCs w:val="24"/>
+        </w:rPr>
+        <w:t xml:space="preserve">. </w:t>
+      </w:r>
+      <w:proofErr w:type="gramStart"/>
+      <w:r>
+        <w:rPr>
+          <w:rFonts w:ascii="Times New Roman" w:hAnsi="Times New Roman" w:cs="Times New Roman"/>
+          <w:sz w:val="24"/>
+          <w:szCs w:val="24"/>
+        </w:rPr>
+        <w:t>So</w:t>
+      </w:r>
+      <w:proofErr w:type="gramEnd"/>
+      <w:r>
+        <w:rPr>
+          <w:rFonts w:ascii="Times New Roman" w:hAnsi="Times New Roman" w:cs="Times New Roman"/>
+          <w:sz w:val="24"/>
+          <w:szCs w:val="24"/>
+        </w:rPr>
+        <w:t xml:space="preserve"> when a coach registers, he will be able to see his profile on “My Profile” page.</w:t>
+      </w:r>
     </w:p>
     <w:p>
       <w:pPr>
@@ -1251,82 +2548,133 @@
           <w:sz w:val="24"/>
           <w:szCs w:val="24"/>
         </w:rPr>
-        <w:t>Added bio to admin all coac</w:t>
-      </w:r>
-      <w:r>
-        <w:rPr>
-          <w:rFonts w:ascii="Times New Roman" w:hAnsi="Times New Roman" w:cs="Times New Roman"/>
-          <w:sz w:val="24"/>
-          <w:szCs w:val="24"/>
-        </w:rPr>
-        <w:t>h</w:t>
-      </w:r>
-      <w:r>
-        <w:rPr>
-          <w:rFonts w:ascii="Times New Roman" w:hAnsi="Times New Roman" w:cs="Times New Roman"/>
-          <w:sz w:val="24"/>
-          <w:szCs w:val="24"/>
-        </w:rPr>
-        <w:t>es page.</w:t>
-      </w:r>
-    </w:p>
-    <w:p>
-      <w:pPr>
-        <w:rPr>
-          <w:rFonts w:ascii="Times New Roman" w:hAnsi="Times New Roman" w:cs="Times New Roman"/>
-          <w:sz w:val="24"/>
-          <w:szCs w:val="24"/>
-        </w:rPr>
-      </w:pPr>
-    </w:p>
-    <w:p>
-      <w:pPr>
-        <w:rPr>
-          <w:rFonts w:ascii="Times New Roman" w:hAnsi="Times New Roman" w:cs="Times New Roman"/>
-          <w:sz w:val="24"/>
-          <w:szCs w:val="24"/>
-        </w:rPr>
-      </w:pPr>
-    </w:p>
-    <w:p>
-      <w:pPr>
-        <w:rPr>
-          <w:rFonts w:ascii="Times New Roman" w:hAnsi="Times New Roman" w:cs="Times New Roman"/>
-          <w:sz w:val="24"/>
-          <w:szCs w:val="24"/>
-        </w:rPr>
-      </w:pPr>
-      <w:r>
-        <w:rPr>
-          <w:rFonts w:ascii="Times New Roman" w:hAnsi="Times New Roman" w:cs="Times New Roman"/>
-          <w:b/>
-          <w:bCs/>
-          <w:sz w:val="24"/>
-          <w:szCs w:val="24"/>
-        </w:rPr>
         <w:lastRenderedPageBreak/>
-        <w:t>Resources:</w:t>
-      </w:r>
-    </w:p>
-    <w:p>
-      <w:pPr>
-        <w:rPr>
-          <w:rFonts w:ascii="Times New Roman" w:hAnsi="Times New Roman" w:cs="Times New Roman"/>
-          <w:sz w:val="24"/>
-          <w:szCs w:val="24"/>
-        </w:rPr>
-      </w:pPr>
-      <w:hyperlink r:id="rId8" w:anchor="run-the-identity-scaffolder" w:history="1">
-        <w:r>
-          <w:rPr>
-            <w:rStyle w:val="Hyperlink"/>
-            <w:rFonts w:ascii="Times New Roman" w:hAnsi="Times New Roman" w:cs="Times New Roman"/>
-            <w:sz w:val="24"/>
-            <w:szCs w:val="24"/>
-          </w:rPr>
-          <w:t>https://docs.microsoft.com/en-us/aspnet/core/security/authentication/add-user-data?view=aspnetcore-3.1&amp;tabs=visual-studio#run-the-identity-scaffolder</w:t>
-        </w:r>
-      </w:hyperlink>
+        <w:t xml:space="preserve">Added </w:t>
+      </w:r>
+      <w:r>
+        <w:rPr>
+          <w:rFonts w:ascii="Times New Roman" w:hAnsi="Times New Roman" w:cs="Times New Roman"/>
+          <w:sz w:val="24"/>
+          <w:szCs w:val="24"/>
+        </w:rPr>
+        <w:t>biography</w:t>
+      </w:r>
+      <w:r>
+        <w:rPr>
+          <w:rFonts w:ascii="Times New Roman" w:hAnsi="Times New Roman" w:cs="Times New Roman"/>
+          <w:sz w:val="24"/>
+          <w:szCs w:val="24"/>
+        </w:rPr>
+        <w:t xml:space="preserve"> to admin </w:t>
+      </w:r>
+      <w:r>
+        <w:rPr>
+          <w:rFonts w:ascii="Times New Roman" w:hAnsi="Times New Roman" w:cs="Times New Roman"/>
+          <w:sz w:val="24"/>
+          <w:szCs w:val="24"/>
+        </w:rPr>
+        <w:t>“A</w:t>
+      </w:r>
+      <w:r>
+        <w:rPr>
+          <w:rFonts w:ascii="Times New Roman" w:hAnsi="Times New Roman" w:cs="Times New Roman"/>
+          <w:sz w:val="24"/>
+          <w:szCs w:val="24"/>
+        </w:rPr>
+        <w:t xml:space="preserve">ll </w:t>
+      </w:r>
+      <w:r>
+        <w:rPr>
+          <w:rFonts w:ascii="Times New Roman" w:hAnsi="Times New Roman" w:cs="Times New Roman"/>
+          <w:sz w:val="24"/>
+          <w:szCs w:val="24"/>
+        </w:rPr>
+        <w:t>Coaches”</w:t>
+      </w:r>
+      <w:r>
+        <w:rPr>
+          <w:rFonts w:ascii="Times New Roman" w:hAnsi="Times New Roman" w:cs="Times New Roman"/>
+          <w:sz w:val="24"/>
+          <w:szCs w:val="24"/>
+        </w:rPr>
+        <w:t xml:space="preserve"> page.</w:t>
+      </w:r>
+    </w:p>
+    <w:p>
+      <w:pPr>
+        <w:pStyle w:val="ListParagraph"/>
+        <w:numPr>
+          <w:ilvl w:val="0"/>
+          <w:numId w:val="2"/>
+        </w:numPr>
+        <w:rPr>
+          <w:rFonts w:ascii="Times New Roman" w:hAnsi="Times New Roman" w:cs="Times New Roman"/>
+          <w:sz w:val="24"/>
+          <w:szCs w:val="24"/>
+        </w:rPr>
+      </w:pPr>
+      <w:r>
+        <w:rPr>
+          <w:rFonts w:ascii="Times New Roman" w:hAnsi="Times New Roman" w:cs="Times New Roman"/>
+          <w:sz w:val="24"/>
+          <w:szCs w:val="24"/>
+        </w:rPr>
+        <w:t xml:space="preserve">The project is </w:t>
+      </w:r>
+      <w:r>
+        <w:rPr>
+          <w:rFonts w:ascii="Times New Roman" w:hAnsi="Times New Roman" w:cs="Times New Roman"/>
+          <w:sz w:val="24"/>
+          <w:szCs w:val="24"/>
+        </w:rPr>
+        <w:t xml:space="preserve">overall </w:t>
+      </w:r>
+      <w:r>
+        <w:rPr>
+          <w:rFonts w:ascii="Times New Roman" w:hAnsi="Times New Roman" w:cs="Times New Roman"/>
+          <w:sz w:val="24"/>
+          <w:szCs w:val="24"/>
+        </w:rPr>
+        <w:t>completed and has met all the requirement outlined in the Assignment 2 Task.</w:t>
+      </w:r>
+    </w:p>
+    <w:p>
+      <w:pPr>
+        <w:ind w:left="360"/>
+        <w:rPr>
+          <w:rFonts w:ascii="Times New Roman" w:hAnsi="Times New Roman" w:cs="Times New Roman"/>
+          <w:sz w:val="24"/>
+          <w:szCs w:val="24"/>
+        </w:rPr>
+      </w:pPr>
+    </w:p>
+    <w:p>
+      <w:pPr>
+        <w:ind w:left="360"/>
+        <w:rPr>
+          <w:rFonts w:ascii="Times New Roman" w:hAnsi="Times New Roman" w:cs="Times New Roman"/>
+          <w:sz w:val="24"/>
+          <w:szCs w:val="24"/>
+        </w:rPr>
+      </w:pPr>
+    </w:p>
+    <w:p>
+      <w:pPr>
+        <w:rPr>
+          <w:rFonts w:ascii="Times New Roman" w:hAnsi="Times New Roman" w:cs="Times New Roman"/>
+          <w:sz w:val="24"/>
+          <w:szCs w:val="24"/>
+        </w:rPr>
+      </w:pPr>
+    </w:p>
+    <w:p>
+      <w:pPr>
+        <w:rPr>
+          <w:rFonts w:ascii="Times New Roman" w:hAnsi="Times New Roman" w:cs="Times New Roman"/>
+          <w:sz w:val="24"/>
+          <w:szCs w:val="24"/>
+        </w:rPr>
+      </w:pPr>
     </w:p>
     <w:p>
       <w:pPr>
@@ -1402,7 +2750,7 @@
   <w:abstractNum w:abstractNumId="0" w15:restartNumberingAfterBreak="0">
     <w:nsid w:val="1BF52C5D"/>
     <w:multiLevelType w:val="hybridMultilevel"/>
-    <w:tmpl w:val="64BE64C2"/>
+    <w:tmpl w:val="73ECB6AC"/>
     <w:lvl w:ilvl="0" w:tplc="0C090001">
       <w:start w:val="1"/>
       <w:numFmt w:val="bullet"/>
@@ -2033,6 +3381,28 @@
     <w:name w:val="Normal"/>
     <w:qFormat/>
   </w:style>
+  <w:style w:type="paragraph" w:styleId="Heading1">
+    <w:name w:val="heading 1"/>
+    <w:basedOn w:val="Normal"/>
+    <w:next w:val="Normal"/>
+    <w:link w:val="Heading1Char"/>
+    <w:uiPriority w:val="9"/>
+    <w:qFormat/>
+    <w:rsid w:val="00AE3A8A"/>
+    <w:pPr>
+      <w:keepNext/>
+      <w:keepLines/>
+      <w:spacing w:before="240" w:after="0" w:line="240" w:lineRule="auto"/>
+      <w:outlineLvl w:val="0"/>
+    </w:pPr>
+    <w:rPr>
+      <w:rFonts w:asciiTheme="majorHAnsi" w:eastAsiaTheme="majorEastAsia" w:hAnsiTheme="majorHAnsi" w:cstheme="majorBidi"/>
+      <w:color w:val="2F5496" w:themeColor="accent1" w:themeShade="BF"/>
+      <w:sz w:val="32"/>
+      <w:szCs w:val="32"/>
+      <w:lang w:val="en-GB"/>
+    </w:rPr>
+  </w:style>
   <w:style w:type="character" w:default="1" w:styleId="DefaultParagraphFont">
     <w:name w:val="Default Paragraph Font"/>
     <w:uiPriority w:val="1"/>
@@ -2136,6 +3506,29 @@
     <w:pPr>
       <w:ind w:left="720"/>
       <w:contextualSpacing/>
+    </w:pPr>
+  </w:style>
+  <w:style w:type="character" w:customStyle="1" w:styleId="Heading1Char">
+    <w:name w:val="Heading 1 Char"/>
+    <w:basedOn w:val="DefaultParagraphFont"/>
+    <w:link w:val="Heading1"/>
+    <w:uiPriority w:val="9"/>
+    <w:rsid w:val="00AE3A8A"/>
+    <w:rPr>
+      <w:rFonts w:asciiTheme="majorHAnsi" w:eastAsiaTheme="majorEastAsia" w:hAnsiTheme="majorHAnsi" w:cstheme="majorBidi"/>
+      <w:color w:val="2F5496" w:themeColor="accent1" w:themeShade="BF"/>
+      <w:sz w:val="32"/>
+      <w:szCs w:val="32"/>
+      <w:lang w:val="en-GB"/>
+    </w:rPr>
+  </w:style>
+  <w:style w:type="paragraph" w:styleId="NoSpacing">
+    <w:name w:val="No Spacing"/>
+    <w:uiPriority w:val="1"/>
+    <w:qFormat/>
+    <w:rsid w:val="004D3D89"/>
+    <w:pPr>
+      <w:spacing w:after="0" w:line="240" w:lineRule="auto"/>
     </w:pPr>
   </w:style>
 </w:styles>

</xml_diff>

<commit_message>
• Created All Coaches page in member page. • Added My Enrollment page in Member, so when a member enrolls in a session, he can check his enrolled detailed on My Enrollment page. The member can delete the enrollment if he wants. • Final documentation updated.
</commit_message>
<xml_diff>
--- a/Documentation.docx
+++ b/Documentation.docx
@@ -142,84 +142,64 @@
         </w:rPr>
         <w:t xml:space="preserve">: </w:t>
       </w:r>
-      <w:proofErr w:type="spellStart"/>
       <w:r>
         <w:rPr>
           <w:rFonts w:ascii="Times New Roman" w:hAnsi="Times New Roman" w:cs="Times New Roman"/>
           <w:sz w:val="28"/>
           <w:szCs w:val="28"/>
         </w:rPr>
-        <w:t>Silin</w:t>
-      </w:r>
-      <w:proofErr w:type="spellEnd"/>
-      <w:r>
+        <w:t>Silin Chen s310639</w:t>
+      </w:r>
+    </w:p>
+    <w:p>
+      <w:pPr>
+        <w:ind w:left="720"/>
         <w:rPr>
           <w:rFonts w:ascii="Times New Roman" w:hAnsi="Times New Roman" w:cs="Times New Roman"/>
           <w:sz w:val="28"/>
           <w:szCs w:val="28"/>
         </w:rPr>
-        <w:t xml:space="preserve"> Chen s310639</w:t>
-      </w:r>
-    </w:p>
-    <w:p>
-      <w:pPr>
-        <w:ind w:left="720"/>
+      </w:pPr>
+      <w:r>
         <w:rPr>
           <w:rFonts w:ascii="Times New Roman" w:hAnsi="Times New Roman" w:cs="Times New Roman"/>
           <w:sz w:val="28"/>
           <w:szCs w:val="28"/>
         </w:rPr>
-      </w:pPr>
+        <w:t xml:space="preserve">         </w:t>
+      </w:r>
       <w:r>
         <w:rPr>
           <w:rFonts w:ascii="Times New Roman" w:hAnsi="Times New Roman" w:cs="Times New Roman"/>
           <w:sz w:val="28"/>
           <w:szCs w:val="28"/>
         </w:rPr>
-        <w:t xml:space="preserve">         </w:t>
-      </w:r>
-      <w:r>
+        <w:t>Alexander Lay s253460</w:t>
+      </w:r>
+    </w:p>
+    <w:p>
+      <w:pPr>
         <w:rPr>
           <w:rFonts w:ascii="Times New Roman" w:hAnsi="Times New Roman" w:cs="Times New Roman"/>
           <w:sz w:val="28"/>
           <w:szCs w:val="28"/>
         </w:rPr>
-        <w:t>Alexander Lay s253460</w:t>
-      </w:r>
-    </w:p>
-    <w:p>
-      <w:pPr>
+      </w:pPr>
+      <w:r>
         <w:rPr>
           <w:rFonts w:ascii="Times New Roman" w:hAnsi="Times New Roman" w:cs="Times New Roman"/>
           <w:sz w:val="28"/>
           <w:szCs w:val="28"/>
         </w:rPr>
-      </w:pPr>
+        <w:t xml:space="preserve">                   </w:t>
+      </w:r>
       <w:r>
         <w:rPr>
           <w:rFonts w:ascii="Times New Roman" w:hAnsi="Times New Roman" w:cs="Times New Roman"/>
           <w:sz w:val="28"/>
           <w:szCs w:val="28"/>
         </w:rPr>
-        <w:t xml:space="preserve">                   </w:t>
-      </w:r>
-      <w:proofErr w:type="spellStart"/>
-      <w:r>
-        <w:rPr>
-          <w:rFonts w:ascii="Times New Roman" w:hAnsi="Times New Roman" w:cs="Times New Roman"/>
-          <w:sz w:val="28"/>
-          <w:szCs w:val="28"/>
-        </w:rPr>
-        <w:t>Minxuan</w:t>
-      </w:r>
-      <w:proofErr w:type="spellEnd"/>
-      <w:r>
-        <w:rPr>
-          <w:rFonts w:ascii="Times New Roman" w:hAnsi="Times New Roman" w:cs="Times New Roman"/>
-          <w:sz w:val="28"/>
-          <w:szCs w:val="28"/>
-        </w:rPr>
-        <w:t xml:space="preserve"> Lin s311013</w:t>
+        <w:t>Minxuan Lin s311013</w:t>
       </w:r>
     </w:p>
     <w:p>
@@ -628,21 +608,7 @@
         <w:rPr>
           <w:rFonts w:ascii="Times New Roman" w:eastAsia="Times New Roman" w:hAnsi="Times New Roman" w:cs="Times New Roman"/>
         </w:rPr>
-        <w:t xml:space="preserve">1. Create schedules with event-name, date, </w:t>
-      </w:r>
-      <w:proofErr w:type="gramStart"/>
-      <w:r>
-        <w:rPr>
-          <w:rFonts w:ascii="Times New Roman" w:eastAsia="Times New Roman" w:hAnsi="Times New Roman" w:cs="Times New Roman"/>
-        </w:rPr>
-        <w:t>location</w:t>
-      </w:r>
-      <w:proofErr w:type="gramEnd"/>
-      <w:r>
-        <w:rPr>
-          <w:rFonts w:ascii="Times New Roman" w:eastAsia="Times New Roman" w:hAnsi="Times New Roman" w:cs="Times New Roman"/>
-        </w:rPr>
-        <w:t xml:space="preserve"> and coach </w:t>
+        <w:t xml:space="preserve">1. Create schedules with event-name, date, location and coach </w:t>
       </w:r>
       <w:r>
         <w:rPr>
@@ -852,27 +818,15 @@
         </w:rPr>
         <w:t xml:space="preserve">Scaffolded User Identity for attempt to override user identity database fields. Adding </w:t>
       </w:r>
-      <w:proofErr w:type="spellStart"/>
-      <w:r>
-        <w:rPr>
-          <w:rFonts w:ascii="Times New Roman" w:hAnsi="Times New Roman" w:cs="Times New Roman"/>
-          <w:b/>
-          <w:bCs/>
-          <w:sz w:val="24"/>
-          <w:szCs w:val="24"/>
-        </w:rPr>
-        <w:t>LastName</w:t>
-      </w:r>
-      <w:proofErr w:type="spellEnd"/>
-      <w:r>
-        <w:rPr>
-          <w:rFonts w:ascii="Times New Roman" w:hAnsi="Times New Roman" w:cs="Times New Roman"/>
-          <w:b/>
-          <w:bCs/>
-          <w:sz w:val="24"/>
-          <w:szCs w:val="24"/>
-        </w:rPr>
-        <w:t xml:space="preserve">, FirstName, DOB </w:t>
+      <w:r>
+        <w:rPr>
+          <w:rFonts w:ascii="Times New Roman" w:hAnsi="Times New Roman" w:cs="Times New Roman"/>
+          <w:b/>
+          <w:bCs/>
+          <w:sz w:val="24"/>
+          <w:szCs w:val="24"/>
+        </w:rPr>
+        <w:t xml:space="preserve">LastName, FirstName, DOB </w:t>
       </w:r>
       <w:r>
         <w:rPr>
@@ -917,97 +871,7 @@
           <w:sz w:val="24"/>
           <w:szCs w:val="24"/>
         </w:rPr>
-        <w:t xml:space="preserve">Was met with error where the project had two </w:t>
-      </w:r>
-      <w:proofErr w:type="spellStart"/>
-      <w:r>
-        <w:rPr>
-          <w:rFonts w:ascii="Times New Roman" w:hAnsi="Times New Roman" w:cs="Times New Roman"/>
-          <w:sz w:val="24"/>
-          <w:szCs w:val="24"/>
-        </w:rPr>
-        <w:t>dbcontexts</w:t>
-      </w:r>
-      <w:proofErr w:type="spellEnd"/>
-      <w:r>
-        <w:rPr>
-          <w:rFonts w:ascii="Times New Roman" w:hAnsi="Times New Roman" w:cs="Times New Roman"/>
-          <w:sz w:val="24"/>
-          <w:szCs w:val="24"/>
-        </w:rPr>
-        <w:t xml:space="preserve">, </w:t>
-      </w:r>
-      <w:proofErr w:type="spellStart"/>
-      <w:r>
-        <w:rPr>
-          <w:rFonts w:ascii="Times New Roman" w:hAnsi="Times New Roman" w:cs="Times New Roman"/>
-          <w:sz w:val="24"/>
-          <w:szCs w:val="24"/>
-        </w:rPr>
-        <w:t>ApplicationDbContext</w:t>
-      </w:r>
-      <w:proofErr w:type="spellEnd"/>
-      <w:r>
-        <w:rPr>
-          <w:rFonts w:ascii="Times New Roman" w:hAnsi="Times New Roman" w:cs="Times New Roman"/>
-          <w:sz w:val="24"/>
-          <w:szCs w:val="24"/>
-        </w:rPr>
-        <w:t xml:space="preserve"> and the new </w:t>
-      </w:r>
-      <w:proofErr w:type="spellStart"/>
-      <w:r>
-        <w:rPr>
-          <w:rFonts w:ascii="Times New Roman" w:hAnsi="Times New Roman" w:cs="Times New Roman"/>
-          <w:sz w:val="24"/>
-          <w:szCs w:val="24"/>
-        </w:rPr>
-        <w:t>UserContext</w:t>
-      </w:r>
-      <w:proofErr w:type="spellEnd"/>
-      <w:r>
-        <w:rPr>
-          <w:rFonts w:ascii="Times New Roman" w:hAnsi="Times New Roman" w:cs="Times New Roman"/>
-          <w:sz w:val="24"/>
-          <w:szCs w:val="24"/>
-        </w:rPr>
-        <w:t xml:space="preserve">. Merged </w:t>
-      </w:r>
-      <w:proofErr w:type="spellStart"/>
-      <w:r>
-        <w:rPr>
-          <w:rFonts w:ascii="Times New Roman" w:hAnsi="Times New Roman" w:cs="Times New Roman"/>
-          <w:sz w:val="24"/>
-          <w:szCs w:val="24"/>
-        </w:rPr>
-        <w:t>ApplicationDbContext</w:t>
-      </w:r>
-      <w:proofErr w:type="spellEnd"/>
-      <w:r>
-        <w:rPr>
-          <w:rFonts w:ascii="Times New Roman" w:hAnsi="Times New Roman" w:cs="Times New Roman"/>
-          <w:sz w:val="24"/>
-          <w:szCs w:val="24"/>
-        </w:rPr>
-        <w:t xml:space="preserve"> with </w:t>
-      </w:r>
-      <w:proofErr w:type="spellStart"/>
-      <w:r>
-        <w:rPr>
-          <w:rFonts w:ascii="Times New Roman" w:hAnsi="Times New Roman" w:cs="Times New Roman"/>
-          <w:sz w:val="24"/>
-          <w:szCs w:val="24"/>
-        </w:rPr>
-        <w:t>UserContext</w:t>
-      </w:r>
-      <w:proofErr w:type="spellEnd"/>
-      <w:r>
-        <w:rPr>
-          <w:rFonts w:ascii="Times New Roman" w:hAnsi="Times New Roman" w:cs="Times New Roman"/>
-          <w:sz w:val="24"/>
-          <w:szCs w:val="24"/>
-        </w:rPr>
-        <w:t>.</w:t>
+        <w:t>Was met with error where the project had two dbcontexts, ApplicationDbContext and the new UserContext. Merged ApplicationDbContext with UserContext.</w:t>
       </w:r>
     </w:p>
     <w:p>
@@ -1040,25 +904,7 @@
           <w:sz w:val="24"/>
           <w:szCs w:val="24"/>
         </w:rPr>
-        <w:t xml:space="preserve">where default identity is already stated. Removed and replaced with </w:t>
-      </w:r>
-      <w:proofErr w:type="spellStart"/>
-      <w:r>
-        <w:rPr>
-          <w:rFonts w:ascii="Times New Roman" w:hAnsi="Times New Roman" w:cs="Times New Roman"/>
-          <w:sz w:val="24"/>
-          <w:szCs w:val="24"/>
-        </w:rPr>
-        <w:t>AddAuthorization</w:t>
-      </w:r>
-      <w:proofErr w:type="spellEnd"/>
-      <w:r>
-        <w:rPr>
-          <w:rFonts w:ascii="Times New Roman" w:hAnsi="Times New Roman" w:cs="Times New Roman"/>
-          <w:sz w:val="24"/>
-          <w:szCs w:val="24"/>
-        </w:rPr>
-        <w:t xml:space="preserve"> code.</w:t>
+        <w:t>where default identity is already stated. Removed and replaced with AddAuthorization code.</w:t>
       </w:r>
     </w:p>
     <w:p>
@@ -1087,21 +933,8 @@
         </w:rPr>
         <w:t>“</w:t>
       </w:r>
-      <w:proofErr w:type="spellStart"/>
-      <w:r>
-        <w:t>InvalidOperationException</w:t>
-      </w:r>
-      <w:proofErr w:type="spellEnd"/>
-      <w:r>
-        <w:t>: No service for type '</w:t>
-      </w:r>
-      <w:proofErr w:type="gramStart"/>
-      <w:r>
-        <w:t>Microsoft.AspNetCore.Identity.UserManager</w:t>
-      </w:r>
-      <w:proofErr w:type="gramEnd"/>
-      <w:r>
-        <w:t>`1[Microsoft.AspNetCore.Identity.IdentityUser]' has been registered.”</w:t>
+      <w:r>
+        <w:t>InvalidOperationException: No service for type 'Microsoft.AspNetCore.Identity.UserManager`1[Microsoft.AspNetCore.Identity.IdentityUser]' has been registered.”</w:t>
       </w:r>
     </w:p>
     <w:p>
@@ -1111,15 +944,7 @@
     </w:p>
     <w:p>
       <w:r>
-        <w:t>After injecting custom user context in _</w:t>
-      </w:r>
-      <w:proofErr w:type="spellStart"/>
-      <w:r>
-        <w:t>LoginPartials</w:t>
-      </w:r>
-      <w:proofErr w:type="spellEnd"/>
-      <w:r>
-        <w:t>, webapp allowed user sign in, but custom user data are not appearing in the data base.</w:t>
+        <w:t>After injecting custom user context in _LoginPartials, webapp allowed user sign in, but custom user data are not appearing in the data base.</w:t>
       </w:r>
     </w:p>
     <w:p>
@@ -1249,7 +1074,6 @@
         </w:rPr>
         <w:t xml:space="preserve">Created Coaches, Schedules and </w:t>
       </w:r>
-      <w:proofErr w:type="spellStart"/>
       <w:r>
         <w:rPr>
           <w:rFonts w:ascii="Times New Roman" w:hAnsi="Times New Roman" w:cs="Times New Roman"/>
@@ -1264,9 +1088,152 @@
           <w:sz w:val="24"/>
           <w:szCs w:val="24"/>
         </w:rPr>
-        <w:t>chedulesmembers</w:t>
-      </w:r>
-      <w:proofErr w:type="spellEnd"/>
+        <w:t xml:space="preserve">chedulesmembers </w:t>
+      </w:r>
+      <w:r>
+        <w:rPr>
+          <w:rFonts w:ascii="Times New Roman" w:hAnsi="Times New Roman" w:cs="Times New Roman"/>
+          <w:sz w:val="24"/>
+          <w:szCs w:val="24"/>
+        </w:rPr>
+        <w:t>in models</w:t>
+      </w:r>
+      <w:r>
+        <w:rPr>
+          <w:rFonts w:ascii="Times New Roman" w:hAnsi="Times New Roman" w:cs="Times New Roman"/>
+          <w:sz w:val="24"/>
+          <w:szCs w:val="24"/>
+        </w:rPr>
+        <w:t xml:space="preserve">. </w:t>
+      </w:r>
+    </w:p>
+    <w:p>
+      <w:pPr>
+        <w:rPr>
+          <w:rFonts w:ascii="Times New Roman" w:hAnsi="Times New Roman" w:cs="Times New Roman"/>
+          <w:sz w:val="24"/>
+          <w:szCs w:val="24"/>
+        </w:rPr>
+      </w:pPr>
+      <w:r>
+        <w:rPr>
+          <w:rFonts w:ascii="Times New Roman" w:hAnsi="Times New Roman" w:cs="Times New Roman"/>
+          <w:sz w:val="24"/>
+          <w:szCs w:val="24"/>
+        </w:rPr>
+        <w:t xml:space="preserve">Was met with error when trying to scaffold models, </w:t>
+      </w:r>
+      <w:r>
+        <w:rPr>
+          <w:rFonts w:ascii="Times New Roman" w:hAnsi="Times New Roman" w:cs="Times New Roman"/>
+          <w:sz w:val="24"/>
+          <w:szCs w:val="24"/>
+        </w:rPr>
+        <w:t>where “</w:t>
+      </w:r>
+      <w:r>
+        <w:rPr>
+          <w:rFonts w:ascii="Times New Roman" w:hAnsi="Times New Roman" w:cs="Times New Roman"/>
+          <w:sz w:val="24"/>
+          <w:szCs w:val="24"/>
+        </w:rPr>
+        <w:t>More than one DbContext was found. Specify which one to use</w:t>
+      </w:r>
+      <w:r>
+        <w:rPr>
+          <w:rFonts w:ascii="Times New Roman" w:hAnsi="Times New Roman" w:cs="Times New Roman"/>
+          <w:sz w:val="24"/>
+          <w:szCs w:val="24"/>
+        </w:rPr>
+        <w:t xml:space="preserve">”. </w:t>
+      </w:r>
+    </w:p>
+    <w:p>
+      <w:pPr>
+        <w:rPr>
+          <w:rFonts w:ascii="Times New Roman" w:hAnsi="Times New Roman" w:cs="Times New Roman"/>
+          <w:sz w:val="24"/>
+          <w:szCs w:val="24"/>
+        </w:rPr>
+      </w:pPr>
+      <w:r>
+        <w:rPr>
+          <w:rFonts w:ascii="Times New Roman" w:hAnsi="Times New Roman" w:cs="Times New Roman"/>
+          <w:sz w:val="24"/>
+          <w:szCs w:val="24"/>
+        </w:rPr>
+        <w:t>Another error was</w:t>
+      </w:r>
+      <w:r>
+        <w:rPr>
+          <w:rFonts w:ascii="Times New Roman" w:hAnsi="Times New Roman" w:cs="Times New Roman"/>
+          <w:sz w:val="24"/>
+          <w:szCs w:val="24"/>
+        </w:rPr>
+        <w:t xml:space="preserve"> met after fixing the error above, where “</w:t>
+      </w:r>
+      <w:r>
+        <w:rPr>
+          <w:rFonts w:ascii="Times New Roman" w:hAnsi="Times New Roman" w:cs="Times New Roman"/>
+          <w:sz w:val="24"/>
+          <w:szCs w:val="24"/>
+        </w:rPr>
+        <w:t>no parameterless constructor defined for type dbcontext</w:t>
+      </w:r>
+      <w:r>
+        <w:rPr>
+          <w:rFonts w:ascii="Times New Roman" w:hAnsi="Times New Roman" w:cs="Times New Roman"/>
+          <w:sz w:val="24"/>
+          <w:szCs w:val="24"/>
+        </w:rPr>
+        <w:t>”</w:t>
+      </w:r>
+      <w:r>
+        <w:rPr>
+          <w:rFonts w:ascii="Times New Roman" w:hAnsi="Times New Roman" w:cs="Times New Roman"/>
+          <w:sz w:val="24"/>
+          <w:szCs w:val="24"/>
+        </w:rPr>
+        <w:t xml:space="preserve">. </w:t>
+      </w:r>
+    </w:p>
+    <w:p>
+      <w:pPr>
+        <w:rPr>
+          <w:rFonts w:ascii="Times New Roman" w:hAnsi="Times New Roman" w:cs="Times New Roman"/>
+          <w:sz w:val="24"/>
+          <w:szCs w:val="24"/>
+        </w:rPr>
+      </w:pPr>
+      <w:r>
+        <w:rPr>
+          <w:rFonts w:ascii="Times New Roman" w:hAnsi="Times New Roman" w:cs="Times New Roman"/>
+          <w:sz w:val="24"/>
+          <w:szCs w:val="24"/>
+        </w:rPr>
+        <w:t>After fixing the errors, I was able to scaffold Coaches, Schedules and Schedulesmembers and apply migration.</w:t>
+      </w:r>
+    </w:p>
+    <w:p>
+      <w:pPr>
+        <w:rPr>
+          <w:rFonts w:ascii="Times New Roman" w:hAnsi="Times New Roman" w:cs="Times New Roman"/>
+          <w:b/>
+          <w:bCs/>
+          <w:sz w:val="24"/>
+          <w:szCs w:val="24"/>
+        </w:rPr>
+      </w:pPr>
+      <w:r>
+        <w:rPr>
+          <w:rFonts w:ascii="Times New Roman" w:hAnsi="Times New Roman" w:cs="Times New Roman"/>
+          <w:b/>
+          <w:bCs/>
+          <w:sz w:val="24"/>
+          <w:szCs w:val="24"/>
+        </w:rPr>
+        <w:t>29/09 –</w:t>
+      </w:r>
       <w:r>
         <w:rPr>
           <w:rFonts w:ascii="Times New Roman" w:hAnsi="Times New Roman" w:cs="Times New Roman"/>
@@ -1278,222 +1245,6 @@
       <w:r>
         <w:rPr>
           <w:rFonts w:ascii="Times New Roman" w:hAnsi="Times New Roman" w:cs="Times New Roman"/>
-          <w:sz w:val="24"/>
-          <w:szCs w:val="24"/>
-        </w:rPr>
-        <w:t>in models</w:t>
-      </w:r>
-      <w:r>
-        <w:rPr>
-          <w:rFonts w:ascii="Times New Roman" w:hAnsi="Times New Roman" w:cs="Times New Roman"/>
-          <w:sz w:val="24"/>
-          <w:szCs w:val="24"/>
-        </w:rPr>
-        <w:t xml:space="preserve">. </w:t>
-      </w:r>
-    </w:p>
-    <w:p>
-      <w:pPr>
-        <w:rPr>
-          <w:rFonts w:ascii="Times New Roman" w:hAnsi="Times New Roman" w:cs="Times New Roman"/>
-          <w:sz w:val="24"/>
-          <w:szCs w:val="24"/>
-        </w:rPr>
-      </w:pPr>
-      <w:r>
-        <w:rPr>
-          <w:rFonts w:ascii="Times New Roman" w:hAnsi="Times New Roman" w:cs="Times New Roman"/>
-          <w:sz w:val="24"/>
-          <w:szCs w:val="24"/>
-        </w:rPr>
-        <w:t xml:space="preserve">Was met with error when trying to scaffold models, </w:t>
-      </w:r>
-      <w:r>
-        <w:rPr>
-          <w:rFonts w:ascii="Times New Roman" w:hAnsi="Times New Roman" w:cs="Times New Roman"/>
-          <w:sz w:val="24"/>
-          <w:szCs w:val="24"/>
-        </w:rPr>
-        <w:t>where “</w:t>
-      </w:r>
-      <w:r>
-        <w:rPr>
-          <w:rFonts w:ascii="Times New Roman" w:hAnsi="Times New Roman" w:cs="Times New Roman"/>
-          <w:sz w:val="24"/>
-          <w:szCs w:val="24"/>
-        </w:rPr>
-        <w:t xml:space="preserve">More than one </w:t>
-      </w:r>
-      <w:proofErr w:type="spellStart"/>
-      <w:r>
-        <w:rPr>
-          <w:rFonts w:ascii="Times New Roman" w:hAnsi="Times New Roman" w:cs="Times New Roman"/>
-          <w:sz w:val="24"/>
-          <w:szCs w:val="24"/>
-        </w:rPr>
-        <w:t>DbContext</w:t>
-      </w:r>
-      <w:proofErr w:type="spellEnd"/>
-      <w:r>
-        <w:rPr>
-          <w:rFonts w:ascii="Times New Roman" w:hAnsi="Times New Roman" w:cs="Times New Roman"/>
-          <w:sz w:val="24"/>
-          <w:szCs w:val="24"/>
-        </w:rPr>
-        <w:t xml:space="preserve"> was found. Specify which one to use</w:t>
-      </w:r>
-      <w:r>
-        <w:rPr>
-          <w:rFonts w:ascii="Times New Roman" w:hAnsi="Times New Roman" w:cs="Times New Roman"/>
-          <w:sz w:val="24"/>
-          <w:szCs w:val="24"/>
-        </w:rPr>
-        <w:t xml:space="preserve">”. </w:t>
-      </w:r>
-    </w:p>
-    <w:p>
-      <w:pPr>
-        <w:rPr>
-          <w:rFonts w:ascii="Times New Roman" w:hAnsi="Times New Roman" w:cs="Times New Roman"/>
-          <w:sz w:val="24"/>
-          <w:szCs w:val="24"/>
-        </w:rPr>
-      </w:pPr>
-      <w:r>
-        <w:rPr>
-          <w:rFonts w:ascii="Times New Roman" w:hAnsi="Times New Roman" w:cs="Times New Roman"/>
-          <w:sz w:val="24"/>
-          <w:szCs w:val="24"/>
-        </w:rPr>
-        <w:t>Another error was</w:t>
-      </w:r>
-      <w:r>
-        <w:rPr>
-          <w:rFonts w:ascii="Times New Roman" w:hAnsi="Times New Roman" w:cs="Times New Roman"/>
-          <w:sz w:val="24"/>
-          <w:szCs w:val="24"/>
-        </w:rPr>
-        <w:t xml:space="preserve"> met after fixing the error above, where “</w:t>
-      </w:r>
-      <w:r>
-        <w:rPr>
-          <w:rFonts w:ascii="Times New Roman" w:hAnsi="Times New Roman" w:cs="Times New Roman"/>
-          <w:sz w:val="24"/>
-          <w:szCs w:val="24"/>
-        </w:rPr>
-        <w:t xml:space="preserve">no </w:t>
-      </w:r>
-      <w:proofErr w:type="spellStart"/>
-      <w:r>
-        <w:rPr>
-          <w:rFonts w:ascii="Times New Roman" w:hAnsi="Times New Roman" w:cs="Times New Roman"/>
-          <w:sz w:val="24"/>
-          <w:szCs w:val="24"/>
-        </w:rPr>
-        <w:t>parameterless</w:t>
-      </w:r>
-      <w:proofErr w:type="spellEnd"/>
-      <w:r>
-        <w:rPr>
-          <w:rFonts w:ascii="Times New Roman" w:hAnsi="Times New Roman" w:cs="Times New Roman"/>
-          <w:sz w:val="24"/>
-          <w:szCs w:val="24"/>
-        </w:rPr>
-        <w:t xml:space="preserve"> constructor defined for type </w:t>
-      </w:r>
-      <w:proofErr w:type="spellStart"/>
-      <w:r>
-        <w:rPr>
-          <w:rFonts w:ascii="Times New Roman" w:hAnsi="Times New Roman" w:cs="Times New Roman"/>
-          <w:sz w:val="24"/>
-          <w:szCs w:val="24"/>
-        </w:rPr>
-        <w:t>dbcontext</w:t>
-      </w:r>
-      <w:proofErr w:type="spellEnd"/>
-      <w:r>
-        <w:rPr>
-          <w:rFonts w:ascii="Times New Roman" w:hAnsi="Times New Roman" w:cs="Times New Roman"/>
-          <w:sz w:val="24"/>
-          <w:szCs w:val="24"/>
-        </w:rPr>
-        <w:t>”</w:t>
-      </w:r>
-      <w:r>
-        <w:rPr>
-          <w:rFonts w:ascii="Times New Roman" w:hAnsi="Times New Roman" w:cs="Times New Roman"/>
-          <w:sz w:val="24"/>
-          <w:szCs w:val="24"/>
-        </w:rPr>
-        <w:t xml:space="preserve">. </w:t>
-      </w:r>
-    </w:p>
-    <w:p>
-      <w:pPr>
-        <w:rPr>
-          <w:rFonts w:ascii="Times New Roman" w:hAnsi="Times New Roman" w:cs="Times New Roman"/>
-          <w:sz w:val="24"/>
-          <w:szCs w:val="24"/>
-        </w:rPr>
-      </w:pPr>
-      <w:r>
-        <w:rPr>
-          <w:rFonts w:ascii="Times New Roman" w:hAnsi="Times New Roman" w:cs="Times New Roman"/>
-          <w:sz w:val="24"/>
-          <w:szCs w:val="24"/>
-        </w:rPr>
-        <w:t xml:space="preserve">After fixing the errors, I was able to scaffold Coaches, Schedules and </w:t>
-      </w:r>
-      <w:proofErr w:type="spellStart"/>
-      <w:r>
-        <w:rPr>
-          <w:rFonts w:ascii="Times New Roman" w:hAnsi="Times New Roman" w:cs="Times New Roman"/>
-          <w:sz w:val="24"/>
-          <w:szCs w:val="24"/>
-        </w:rPr>
-        <w:t>Schedulesmembers</w:t>
-      </w:r>
-      <w:proofErr w:type="spellEnd"/>
-      <w:r>
-        <w:rPr>
-          <w:rFonts w:ascii="Times New Roman" w:hAnsi="Times New Roman" w:cs="Times New Roman"/>
-          <w:sz w:val="24"/>
-          <w:szCs w:val="24"/>
-        </w:rPr>
-        <w:t xml:space="preserve"> and apply migration.</w:t>
-      </w:r>
-    </w:p>
-    <w:p>
-      <w:pPr>
-        <w:rPr>
-          <w:rFonts w:ascii="Times New Roman" w:hAnsi="Times New Roman" w:cs="Times New Roman"/>
-          <w:b/>
-          <w:bCs/>
-          <w:sz w:val="24"/>
-          <w:szCs w:val="24"/>
-        </w:rPr>
-      </w:pPr>
-      <w:r>
-        <w:rPr>
-          <w:rFonts w:ascii="Times New Roman" w:hAnsi="Times New Roman" w:cs="Times New Roman"/>
-          <w:b/>
-          <w:bCs/>
-          <w:sz w:val="24"/>
-          <w:szCs w:val="24"/>
-        </w:rPr>
-        <w:t>29/09 –</w:t>
-      </w:r>
-      <w:r>
-        <w:rPr>
-          <w:rFonts w:ascii="Times New Roman" w:hAnsi="Times New Roman" w:cs="Times New Roman"/>
-          <w:sz w:val="24"/>
-          <w:szCs w:val="24"/>
-        </w:rPr>
-        <w:t xml:space="preserve"> </w:t>
-      </w:r>
-      <w:r>
-        <w:rPr>
-          <w:rFonts w:ascii="Times New Roman" w:hAnsi="Times New Roman" w:cs="Times New Roman"/>
           <w:b/>
           <w:bCs/>
           <w:sz w:val="24"/>
@@ -1516,51 +1267,15 @@
           <w:sz w:val="24"/>
           <w:szCs w:val="24"/>
         </w:rPr>
-        <w:t>Fixed error where “The layout view '~/Pages/Shared/_</w:t>
-      </w:r>
-      <w:proofErr w:type="spellStart"/>
-      <w:r>
-        <w:rPr>
-          <w:rFonts w:ascii="Times New Roman" w:hAnsi="Times New Roman" w:cs="Times New Roman"/>
-          <w:sz w:val="24"/>
-          <w:szCs w:val="24"/>
-        </w:rPr>
-        <w:t>Layout.cshtml</w:t>
-      </w:r>
-      <w:proofErr w:type="spellEnd"/>
-      <w:r>
-        <w:rPr>
-          <w:rFonts w:ascii="Times New Roman" w:hAnsi="Times New Roman" w:cs="Times New Roman"/>
-          <w:sz w:val="24"/>
-          <w:szCs w:val="24"/>
-        </w:rPr>
-        <w:t>' could not be located.”</w:t>
-      </w:r>
-      <w:r>
-        <w:rPr>
-          <w:rFonts w:ascii="Times New Roman" w:hAnsi="Times New Roman" w:cs="Times New Roman"/>
-          <w:sz w:val="24"/>
-          <w:szCs w:val="24"/>
-        </w:rPr>
-        <w:t xml:space="preserve"> for Coaches, Schedules and </w:t>
-      </w:r>
-      <w:proofErr w:type="spellStart"/>
-      <w:r>
-        <w:rPr>
-          <w:rFonts w:ascii="Times New Roman" w:hAnsi="Times New Roman" w:cs="Times New Roman"/>
-          <w:sz w:val="24"/>
-          <w:szCs w:val="24"/>
-        </w:rPr>
-        <w:t>Schedulesmembers</w:t>
-      </w:r>
-      <w:proofErr w:type="spellEnd"/>
-      <w:r>
-        <w:rPr>
-          <w:rFonts w:ascii="Times New Roman" w:hAnsi="Times New Roman" w:cs="Times New Roman"/>
-          <w:sz w:val="24"/>
-          <w:szCs w:val="24"/>
-        </w:rPr>
-        <w:t>. Now able to displ</w:t>
+        <w:t>Fixed error where “The layout view '~/Pages/Shared/_Layout.cshtml' could not be located.”</w:t>
+      </w:r>
+      <w:r>
+        <w:rPr>
+          <w:rFonts w:ascii="Times New Roman" w:hAnsi="Times New Roman" w:cs="Times New Roman"/>
+          <w:sz w:val="24"/>
+          <w:szCs w:val="24"/>
+        </w:rPr>
+        <w:t xml:space="preserve"> for Coaches, Schedules and Schedulesmembers. Now able to displ</w:t>
       </w:r>
       <w:r>
         <w:rPr>
@@ -1576,25 +1291,7 @@
           <w:sz w:val="24"/>
           <w:szCs w:val="24"/>
         </w:rPr>
-        <w:t xml:space="preserve">y Coaches, Schedules and </w:t>
-      </w:r>
-      <w:proofErr w:type="spellStart"/>
-      <w:r>
-        <w:rPr>
-          <w:rFonts w:ascii="Times New Roman" w:hAnsi="Times New Roman" w:cs="Times New Roman"/>
-          <w:sz w:val="24"/>
-          <w:szCs w:val="24"/>
-        </w:rPr>
-        <w:t>Schedulesmembers</w:t>
-      </w:r>
-      <w:proofErr w:type="spellEnd"/>
-      <w:r>
-        <w:rPr>
-          <w:rFonts w:ascii="Times New Roman" w:hAnsi="Times New Roman" w:cs="Times New Roman"/>
-          <w:sz w:val="24"/>
-          <w:szCs w:val="24"/>
-        </w:rPr>
-        <w:t xml:space="preserve"> pages.</w:t>
+        <w:t>y Coaches, Schedules and Schedulesmembers pages.</w:t>
       </w:r>
     </w:p>
     <w:p>
@@ -1668,61 +1365,7 @@
           <w:sz w:val="24"/>
           <w:szCs w:val="24"/>
         </w:rPr>
-        <w:t xml:space="preserve">At the beginning, I attempted to do different Boolean fields for </w:t>
-      </w:r>
-      <w:proofErr w:type="spellStart"/>
-      <w:r>
-        <w:rPr>
-          <w:rFonts w:ascii="Times New Roman" w:hAnsi="Times New Roman" w:cs="Times New Roman"/>
-          <w:sz w:val="24"/>
-          <w:szCs w:val="24"/>
-        </w:rPr>
-        <w:t>IsMember</w:t>
-      </w:r>
-      <w:proofErr w:type="spellEnd"/>
-      <w:r>
-        <w:rPr>
-          <w:rFonts w:ascii="Times New Roman" w:hAnsi="Times New Roman" w:cs="Times New Roman"/>
-          <w:sz w:val="24"/>
-          <w:szCs w:val="24"/>
-        </w:rPr>
-        <w:t xml:space="preserve">, </w:t>
-      </w:r>
-      <w:proofErr w:type="spellStart"/>
-      <w:r>
-        <w:rPr>
-          <w:rFonts w:ascii="Times New Roman" w:hAnsi="Times New Roman" w:cs="Times New Roman"/>
-          <w:sz w:val="24"/>
-          <w:szCs w:val="24"/>
-        </w:rPr>
-        <w:t>IsCoach</w:t>
-      </w:r>
-      <w:proofErr w:type="spellEnd"/>
-      <w:r>
-        <w:rPr>
-          <w:rFonts w:ascii="Times New Roman" w:hAnsi="Times New Roman" w:cs="Times New Roman"/>
-          <w:sz w:val="24"/>
-          <w:szCs w:val="24"/>
-        </w:rPr>
-        <w:t xml:space="preserve"> and </w:t>
-      </w:r>
-      <w:proofErr w:type="spellStart"/>
-      <w:r>
-        <w:rPr>
-          <w:rFonts w:ascii="Times New Roman" w:hAnsi="Times New Roman" w:cs="Times New Roman"/>
-          <w:sz w:val="24"/>
-          <w:szCs w:val="24"/>
-        </w:rPr>
-        <w:t>IsAdmin</w:t>
-      </w:r>
-      <w:proofErr w:type="spellEnd"/>
-      <w:r>
-        <w:rPr>
-          <w:rFonts w:ascii="Times New Roman" w:hAnsi="Times New Roman" w:cs="Times New Roman"/>
-          <w:sz w:val="24"/>
-          <w:szCs w:val="24"/>
-        </w:rPr>
-        <w:t xml:space="preserve">. But the radio button input value could not be used in the controller. </w:t>
+        <w:t xml:space="preserve">At the beginning, I attempted to do different Boolean fields for IsMember, IsCoach and IsAdmin. But the radio button input value could not be used in the controller. </w:t>
       </w:r>
     </w:p>
     <w:p>
@@ -1819,113 +1462,41 @@
           <w:sz w:val="24"/>
           <w:szCs w:val="24"/>
         </w:rPr>
-        <w:t xml:space="preserve">Created enrollment page in Views Schedules and added Schedule and </w:t>
-      </w:r>
-      <w:proofErr w:type="spellStart"/>
-      <w:r>
-        <w:rPr>
-          <w:rFonts w:ascii="Times New Roman" w:hAnsi="Times New Roman" w:cs="Times New Roman"/>
-          <w:sz w:val="24"/>
-          <w:szCs w:val="24"/>
-        </w:rPr>
-        <w:t>MySchedule</w:t>
-      </w:r>
-      <w:proofErr w:type="spellEnd"/>
-      <w:r>
-        <w:rPr>
-          <w:rFonts w:ascii="Times New Roman" w:hAnsi="Times New Roman" w:cs="Times New Roman"/>
-          <w:sz w:val="24"/>
-          <w:szCs w:val="24"/>
-        </w:rPr>
-        <w:t xml:space="preserve"> pages in Views Coaches. Members can enroll in a scheduled item before the scheduled date after they logged in but not after the scheduled event has happened. If they continue to </w:t>
-      </w:r>
-      <w:proofErr w:type="gramStart"/>
-      <w:r>
-        <w:rPr>
-          <w:rFonts w:ascii="Times New Roman" w:hAnsi="Times New Roman" w:cs="Times New Roman"/>
-          <w:sz w:val="24"/>
-          <w:szCs w:val="24"/>
-        </w:rPr>
-        <w:t>enroll</w:t>
-      </w:r>
-      <w:proofErr w:type="gramEnd"/>
-      <w:r>
-        <w:rPr>
-          <w:rFonts w:ascii="Times New Roman" w:hAnsi="Times New Roman" w:cs="Times New Roman"/>
-          <w:sz w:val="24"/>
-          <w:szCs w:val="24"/>
-        </w:rPr>
-        <w:t xml:space="preserve"> they will get an error.</w:t>
-      </w:r>
-    </w:p>
-    <w:p>
-      <w:pPr>
-        <w:rPr>
-          <w:rFonts w:ascii="Times New Roman" w:hAnsi="Times New Roman" w:cs="Times New Roman"/>
-          <w:sz w:val="24"/>
-          <w:szCs w:val="24"/>
-        </w:rPr>
-      </w:pPr>
-      <w:r>
-        <w:rPr>
-          <w:rFonts w:ascii="Times New Roman" w:hAnsi="Times New Roman" w:cs="Times New Roman"/>
-          <w:sz w:val="24"/>
-          <w:szCs w:val="24"/>
-        </w:rPr>
-        <w:t xml:space="preserve">Attempted to create </w:t>
-      </w:r>
-      <w:proofErr w:type="spellStart"/>
-      <w:r>
-        <w:rPr>
-          <w:rFonts w:ascii="Times New Roman" w:hAnsi="Times New Roman" w:cs="Times New Roman"/>
-          <w:sz w:val="24"/>
-          <w:szCs w:val="24"/>
-        </w:rPr>
-        <w:t>AdminController</w:t>
-      </w:r>
-      <w:proofErr w:type="spellEnd"/>
-      <w:r>
-        <w:rPr>
-          <w:rFonts w:ascii="Times New Roman" w:hAnsi="Times New Roman" w:cs="Times New Roman"/>
-          <w:sz w:val="24"/>
-          <w:szCs w:val="24"/>
-        </w:rPr>
-        <w:t>. It is not of final yet.</w:t>
-      </w:r>
-    </w:p>
-    <w:p>
-      <w:pPr>
-        <w:rPr>
-          <w:rFonts w:ascii="Times New Roman" w:hAnsi="Times New Roman" w:cs="Times New Roman"/>
-          <w:sz w:val="24"/>
-          <w:szCs w:val="24"/>
-        </w:rPr>
-      </w:pPr>
-      <w:r>
-        <w:rPr>
-          <w:rFonts w:ascii="Times New Roman" w:hAnsi="Times New Roman" w:cs="Times New Roman"/>
-          <w:sz w:val="24"/>
-          <w:szCs w:val="24"/>
-        </w:rPr>
-        <w:t>[</w:t>
-      </w:r>
-      <w:proofErr w:type="gramStart"/>
-      <w:r>
-        <w:rPr>
-          <w:rFonts w:ascii="Times New Roman" w:hAnsi="Times New Roman" w:cs="Times New Roman"/>
-          <w:sz w:val="24"/>
-          <w:szCs w:val="24"/>
-        </w:rPr>
-        <w:t>Authorize(</w:t>
-      </w:r>
-      <w:proofErr w:type="gramEnd"/>
-      <w:r>
-        <w:rPr>
-          <w:rFonts w:ascii="Times New Roman" w:hAnsi="Times New Roman" w:cs="Times New Roman"/>
-          <w:sz w:val="24"/>
-          <w:szCs w:val="24"/>
-        </w:rPr>
-        <w:t>Roles = "Coach")]</w:t>
+        <w:t>Created enrollment page in Views Schedules and added Schedule and MySchedule pages in Views Coaches. Members can enroll in a scheduled item before the scheduled date after they logged in but not after the scheduled event has happened. If they continue to enroll they will get an error.</w:t>
+      </w:r>
+    </w:p>
+    <w:p>
+      <w:pPr>
+        <w:rPr>
+          <w:rFonts w:ascii="Times New Roman" w:hAnsi="Times New Roman" w:cs="Times New Roman"/>
+          <w:sz w:val="24"/>
+          <w:szCs w:val="24"/>
+        </w:rPr>
+      </w:pPr>
+      <w:r>
+        <w:rPr>
+          <w:rFonts w:ascii="Times New Roman" w:hAnsi="Times New Roman" w:cs="Times New Roman"/>
+          <w:sz w:val="24"/>
+          <w:szCs w:val="24"/>
+        </w:rPr>
+        <w:t>Attempted to create AdminController. It is not of final yet.</w:t>
+      </w:r>
+    </w:p>
+    <w:p>
+      <w:pPr>
+        <w:rPr>
+          <w:rFonts w:ascii="Times New Roman" w:hAnsi="Times New Roman" w:cs="Times New Roman"/>
+          <w:sz w:val="24"/>
+          <w:szCs w:val="24"/>
+        </w:rPr>
+      </w:pPr>
+      <w:r>
+        <w:rPr>
+          <w:rFonts w:ascii="Times New Roman" w:hAnsi="Times New Roman" w:cs="Times New Roman"/>
+          <w:sz w:val="24"/>
+          <w:szCs w:val="24"/>
+        </w:rPr>
+        <w:t>[Authorize(Roles = "Coach")]</w:t>
       </w:r>
       <w:r>
         <w:rPr>
@@ -2123,7 +1694,6 @@
         </w:rPr>
         <w:t xml:space="preserve"> </w:t>
       </w:r>
-      <w:proofErr w:type="gramStart"/>
       <w:r>
         <w:rPr>
           <w:rFonts w:ascii="Times New Roman" w:hAnsi="Times New Roman" w:cs="Times New Roman"/>
@@ -2138,16 +1708,7 @@
           <w:sz w:val="24"/>
           <w:szCs w:val="24"/>
         </w:rPr>
-        <w:t>ethod ”</w:t>
-      </w:r>
-      <w:proofErr w:type="gramEnd"/>
-      <w:r>
-        <w:rPr>
-          <w:rFonts w:ascii="Times New Roman" w:hAnsi="Times New Roman" w:cs="Times New Roman"/>
-          <w:sz w:val="24"/>
-          <w:szCs w:val="24"/>
-        </w:rPr>
-        <w:t>[Authorize(Roles = " ")]”</w:t>
+        <w:t>ethod ”[Authorize(Roles = " ")]”</w:t>
       </w:r>
       <w:r>
         <w:rPr>
@@ -2231,51 +1792,15 @@
           <w:sz w:val="24"/>
           <w:szCs w:val="24"/>
         </w:rPr>
-        <w:t>if (</w:t>
-      </w:r>
-      <w:proofErr w:type="spellStart"/>
-      <w:r>
-        <w:rPr>
-          <w:rFonts w:ascii="Times New Roman" w:hAnsi="Times New Roman" w:cs="Times New Roman"/>
-          <w:sz w:val="24"/>
-          <w:szCs w:val="24"/>
-        </w:rPr>
-        <w:t>User.IsInRole</w:t>
-      </w:r>
-      <w:proofErr w:type="spellEnd"/>
-      <w:r>
-        <w:rPr>
-          <w:rFonts w:ascii="Times New Roman" w:hAnsi="Times New Roman" w:cs="Times New Roman"/>
-          <w:sz w:val="24"/>
-          <w:szCs w:val="24"/>
-        </w:rPr>
-        <w:t>(" "))”</w:t>
-      </w:r>
-      <w:r>
-        <w:rPr>
-          <w:rFonts w:ascii="Times New Roman" w:hAnsi="Times New Roman" w:cs="Times New Roman"/>
-          <w:sz w:val="24"/>
-          <w:szCs w:val="24"/>
-        </w:rPr>
-        <w:t xml:space="preserve"> on View/Shared/_</w:t>
-      </w:r>
-      <w:proofErr w:type="spellStart"/>
-      <w:r>
-        <w:rPr>
-          <w:rFonts w:ascii="Times New Roman" w:hAnsi="Times New Roman" w:cs="Times New Roman"/>
-          <w:sz w:val="24"/>
-          <w:szCs w:val="24"/>
-        </w:rPr>
-        <w:t>Layout.cshtml</w:t>
-      </w:r>
-      <w:proofErr w:type="spellEnd"/>
-      <w:r>
-        <w:rPr>
-          <w:rFonts w:ascii="Times New Roman" w:hAnsi="Times New Roman" w:cs="Times New Roman"/>
-          <w:sz w:val="24"/>
-          <w:szCs w:val="24"/>
-        </w:rPr>
-        <w:t xml:space="preserve"> </w:t>
+        <w:t>if (User.IsInRole(" "))”</w:t>
+      </w:r>
+      <w:r>
+        <w:rPr>
+          <w:rFonts w:ascii="Times New Roman" w:hAnsi="Times New Roman" w:cs="Times New Roman"/>
+          <w:sz w:val="24"/>
+          <w:szCs w:val="24"/>
+        </w:rPr>
+        <w:t xml:space="preserve"> on View/Shared/_Layout.cshtml </w:t>
       </w:r>
       <w:r>
         <w:rPr>
@@ -2510,23 +2035,13 @@
         </w:rPr>
         <w:t xml:space="preserve">. </w:t>
       </w:r>
-      <w:proofErr w:type="gramStart"/>
-      <w:r>
-        <w:rPr>
-          <w:rFonts w:ascii="Times New Roman" w:hAnsi="Times New Roman" w:cs="Times New Roman"/>
-          <w:sz w:val="24"/>
-          <w:szCs w:val="24"/>
-        </w:rPr>
-        <w:t>So</w:t>
-      </w:r>
-      <w:proofErr w:type="gramEnd"/>
-      <w:r>
-        <w:rPr>
-          <w:rFonts w:ascii="Times New Roman" w:hAnsi="Times New Roman" w:cs="Times New Roman"/>
-          <w:sz w:val="24"/>
-          <w:szCs w:val="24"/>
-        </w:rPr>
-        <w:t xml:space="preserve"> when a coach registers, he will be able to see his profile on “My Profile” page.</w:t>
+      <w:r>
+        <w:rPr>
+          <w:rFonts w:ascii="Times New Roman" w:hAnsi="Times New Roman" w:cs="Times New Roman"/>
+          <w:sz w:val="24"/>
+          <w:szCs w:val="24"/>
+        </w:rPr>
+        <w:t>So when a coach registers, he will be able to see his profile on “My Profile” page.</w:t>
       </w:r>
     </w:p>
     <w:p>
@@ -2619,6 +2134,66 @@
           <w:sz w:val="24"/>
           <w:szCs w:val="24"/>
         </w:rPr>
+        <w:t>Created All Coaches page in member page.</w:t>
+      </w:r>
+    </w:p>
+    <w:p>
+      <w:pPr>
+        <w:pStyle w:val="ListParagraph"/>
+        <w:numPr>
+          <w:ilvl w:val="0"/>
+          <w:numId w:val="2"/>
+        </w:numPr>
+        <w:rPr>
+          <w:rFonts w:ascii="Times New Roman" w:hAnsi="Times New Roman" w:cs="Times New Roman"/>
+          <w:sz w:val="24"/>
+          <w:szCs w:val="24"/>
+        </w:rPr>
+      </w:pPr>
+      <w:r>
+        <w:rPr>
+          <w:rFonts w:ascii="Times New Roman" w:hAnsi="Times New Roman" w:cs="Times New Roman"/>
+          <w:sz w:val="24"/>
+          <w:szCs w:val="24"/>
+        </w:rPr>
+        <w:t>Added My Enrollment page in Member, so when a member enrolls in a session, he can check his enrolled detailed on My Enrollment page.</w:t>
+      </w:r>
+      <w:r>
+        <w:rPr>
+          <w:rFonts w:ascii="Times New Roman" w:hAnsi="Times New Roman" w:cs="Times New Roman"/>
+          <w:sz w:val="24"/>
+          <w:szCs w:val="24"/>
+        </w:rPr>
+        <w:t xml:space="preserve"> The member can delete the enrollment if he wants</w:t>
+      </w:r>
+      <w:r>
+        <w:rPr>
+          <w:rFonts w:ascii="Times New Roman" w:hAnsi="Times New Roman" w:cs="Times New Roman"/>
+          <w:sz w:val="24"/>
+          <w:szCs w:val="24"/>
+        </w:rPr>
+        <w:t>.</w:t>
+      </w:r>
+    </w:p>
+    <w:p>
+      <w:pPr>
+        <w:pStyle w:val="ListParagraph"/>
+        <w:numPr>
+          <w:ilvl w:val="0"/>
+          <w:numId w:val="2"/>
+        </w:numPr>
+        <w:rPr>
+          <w:rFonts w:ascii="Times New Roman" w:hAnsi="Times New Roman" w:cs="Times New Roman"/>
+          <w:sz w:val="24"/>
+          <w:szCs w:val="24"/>
+        </w:rPr>
+      </w:pPr>
+      <w:r>
+        <w:rPr>
+          <w:rFonts w:ascii="Times New Roman" w:hAnsi="Times New Roman" w:cs="Times New Roman"/>
+          <w:sz w:val="24"/>
+          <w:szCs w:val="24"/>
+        </w:rPr>
         <w:t xml:space="preserve">The project is </w:t>
       </w:r>
       <w:r>
@@ -2657,6 +2232,253 @@
           <w:szCs w:val="24"/>
         </w:rPr>
       </w:pPr>
+    </w:p>
+    <w:p>
+      <w:pPr>
+        <w:rPr>
+          <w:rFonts w:ascii="Times New Roman" w:hAnsi="Times New Roman" w:cs="Times New Roman"/>
+          <w:b/>
+          <w:bCs/>
+          <w:sz w:val="48"/>
+          <w:szCs w:val="48"/>
+        </w:rPr>
+      </w:pPr>
+      <w:r>
+        <w:rPr>
+          <w:rFonts w:ascii="Times New Roman" w:hAnsi="Times New Roman" w:cs="Times New Roman"/>
+          <w:b/>
+          <w:bCs/>
+          <w:sz w:val="48"/>
+          <w:szCs w:val="48"/>
+        </w:rPr>
+        <w:t>User Documentation</w:t>
+      </w:r>
+    </w:p>
+    <w:p>
+      <w:pPr>
+        <w:rPr>
+          <w:rFonts w:ascii="Times New Roman" w:hAnsi="Times New Roman" w:cs="Times New Roman"/>
+          <w:sz w:val="24"/>
+          <w:szCs w:val="24"/>
+        </w:rPr>
+      </w:pPr>
+      <w:r>
+        <w:rPr>
+          <w:rFonts w:ascii="Times New Roman" w:hAnsi="Times New Roman" w:cs="Times New Roman"/>
+          <w:sz w:val="24"/>
+          <w:szCs w:val="24"/>
+        </w:rPr>
+        <w:t>Each user needs to register in order to view the pages.</w:t>
+      </w:r>
+    </w:p>
+    <w:p>
+      <w:pPr>
+        <w:rPr>
+          <w:rFonts w:ascii="Times New Roman" w:hAnsi="Times New Roman" w:cs="Times New Roman"/>
+          <w:sz w:val="24"/>
+          <w:szCs w:val="24"/>
+        </w:rPr>
+      </w:pPr>
+      <w:r>
+        <w:rPr>
+          <w:rFonts w:ascii="Times New Roman" w:hAnsi="Times New Roman" w:cs="Times New Roman"/>
+          <w:sz w:val="24"/>
+          <w:szCs w:val="24"/>
+        </w:rPr>
+        <w:t xml:space="preserve">As a member, you have </w:t>
+      </w:r>
+      <w:r>
+        <w:rPr>
+          <w:rFonts w:ascii="Times New Roman" w:hAnsi="Times New Roman" w:cs="Times New Roman"/>
+          <w:sz w:val="24"/>
+          <w:szCs w:val="24"/>
+        </w:rPr>
+        <w:t>three</w:t>
+      </w:r>
+      <w:r>
+        <w:rPr>
+          <w:rFonts w:ascii="Times New Roman" w:hAnsi="Times New Roman" w:cs="Times New Roman"/>
+          <w:sz w:val="24"/>
+          <w:szCs w:val="24"/>
+        </w:rPr>
+        <w:t xml:space="preserve"> pages on the home page </w:t>
+      </w:r>
+      <w:r>
+        <w:rPr>
+          <w:rFonts w:ascii="Times New Roman" w:hAnsi="Times New Roman" w:cs="Times New Roman"/>
+          <w:sz w:val="24"/>
+          <w:szCs w:val="24"/>
+        </w:rPr>
+        <w:t xml:space="preserve">and </w:t>
+      </w:r>
+      <w:r>
+        <w:rPr>
+          <w:rFonts w:ascii="Times New Roman" w:hAnsi="Times New Roman" w:cs="Times New Roman"/>
+          <w:sz w:val="24"/>
+          <w:szCs w:val="24"/>
+        </w:rPr>
+        <w:t xml:space="preserve">in the navigation bar on the top. </w:t>
+      </w:r>
+      <w:r>
+        <w:rPr>
+          <w:rFonts w:ascii="Times New Roman" w:hAnsi="Times New Roman" w:cs="Times New Roman"/>
+          <w:sz w:val="24"/>
+          <w:szCs w:val="24"/>
+        </w:rPr>
+        <w:t xml:space="preserve">You can see all coaches on the All Coaches page. After you found </w:t>
+      </w:r>
+      <w:r>
+        <w:rPr>
+          <w:rFonts w:ascii="Times New Roman" w:hAnsi="Times New Roman" w:cs="Times New Roman"/>
+          <w:sz w:val="24"/>
+          <w:szCs w:val="24"/>
+        </w:rPr>
+        <w:t xml:space="preserve">the coach you like, </w:t>
+      </w:r>
+      <w:r>
+        <w:rPr>
+          <w:rFonts w:ascii="Times New Roman" w:hAnsi="Times New Roman" w:cs="Times New Roman"/>
+          <w:sz w:val="24"/>
+          <w:szCs w:val="24"/>
+        </w:rPr>
+        <w:t xml:space="preserve">you can </w:t>
+      </w:r>
+      <w:r>
+        <w:rPr>
+          <w:rFonts w:ascii="Times New Roman" w:hAnsi="Times New Roman" w:cs="Times New Roman"/>
+          <w:sz w:val="24"/>
+          <w:szCs w:val="24"/>
+        </w:rPr>
+        <w:t>enro</w:t>
+      </w:r>
+      <w:r>
+        <w:rPr>
+          <w:rFonts w:ascii="Times New Roman" w:hAnsi="Times New Roman" w:cs="Times New Roman"/>
+          <w:sz w:val="24"/>
+          <w:szCs w:val="24"/>
+        </w:rPr>
+        <w:t>l</w:t>
+      </w:r>
+      <w:r>
+        <w:rPr>
+          <w:rFonts w:ascii="Times New Roman" w:hAnsi="Times New Roman" w:cs="Times New Roman"/>
+          <w:sz w:val="24"/>
+          <w:szCs w:val="24"/>
+        </w:rPr>
+        <w:t>l into a schedule to meetup with them.</w:t>
+      </w:r>
+      <w:r>
+        <w:rPr>
+          <w:rFonts w:ascii="Times New Roman" w:hAnsi="Times New Roman" w:cs="Times New Roman"/>
+          <w:sz w:val="24"/>
+          <w:szCs w:val="24"/>
+        </w:rPr>
+        <w:t xml:space="preserve"> After you enrolled in a scheduled session, you can check your enrollment detail on My Enrollment page.</w:t>
+      </w:r>
+    </w:p>
+    <w:p>
+      <w:pPr>
+        <w:pStyle w:val="NormalWeb"/>
+        <w:shd w:val="clear" w:color="auto" w:fill="FFFFFF"/>
+        <w:spacing w:before="0" w:beforeAutospacing="0"/>
+        <w:rPr>
+          <w:color w:val="212529"/>
+        </w:rPr>
+      </w:pPr>
+      <w:r>
+        <w:t>As a coach, you have two pages on the home page and in the navigation bar on the top. You can v</w:t>
+      </w:r>
+      <w:r>
+        <w:rPr>
+          <w:color w:val="212529"/>
+        </w:rPr>
+        <w:t xml:space="preserve">iew your profile, to attract potential members to schedule a </w:t>
+      </w:r>
+      <w:r>
+        <w:rPr>
+          <w:color w:val="212529"/>
+        </w:rPr>
+        <w:t>session</w:t>
+      </w:r>
+      <w:r>
+        <w:rPr>
+          <w:color w:val="212529"/>
+        </w:rPr>
+        <w:t xml:space="preserve"> with you</w:t>
+      </w:r>
+      <w:r>
+        <w:rPr>
+          <w:color w:val="212529"/>
+        </w:rPr>
+        <w:t>. You can also view</w:t>
+      </w:r>
+      <w:r>
+        <w:rPr>
+          <w:color w:val="212529"/>
+        </w:rPr>
+        <w:t xml:space="preserve"> your upcoming schedules that members have enrolled with you</w:t>
+      </w:r>
+      <w:r>
+        <w:rPr>
+          <w:color w:val="212529"/>
+        </w:rPr>
+        <w:t xml:space="preserve">. </w:t>
+      </w:r>
+    </w:p>
+    <w:p>
+      <w:pPr>
+        <w:pStyle w:val="NormalWeb"/>
+        <w:shd w:val="clear" w:color="auto" w:fill="FFFFFF"/>
+        <w:spacing w:before="0" w:beforeAutospacing="0"/>
+        <w:rPr>
+          <w:rFonts w:ascii="Segoe UI" w:hAnsi="Segoe UI" w:cs="Segoe UI"/>
+          <w:color w:val="212529"/>
+          <w:lang w:val="en-US"/>
+        </w:rPr>
+      </w:pPr>
+      <w:r>
+        <w:rPr>
+          <w:color w:val="212529"/>
+        </w:rPr>
+        <w:t xml:space="preserve">As </w:t>
+      </w:r>
+      <w:r>
+        <w:rPr>
+          <w:color w:val="212529"/>
+        </w:rPr>
+        <w:t>an</w:t>
+      </w:r>
+      <w:r>
+        <w:rPr>
+          <w:color w:val="212529"/>
+        </w:rPr>
+        <w:t xml:space="preserve"> admin, you have two pages </w:t>
+      </w:r>
+      <w:r>
+        <w:t xml:space="preserve">in the navigation bar on the top. You can create/update/delete schedule in the “Schedule” page. </w:t>
+      </w:r>
+      <w:r>
+        <w:t>2.</w:t>
+      </w:r>
+      <w:r>
+        <w:tab/>
+        <w:t>You can see all</w:t>
+      </w:r>
+      <w:r>
+        <w:t xml:space="preserve"> user</w:t>
+      </w:r>
+      <w:r>
+        <w:t>s</w:t>
+      </w:r>
+      <w:r>
+        <w:t xml:space="preserve"> including coach and member </w:t>
+      </w:r>
+      <w:r>
+        <w:t>who has registered in this website.</w:t>
+      </w:r>
+      <w:r>
+        <w:t xml:space="preserve"> You can also see which member enrolled in a schedule.</w:t>
+      </w:r>
     </w:p>
     <w:p>
       <w:pPr>
@@ -2763,7 +2585,7 @@
         <w:rFonts w:ascii="Symbol" w:hAnsi="Symbol" w:hint="default"/>
       </w:rPr>
     </w:lvl>
-    <w:lvl w:ilvl="1" w:tplc="0C090003" w:tentative="1">
+    <w:lvl w:ilvl="1" w:tplc="0C090003">
       <w:start w:val="1"/>
       <w:numFmt w:val="bullet"/>
       <w:lvlText w:val="o"/>
@@ -2861,9 +2683,9 @@
     </w:lvl>
   </w:abstractNum>
   <w:abstractNum w:abstractNumId="1" w15:restartNumberingAfterBreak="0">
-    <w:nsid w:val="79E34C11"/>
+    <w:nsid w:val="657B7CDE"/>
     <w:multiLevelType w:val="hybridMultilevel"/>
-    <w:tmpl w:val="E9C00A50"/>
+    <w:tmpl w:val="5ADAC776"/>
     <w:lvl w:ilvl="0" w:tplc="0C090001">
       <w:start w:val="1"/>
       <w:numFmt w:val="bullet"/>
@@ -2973,11 +2795,127 @@
       </w:rPr>
     </w:lvl>
   </w:abstractNum>
+  <w:abstractNum w:abstractNumId="2" w15:restartNumberingAfterBreak="0">
+    <w:nsid w:val="79E34C11"/>
+    <w:multiLevelType w:val="hybridMultilevel"/>
+    <w:tmpl w:val="E9C00A50"/>
+    <w:lvl w:ilvl="0" w:tplc="0C090001">
+      <w:start w:val="1"/>
+      <w:numFmt w:val="bullet"/>
+      <w:lvlText w:val=""/>
+      <w:lvlJc w:val="left"/>
+      <w:pPr>
+        <w:ind w:left="720" w:hanging="360"/>
+      </w:pPr>
+      <w:rPr>
+        <w:rFonts w:ascii="Symbol" w:hAnsi="Symbol" w:hint="default"/>
+      </w:rPr>
+    </w:lvl>
+    <w:lvl w:ilvl="1" w:tplc="0C090003" w:tentative="1">
+      <w:start w:val="1"/>
+      <w:numFmt w:val="bullet"/>
+      <w:lvlText w:val="o"/>
+      <w:lvlJc w:val="left"/>
+      <w:pPr>
+        <w:ind w:left="1440" w:hanging="360"/>
+      </w:pPr>
+      <w:rPr>
+        <w:rFonts w:ascii="Courier New" w:hAnsi="Courier New" w:cs="Courier New" w:hint="default"/>
+      </w:rPr>
+    </w:lvl>
+    <w:lvl w:ilvl="2" w:tplc="0C090005" w:tentative="1">
+      <w:start w:val="1"/>
+      <w:numFmt w:val="bullet"/>
+      <w:lvlText w:val=""/>
+      <w:lvlJc w:val="left"/>
+      <w:pPr>
+        <w:ind w:left="2160" w:hanging="360"/>
+      </w:pPr>
+      <w:rPr>
+        <w:rFonts w:ascii="Wingdings" w:hAnsi="Wingdings" w:hint="default"/>
+      </w:rPr>
+    </w:lvl>
+    <w:lvl w:ilvl="3" w:tplc="0C090001" w:tentative="1">
+      <w:start w:val="1"/>
+      <w:numFmt w:val="bullet"/>
+      <w:lvlText w:val=""/>
+      <w:lvlJc w:val="left"/>
+      <w:pPr>
+        <w:ind w:left="2880" w:hanging="360"/>
+      </w:pPr>
+      <w:rPr>
+        <w:rFonts w:ascii="Symbol" w:hAnsi="Symbol" w:hint="default"/>
+      </w:rPr>
+    </w:lvl>
+    <w:lvl w:ilvl="4" w:tplc="0C090003" w:tentative="1">
+      <w:start w:val="1"/>
+      <w:numFmt w:val="bullet"/>
+      <w:lvlText w:val="o"/>
+      <w:lvlJc w:val="left"/>
+      <w:pPr>
+        <w:ind w:left="3600" w:hanging="360"/>
+      </w:pPr>
+      <w:rPr>
+        <w:rFonts w:ascii="Courier New" w:hAnsi="Courier New" w:cs="Courier New" w:hint="default"/>
+      </w:rPr>
+    </w:lvl>
+    <w:lvl w:ilvl="5" w:tplc="0C090005" w:tentative="1">
+      <w:start w:val="1"/>
+      <w:numFmt w:val="bullet"/>
+      <w:lvlText w:val=""/>
+      <w:lvlJc w:val="left"/>
+      <w:pPr>
+        <w:ind w:left="4320" w:hanging="360"/>
+      </w:pPr>
+      <w:rPr>
+        <w:rFonts w:ascii="Wingdings" w:hAnsi="Wingdings" w:hint="default"/>
+      </w:rPr>
+    </w:lvl>
+    <w:lvl w:ilvl="6" w:tplc="0C090001" w:tentative="1">
+      <w:start w:val="1"/>
+      <w:numFmt w:val="bullet"/>
+      <w:lvlText w:val=""/>
+      <w:lvlJc w:val="left"/>
+      <w:pPr>
+        <w:ind w:left="5040" w:hanging="360"/>
+      </w:pPr>
+      <w:rPr>
+        <w:rFonts w:ascii="Symbol" w:hAnsi="Symbol" w:hint="default"/>
+      </w:rPr>
+    </w:lvl>
+    <w:lvl w:ilvl="7" w:tplc="0C090003" w:tentative="1">
+      <w:start w:val="1"/>
+      <w:numFmt w:val="bullet"/>
+      <w:lvlText w:val="o"/>
+      <w:lvlJc w:val="left"/>
+      <w:pPr>
+        <w:ind w:left="5760" w:hanging="360"/>
+      </w:pPr>
+      <w:rPr>
+        <w:rFonts w:ascii="Courier New" w:hAnsi="Courier New" w:cs="Courier New" w:hint="default"/>
+      </w:rPr>
+    </w:lvl>
+    <w:lvl w:ilvl="8" w:tplc="0C090005" w:tentative="1">
+      <w:start w:val="1"/>
+      <w:numFmt w:val="bullet"/>
+      <w:lvlText w:val=""/>
+      <w:lvlJc w:val="left"/>
+      <w:pPr>
+        <w:ind w:left="6480" w:hanging="360"/>
+      </w:pPr>
+      <w:rPr>
+        <w:rFonts w:ascii="Wingdings" w:hAnsi="Wingdings" w:hint="default"/>
+      </w:rPr>
+    </w:lvl>
+  </w:abstractNum>
   <w:num w:numId="1">
-    <w:abstractNumId w:val="1"/>
+    <w:abstractNumId w:val="2"/>
   </w:num>
   <w:num w:numId="2">
     <w:abstractNumId w:val="0"/>
+  </w:num>
+  <w:num w:numId="3">
+    <w:abstractNumId w:val="1"/>
   </w:num>
 </w:numbering>
 </file>
@@ -3531,6 +3469,23 @@
       <w:spacing w:after="0" w:line="240" w:lineRule="auto"/>
     </w:pPr>
   </w:style>
+  <w:style w:type="paragraph" w:styleId="NormalWeb">
+    <w:name w:val="Normal (Web)"/>
+    <w:basedOn w:val="Normal"/>
+    <w:uiPriority w:val="99"/>
+    <w:semiHidden/>
+    <w:unhideWhenUsed/>
+    <w:rsid w:val="00930F3B"/>
+    <w:pPr>
+      <w:spacing w:before="100" w:beforeAutospacing="1" w:after="100" w:afterAutospacing="1" w:line="240" w:lineRule="auto"/>
+    </w:pPr>
+    <w:rPr>
+      <w:rFonts w:ascii="Times New Roman" w:eastAsia="Times New Roman" w:hAnsi="Times New Roman" w:cs="Times New Roman"/>
+      <w:sz w:val="24"/>
+      <w:szCs w:val="24"/>
+      <w:lang w:val="en-AU"/>
+    </w:rPr>
+  </w:style>
 </w:styles>
 </file>
 

</xml_diff>